<commit_message>
UPDATE pdf: aggiunta ssolver, inizio gauss e divisione paginealgoritmi
</commit_message>
<xml_diff>
--- a/LSSolver.docx
+++ b/LSSolver.docx
@@ -13,6 +13,7 @@
           <w:szCs w:val="96"/>
         </w:rPr>
       </w:pPr>
+      <w:proofErr w:type="spellStart"/>
       <w:r>
         <w:rPr>
           <w:b/>
@@ -23,6 +24,7 @@
         </w:rPr>
         <w:t>LSSolver</w:t>
       </w:r>
+      <w:proofErr w:type="spellEnd"/>
     </w:p>
     <w:p>
       <w:pPr>
@@ -232,12 +234,14 @@
           <w:szCs w:val="28"/>
         </w:rPr>
       </w:pPr>
+      <w:proofErr w:type="spellStart"/>
       <w:r>
         <w:rPr>
           <w:szCs w:val="28"/>
         </w:rPr>
         <w:t>Jacobi</w:t>
       </w:r>
+      <w:proofErr w:type="spellEnd"/>
     </w:p>
     <w:p>
       <w:pPr>
@@ -251,12 +255,14 @@
           <w:szCs w:val="36"/>
         </w:rPr>
       </w:pPr>
+      <w:proofErr w:type="spellStart"/>
       <w:r>
         <w:rPr>
           <w:szCs w:val="28"/>
         </w:rPr>
         <w:t>Gauß-Seidel</w:t>
       </w:r>
+      <w:proofErr w:type="spellEnd"/>
     </w:p>
     <w:p>
       <w:pPr>
@@ -306,7 +312,15 @@
     </w:p>
     <w:p>
       <w:r>
-        <w:t>Per la gestione di: matrici, vettori e operazioni tra di essi ci siamo appoggiati a due librerie offerte da java, ovvero: Maths che è una delle librerie più utilizzate e la4j che per quanto riguarda le operazioni tra matrici e vettori risulta essere una delle più efficienti.</w:t>
+        <w:t xml:space="preserve">Per la gestione di: matrici, vettori e operazioni tra di essi ci siamo appoggiati a due librerie offerte da java, ovvero: </w:t>
+      </w:r>
+      <w:proofErr w:type="spellStart"/>
+      <w:r>
+        <w:t>Maths</w:t>
+      </w:r>
+      <w:proofErr w:type="spellEnd"/>
+      <w:r>
+        <w:t xml:space="preserve"> che è una delle librerie più utilizzate e la4j che per quanto riguarda le operazioni tra matrici e vettori risulta essere una delle più efficienti.</w:t>
       </w:r>
     </w:p>
     <w:p>
@@ -454,31 +468,53 @@
         <w:rPr>
           <w:szCs w:val="28"/>
         </w:rPr>
-        <w:t>bbiamo diviso la libreria in 5 differenti file (una classe padre e quattro classi figlie):</w:t>
-      </w:r>
-    </w:p>
-    <w:p>
-      <w:pPr>
+        <w:t xml:space="preserve">bbiamo diviso la libreria in </w:t>
+      </w:r>
+      <w:proofErr w:type="gramStart"/>
+      <w:r>
         <w:rPr>
           <w:szCs w:val="28"/>
         </w:rPr>
-      </w:pPr>
+        <w:t>5</w:t>
+      </w:r>
+      <w:proofErr w:type="gramEnd"/>
       <w:r>
         <w:rPr>
           <w:szCs w:val="28"/>
         </w:rPr>
+        <w:t xml:space="preserve"> differenti file (una classe padre e quattro classi figlie):</w:t>
+      </w:r>
+    </w:p>
+    <w:p>
+      <w:pPr>
+        <w:rPr>
+          <w:szCs w:val="28"/>
+        </w:rPr>
+      </w:pPr>
+      <w:r>
+        <w:rPr>
+          <w:szCs w:val="28"/>
+        </w:rPr>
         <w:t>La c</w:t>
       </w:r>
       <w:r>
         <w:rPr>
           <w:szCs w:val="28"/>
         </w:rPr>
-        <w:t>lasse LSSolver</w:t>
-      </w:r>
+        <w:t xml:space="preserve">lasse </w:t>
+      </w:r>
+      <w:proofErr w:type="spellStart"/>
       <w:r>
         <w:rPr>
           <w:szCs w:val="28"/>
         </w:rPr>
+        <w:t>LSSolver</w:t>
+      </w:r>
+      <w:proofErr w:type="spellEnd"/>
+      <w:r>
+        <w:rPr>
+          <w:szCs w:val="28"/>
+        </w:rPr>
         <w:t xml:space="preserve"> è la classe padre dove vengono istanziate le varie matrici dai differenti file forniti da e-learning. Il principale compito di questa classe è fornire tutto ciò che serve alle classi figlie per l’esecuzione del metodo iterativo necessario per la risoluzione </w:t>
       </w:r>
       <w:r>
@@ -510,7 +546,21 @@
         <w:rPr>
           <w:szCs w:val="28"/>
         </w:rPr>
-        <w:t>invece i 4 metodi richiesti sotto la forma di classi figlie di LSSolver. In queste classi viene inizialmente istanziato un oggetto della loro classe padre tramite i loro costruttore, e successivamente da un file eseguibile esterno creato appositamente per testare la libreria viene chiamata la funzione che eseguirà effettivamente il metodo generato nella classe riportando tutto a console.</w:t>
+        <w:t xml:space="preserve">invece i 4 metodi richiesti sotto la forma di classi figlie di </w:t>
+      </w:r>
+      <w:proofErr w:type="spellStart"/>
+      <w:r>
+        <w:rPr>
+          <w:szCs w:val="28"/>
+        </w:rPr>
+        <w:t>LSSolver</w:t>
+      </w:r>
+      <w:proofErr w:type="spellEnd"/>
+      <w:r>
+        <w:rPr>
+          <w:szCs w:val="28"/>
+        </w:rPr>
+        <w:t>. In queste classi viene inizialmente istanziato un oggetto della loro classe padre tramite i loro costruttore, e successivamente da un file eseguibile esterno creato appositamente per testare la libreria viene chiamata la funzione che eseguirà effettivamente il metodo generato nella classe riportando tutto a console.</w:t>
       </w:r>
     </w:p>
     <w:p>
@@ -622,25 +672,534 @@
     </w:p>
     <w:p>
       <w:pPr>
-        <w:jc w:val="center"/>
         <w:rPr>
           <w:szCs w:val="28"/>
         </w:rPr>
       </w:pPr>
-    </w:p>
-    <w:p>
-      <w:pPr>
-        <w:jc w:val="center"/>
+      <w:r>
         <w:rPr>
           <w:szCs w:val="28"/>
         </w:rPr>
-      </w:pPr>
+        <w:br w:type="page"/>
+      </w:r>
+    </w:p>
+    <w:p>
+      <w:pPr>
+        <w:rPr>
+          <w:szCs w:val="28"/>
+        </w:rPr>
+      </w:pPr>
+    </w:p>
+    <w:p>
+      <w:pPr>
+        <w:rPr>
+          <w:sz w:val="56"/>
+          <w:szCs w:val="56"/>
+        </w:rPr>
+      </w:pPr>
+      <w:r>
+        <w:rPr>
+          <w:rFonts w:asciiTheme="majorHAnsi" w:hAnsiTheme="majorHAnsi"/>
+          <w:sz w:val="56"/>
+          <w:szCs w:val="56"/>
+        </w:rPr>
+        <w:t>LSSOLVER</w:t>
+      </w:r>
+    </w:p>
+    <w:p/>
+    <w:p>
+      <w:r>
+        <w:t xml:space="preserve">Come anticipato in precedenza questa classe fa da “padre” a tutte le altre </w:t>
+      </w:r>
+      <w:proofErr w:type="gramStart"/>
+      <w:r>
+        <w:t>4</w:t>
+      </w:r>
+      <w:proofErr w:type="gramEnd"/>
+      <w:r>
+        <w:t xml:space="preserve"> classi che rappresentano i metodi iterativi, abbiamo scelto di utilizzare una classe padre per far si che tutte le iterazioni comuni tra le varie classi dei metodi venissero scritte solamente una volta senza andare a riscrivere ogni volta il codice all’interno di ogni classe di metodo.</w:t>
+      </w:r>
+    </w:p>
+    <w:p/>
+    <w:p>
+      <w:r>
+        <w:t>All’ interno di questa classe è possibile trovare diversi metodi</w:t>
+      </w:r>
+      <w:r>
+        <w:t>:</w:t>
+      </w:r>
+    </w:p>
+    <w:p/>
+    <w:p>
+      <w:pPr>
+        <w:pStyle w:val="Paragrafoelenco"/>
+        <w:numPr>
+          <w:ilvl w:val="0"/>
+          <w:numId w:val="8"/>
+        </w:numPr>
+      </w:pPr>
+      <w:r>
+        <w:t xml:space="preserve">Un metodo </w:t>
+      </w:r>
+      <w:proofErr w:type="spellStart"/>
+      <w:r>
+        <w:rPr>
+          <w:b/>
+          <w:bCs/>
+        </w:rPr>
+        <w:t>LSSolver</w:t>
+      </w:r>
+      <w:proofErr w:type="spellEnd"/>
+      <w:r>
+        <w:t>, ovvero il costruttore, che serve per istanziare nuovi og</w:t>
+      </w:r>
+      <w:r>
+        <w:t>g</w:t>
+      </w:r>
+      <w:r>
+        <w:t>etti</w:t>
+      </w:r>
+      <w:r>
+        <w:t>.</w:t>
+      </w:r>
+    </w:p>
+    <w:p>
+      <w:pPr>
+        <w:pStyle w:val="Paragrafoelenco"/>
+        <w:numPr>
+          <w:ilvl w:val="0"/>
+          <w:numId w:val="8"/>
+        </w:numPr>
+      </w:pPr>
+      <w:r>
+        <w:t xml:space="preserve">Il metodo </w:t>
+      </w:r>
+      <w:proofErr w:type="spellStart"/>
+      <w:r>
+        <w:rPr>
+          <w:b/>
+          <w:bCs/>
+        </w:rPr>
+        <w:t>setMatrix</w:t>
+      </w:r>
+      <w:proofErr w:type="spellEnd"/>
+      <w:r>
+        <w:t xml:space="preserve"> che inizializza le matrici utilizzate per i vari calcoli all’interno del nostro codice (secondo le richieste date)</w:t>
+      </w:r>
+      <w:r>
+        <w:t>.</w:t>
+      </w:r>
+    </w:p>
+    <w:p>
+      <w:pPr>
+        <w:pStyle w:val="Paragrafoelenco"/>
+        <w:numPr>
+          <w:ilvl w:val="0"/>
+          <w:numId w:val="8"/>
+        </w:numPr>
+      </w:pPr>
+      <w:r>
+        <w:t xml:space="preserve">All’interno del metodo </w:t>
+      </w:r>
+      <w:proofErr w:type="spellStart"/>
+      <w:r>
+        <w:rPr>
+          <w:b/>
+          <w:bCs/>
+        </w:rPr>
+        <w:t>executeMethods</w:t>
+      </w:r>
+      <w:proofErr w:type="spellEnd"/>
+      <w:r>
+        <w:t xml:space="preserve"> vengono inserite le iterazioni uguali per tutti e quattro gli algoritmi (per esempio il controllo sulla tolleranza e il numero di iterazioni)</w:t>
+      </w:r>
+      <w:r>
+        <w:t>.</w:t>
+      </w:r>
+    </w:p>
+    <w:p>
+      <w:pPr>
+        <w:pStyle w:val="Paragrafoelenco"/>
+        <w:numPr>
+          <w:ilvl w:val="0"/>
+          <w:numId w:val="8"/>
+        </w:numPr>
+      </w:pPr>
+      <w:r>
+        <w:t xml:space="preserve">Un metodo </w:t>
+      </w:r>
+      <w:r>
+        <w:rPr>
+          <w:b/>
+          <w:bCs/>
+        </w:rPr>
+        <w:t>risoluzione</w:t>
+      </w:r>
+      <w:r>
+        <w:t xml:space="preserve"> che viene creato come astratto di conseguenza non presenterà alcun corpo all’interno di questa classe che verrà poi ridefinito in ognuna delle classi figlie dando la possibilità di definire quelle iterazioni che si differenziano tra gli algoritmi.</w:t>
+      </w:r>
+    </w:p>
+    <w:p>
+      <w:pPr>
+        <w:pStyle w:val="Paragrafoelenco"/>
+        <w:numPr>
+          <w:ilvl w:val="0"/>
+          <w:numId w:val="8"/>
+        </w:numPr>
+      </w:pPr>
+      <w:r>
+        <w:t xml:space="preserve">I metodi </w:t>
+      </w:r>
+      <w:r>
+        <w:rPr>
+          <w:b/>
+          <w:bCs/>
+        </w:rPr>
+        <w:t>norma2</w:t>
+      </w:r>
+      <w:r>
+        <w:t xml:space="preserve">, </w:t>
+      </w:r>
+      <w:r>
+        <w:rPr>
+          <w:b/>
+          <w:bCs/>
+        </w:rPr>
+        <w:t>inversa</w:t>
+      </w:r>
+      <w:r>
+        <w:t xml:space="preserve"> e </w:t>
+      </w:r>
+      <w:r>
+        <w:rPr>
+          <w:b/>
+          <w:bCs/>
+        </w:rPr>
+        <w:t>prodotto scalare</w:t>
+      </w:r>
+      <w:r>
+        <w:t xml:space="preserve"> che servono per calcolare ciò che effettivamente viene definito nel loro titolo.</w:t>
+      </w:r>
+    </w:p>
+    <w:p>
+      <w:pPr>
+        <w:pStyle w:val="Paragrafoelenco"/>
+        <w:numPr>
+          <w:ilvl w:val="0"/>
+          <w:numId w:val="8"/>
+        </w:numPr>
+      </w:pPr>
+      <w:r>
+        <w:t xml:space="preserve">Infine un metodo </w:t>
+      </w:r>
+      <w:proofErr w:type="spellStart"/>
+      <w:r>
+        <w:rPr>
+          <w:b/>
+          <w:bCs/>
+        </w:rPr>
+        <w:t>importMtxFile</w:t>
+      </w:r>
+      <w:proofErr w:type="spellEnd"/>
+      <w:r>
+        <w:t xml:space="preserve"> che permette la lettura dei </w:t>
+      </w:r>
+      <w:proofErr w:type="gramStart"/>
+      <w:r>
+        <w:t>file .</w:t>
+      </w:r>
+      <w:proofErr w:type="spellStart"/>
+      <w:r>
+        <w:t>mtx</w:t>
+      </w:r>
+      <w:proofErr w:type="spellEnd"/>
+      <w:proofErr w:type="gramEnd"/>
+      <w:r>
+        <w:t xml:space="preserve"> inserendo i valori nelle matrici istanziate precedentemente.</w:t>
+      </w:r>
+    </w:p>
+    <w:p>
+      <w:pPr>
+        <w:rPr>
+          <w:rFonts w:asciiTheme="majorHAnsi" w:eastAsiaTheme="majorEastAsia" w:hAnsiTheme="majorHAnsi" w:cstheme="majorBidi"/>
+          <w:spacing w:val="-10"/>
+          <w:kern w:val="28"/>
+          <w:sz w:val="56"/>
+          <w:szCs w:val="56"/>
+        </w:rPr>
+      </w:pPr>
+    </w:p>
+    <w:p>
+      <w:pPr>
+        <w:rPr>
+          <w:rFonts w:asciiTheme="majorHAnsi" w:eastAsiaTheme="majorEastAsia" w:hAnsiTheme="majorHAnsi" w:cstheme="majorBidi"/>
+          <w:spacing w:val="-10"/>
+          <w:kern w:val="28"/>
+          <w:sz w:val="56"/>
+          <w:szCs w:val="56"/>
+        </w:rPr>
+      </w:pPr>
+    </w:p>
+    <w:p>
+      <w:r>
+        <w:lastRenderedPageBreak/>
+        <w:t xml:space="preserve">Come accennato precedentemente all’interno di questa classe andiamo a definire i due criteri di arresto sia le tempistiche impiegate da ogni algoritmo per ogni </w:t>
+      </w:r>
+      <w:proofErr w:type="gramStart"/>
+      <w:r>
+        <w:t>file .</w:t>
+      </w:r>
+      <w:proofErr w:type="spellStart"/>
+      <w:r>
+        <w:t>mtx</w:t>
+      </w:r>
+      <w:proofErr w:type="spellEnd"/>
+      <w:proofErr w:type="gramEnd"/>
+      <w:r>
+        <w:t xml:space="preserve"> fornito con tutte le 4 tolleranze indicate.</w:t>
+      </w:r>
+    </w:p>
+    <w:p>
+      <w:r>
+        <w:t xml:space="preserve">Come </w:t>
+      </w:r>
+      <w:r>
+        <w:t xml:space="preserve">primo </w:t>
+      </w:r>
+      <w:r>
+        <w:t>metodo di arresto abbiamo confrontato il camb</w:t>
+      </w:r>
+      <w:r>
+        <w:t>i</w:t>
+      </w:r>
+      <w:r>
+        <w:t>amento della soluzione tra un passo e il successivo e l’abbiamo confrontata con la tolleranza secondo questa disequazione che utilizza la norma 2</w:t>
+      </w:r>
+      <w:r>
+        <w:t xml:space="preserve"> (da noi descritta in questa classe)</w:t>
+      </w:r>
+      <w:r>
+        <w:t>:</w:t>
+      </w:r>
+      <w:r>
+        <w:br/>
+      </w:r>
+    </w:p>
+    <w:p>
+      <m:oMathPara>
+        <m:oMath>
+          <m:f>
+            <m:fPr>
+              <m:ctrlPr>
+                <w:rPr>
+                  <w:rFonts w:ascii="Cambria Math" w:hAnsi="Cambria Math"/>
+                  <w:i/>
+                </w:rPr>
+              </m:ctrlPr>
+            </m:fPr>
+            <m:num>
+              <m:d>
+                <m:dPr>
+                  <m:begChr m:val="‖"/>
+                  <m:endChr m:val="‖"/>
+                  <m:ctrlPr>
+                    <w:rPr>
+                      <w:rFonts w:ascii="Cambria Math" w:hAnsi="Cambria Math"/>
+                      <w:i/>
+                    </w:rPr>
+                  </m:ctrlPr>
+                </m:dPr>
+                <m:e>
+                  <m:sSup>
+                    <m:sSupPr>
+                      <m:ctrlPr>
+                        <w:rPr>
+                          <w:rFonts w:ascii="Cambria Math" w:hAnsi="Cambria Math"/>
+                          <w:i/>
+                        </w:rPr>
+                      </m:ctrlPr>
+                    </m:sSupPr>
+                    <m:e>
+                      <m:r>
+                        <w:rPr>
+                          <w:rFonts w:ascii="Cambria Math" w:hAnsi="Cambria Math"/>
+                        </w:rPr>
+                        <m:t>x</m:t>
+                      </m:r>
+                    </m:e>
+                    <m:sup>
+                      <m:r>
+                        <w:rPr>
+                          <w:rFonts w:ascii="Cambria Math" w:hAnsi="Cambria Math"/>
+                        </w:rPr>
+                        <m:t>(k)</m:t>
+                      </m:r>
+                    </m:sup>
+                  </m:sSup>
+                  <m:r>
+                    <w:rPr>
+                      <w:rFonts w:ascii="Cambria Math" w:hAnsi="Cambria Math"/>
+                    </w:rPr>
+                    <m:t xml:space="preserve">- </m:t>
+                  </m:r>
+                  <m:sSup>
+                    <m:sSupPr>
+                      <m:ctrlPr>
+                        <w:rPr>
+                          <w:rFonts w:ascii="Cambria Math" w:hAnsi="Cambria Math"/>
+                          <w:i/>
+                        </w:rPr>
+                      </m:ctrlPr>
+                    </m:sSupPr>
+                    <m:e>
+                      <m:r>
+                        <w:rPr>
+                          <w:rFonts w:ascii="Cambria Math" w:hAnsi="Cambria Math"/>
+                        </w:rPr>
+                        <m:t>x</m:t>
+                      </m:r>
+                    </m:e>
+                    <m:sup>
+                      <m:r>
+                        <w:rPr>
+                          <w:rFonts w:ascii="Cambria Math" w:hAnsi="Cambria Math"/>
+                        </w:rPr>
+                        <m:t>(k-1)</m:t>
+                      </m:r>
+                    </m:sup>
+                  </m:sSup>
+                </m:e>
+              </m:d>
+            </m:num>
+            <m:den>
+              <m:d>
+                <m:dPr>
+                  <m:begChr m:val="‖"/>
+                  <m:endChr m:val="‖"/>
+                  <m:ctrlPr>
+                    <w:rPr>
+                      <w:rFonts w:ascii="Cambria Math" w:hAnsi="Cambria Math"/>
+                      <w:i/>
+                    </w:rPr>
+                  </m:ctrlPr>
+                </m:dPr>
+                <m:e>
+                  <m:sSup>
+                    <m:sSupPr>
+                      <m:ctrlPr>
+                        <w:rPr>
+                          <w:rFonts w:ascii="Cambria Math" w:hAnsi="Cambria Math"/>
+                          <w:i/>
+                        </w:rPr>
+                      </m:ctrlPr>
+                    </m:sSupPr>
+                    <m:e>
+                      <m:r>
+                        <w:rPr>
+                          <w:rFonts w:ascii="Cambria Math" w:hAnsi="Cambria Math"/>
+                        </w:rPr>
+                        <m:t>x</m:t>
+                      </m:r>
+                    </m:e>
+                    <m:sup>
+                      <m:r>
+                        <w:rPr>
+                          <w:rFonts w:ascii="Cambria Math" w:hAnsi="Cambria Math"/>
+                        </w:rPr>
+                        <m:t>(k)</m:t>
+                      </m:r>
+                    </m:sup>
+                  </m:sSup>
+                </m:e>
+              </m:d>
+            </m:den>
+          </m:f>
+          <m:r>
+            <w:rPr>
+              <w:rFonts w:ascii="Cambria Math" w:hAnsi="Cambria Math"/>
+            </w:rPr>
+            <m:t>&lt;tolleranza</m:t>
+          </m:r>
+        </m:oMath>
+      </m:oMathPara>
+    </w:p>
+    <w:p>
+      <w:r>
+        <w:br/>
+        <w:t xml:space="preserve">Se questa condizione </w:t>
+      </w:r>
+      <w:r>
+        <w:t>venisse</w:t>
+      </w:r>
+      <w:r>
+        <w:t xml:space="preserve"> verificata allora l’iterazione termin</w:t>
+      </w:r>
+      <w:r>
+        <w:t>erebbe</w:t>
+      </w:r>
+      <w:r>
+        <w:t xml:space="preserve"> e </w:t>
+      </w:r>
+      <w:r>
+        <w:t>verrebbe</w:t>
+      </w:r>
+      <w:r>
+        <w:t xml:space="preserve"> calcolato l’errore come norma della differenza tra la soluzione calcolata e quella esatta. </w:t>
+      </w:r>
+    </w:p>
+    <w:p>
+      <w:r>
+        <w:t>Mentre per il secondo metodo di arresto i</w:t>
+      </w:r>
+      <w:r>
+        <w:t xml:space="preserve">l ciclo iterativo </w:t>
+      </w:r>
+      <w:r>
+        <w:t>verrebbe</w:t>
+      </w:r>
+      <w:r>
+        <w:t xml:space="preserve"> arrestato anche nel caso in cui si </w:t>
+      </w:r>
+      <w:r>
+        <w:t>superasse</w:t>
+      </w:r>
+      <w:r>
+        <w:t xml:space="preserve"> il numero massimo di iterazioni (20000)</w:t>
+      </w:r>
+      <w:r>
+        <w:t>.</w:t>
+      </w:r>
+    </w:p>
+    <w:p>
+      <w:pPr>
+        <w:rPr>
+          <w:rFonts w:eastAsiaTheme="majorEastAsia" w:cstheme="majorBidi"/>
+          <w:spacing w:val="-10"/>
+          <w:kern w:val="28"/>
+          <w:szCs w:val="28"/>
+        </w:rPr>
+      </w:pPr>
+    </w:p>
+    <w:p>
+      <w:pPr>
+        <w:rPr>
+          <w:rFonts w:asciiTheme="majorHAnsi" w:eastAsiaTheme="majorEastAsia" w:hAnsiTheme="majorHAnsi" w:cstheme="majorBidi"/>
+          <w:spacing w:val="-10"/>
+          <w:kern w:val="28"/>
+          <w:sz w:val="56"/>
+          <w:szCs w:val="56"/>
+        </w:rPr>
+      </w:pPr>
+      <w:r>
+        <w:br w:type="page"/>
+      </w:r>
     </w:p>
     <w:p>
       <w:pPr>
         <w:pStyle w:val="Titolo"/>
       </w:pPr>
       <w:r>
+        <w:lastRenderedPageBreak/>
         <w:t>JACOBI</w:t>
       </w:r>
     </w:p>
@@ -653,7 +1212,15 @@
         </w:rPr>
       </w:pPr>
       <w:r>
-        <w:t xml:space="preserve">Per l’implementazione del metodo di Jacobi </w:t>
+        <w:t xml:space="preserve">Per l’implementazione del metodo di </w:t>
+      </w:r>
+      <w:proofErr w:type="spellStart"/>
+      <w:r>
+        <w:t>Jacobi</w:t>
+      </w:r>
+      <w:proofErr w:type="spellEnd"/>
+      <w:r>
+        <w:t xml:space="preserve"> </w:t>
       </w:r>
       <w:r>
         <w:t>abbiamo seguito l’equazione per il calcolo della soluzione al passo successivo:</w:t>
@@ -923,172 +1490,10 @@
     </w:p>
     <w:p>
       <w:r>
-        <w:t xml:space="preserve">Come metodo di arresto abbiamo confrontato il cambamento della soluzione tra un passo e il successivo e l’abbiamo confrontata con la tolleranza secondo questa </w:t>
-      </w:r>
-      <w:r>
-        <w:t>disequazione</w:t>
-      </w:r>
-      <w:r>
-        <w:t xml:space="preserve"> che utilizza la norma 2:</w:t>
-      </w:r>
-      <w:r>
-        <w:br/>
-      </w:r>
-    </w:p>
-    <w:p>
-      <m:oMathPara>
-        <m:oMath>
-          <m:f>
-            <m:fPr>
-              <m:ctrlPr>
-                <w:rPr>
-                  <w:rFonts w:ascii="Cambria Math" w:hAnsi="Cambria Math"/>
-                  <w:i/>
-                </w:rPr>
-              </m:ctrlPr>
-            </m:fPr>
-            <m:num>
-              <m:d>
-                <m:dPr>
-                  <m:begChr m:val="‖"/>
-                  <m:endChr m:val="‖"/>
-                  <m:ctrlPr>
-                    <w:rPr>
-                      <w:rFonts w:ascii="Cambria Math" w:hAnsi="Cambria Math"/>
-                      <w:i/>
-                    </w:rPr>
-                  </m:ctrlPr>
-                </m:dPr>
-                <m:e>
-                  <m:sSup>
-                    <m:sSupPr>
-                      <m:ctrlPr>
-                        <w:rPr>
-                          <w:rFonts w:ascii="Cambria Math" w:hAnsi="Cambria Math"/>
-                          <w:i/>
-                        </w:rPr>
-                      </m:ctrlPr>
-                    </m:sSupPr>
-                    <m:e>
-                      <m:r>
-                        <w:rPr>
-                          <w:rFonts w:ascii="Cambria Math" w:hAnsi="Cambria Math"/>
-                        </w:rPr>
-                        <m:t>x</m:t>
-                      </m:r>
-                    </m:e>
-                    <m:sup>
-                      <m:r>
-                        <w:rPr>
-                          <w:rFonts w:ascii="Cambria Math" w:hAnsi="Cambria Math"/>
-                        </w:rPr>
-                        <m:t>(k)</m:t>
-                      </m:r>
-                    </m:sup>
-                  </m:sSup>
-                  <m:r>
-                    <w:rPr>
-                      <w:rFonts w:ascii="Cambria Math" w:hAnsi="Cambria Math"/>
-                    </w:rPr>
-                    <m:t xml:space="preserve">- </m:t>
-                  </m:r>
-                  <m:sSup>
-                    <m:sSupPr>
-                      <m:ctrlPr>
-                        <w:rPr>
-                          <w:rFonts w:ascii="Cambria Math" w:hAnsi="Cambria Math"/>
-                          <w:i/>
-                        </w:rPr>
-                      </m:ctrlPr>
-                    </m:sSupPr>
-                    <m:e>
-                      <m:r>
-                        <w:rPr>
-                          <w:rFonts w:ascii="Cambria Math" w:hAnsi="Cambria Math"/>
-                        </w:rPr>
-                        <m:t>x</m:t>
-                      </m:r>
-                    </m:e>
-                    <m:sup>
-                      <m:r>
-                        <w:rPr>
-                          <w:rFonts w:ascii="Cambria Math" w:hAnsi="Cambria Math"/>
-                        </w:rPr>
-                        <m:t>(k-1)</m:t>
-                      </m:r>
-                    </m:sup>
-                  </m:sSup>
-                </m:e>
-              </m:d>
-            </m:num>
-            <m:den>
-              <m:d>
-                <m:dPr>
-                  <m:begChr m:val="‖"/>
-                  <m:endChr m:val="‖"/>
-                  <m:ctrlPr>
-                    <w:rPr>
-                      <w:rFonts w:ascii="Cambria Math" w:hAnsi="Cambria Math"/>
-                      <w:i/>
-                    </w:rPr>
-                  </m:ctrlPr>
-                </m:dPr>
-                <m:e>
-                  <m:sSup>
-                    <m:sSupPr>
-                      <m:ctrlPr>
-                        <w:rPr>
-                          <w:rFonts w:ascii="Cambria Math" w:hAnsi="Cambria Math"/>
-                          <w:i/>
-                        </w:rPr>
-                      </m:ctrlPr>
-                    </m:sSupPr>
-                    <m:e>
-                      <m:r>
-                        <w:rPr>
-                          <w:rFonts w:ascii="Cambria Math" w:hAnsi="Cambria Math"/>
-                        </w:rPr>
-                        <m:t>x</m:t>
-                      </m:r>
-                    </m:e>
-                    <m:sup>
-                      <m:r>
-                        <w:rPr>
-                          <w:rFonts w:ascii="Cambria Math" w:hAnsi="Cambria Math"/>
-                        </w:rPr>
-                        <m:t>(k)</m:t>
-                      </m:r>
-                    </m:sup>
-                  </m:sSup>
-                </m:e>
-              </m:d>
-            </m:den>
-          </m:f>
-          <m:r>
-            <w:rPr>
-              <w:rFonts w:ascii="Cambria Math" w:hAnsi="Cambria Math"/>
-            </w:rPr>
-            <m:t>&lt;tolleranza</m:t>
-          </m:r>
-        </m:oMath>
-      </m:oMathPara>
-    </w:p>
-    <w:p>
-      <w:r>
-        <w:br/>
-        <w:t xml:space="preserve">Se questa condizione è verificata allora l’iterazione termina e viene calcolato l’errore come norma della differenza tra la soluzione calcolata e quella esatta. </w:t>
-      </w:r>
-    </w:p>
-    <w:p>
-      <w:r>
-        <w:t>Il ciclo iterativo viene arrestato anche nel caso in cui si supera il numero massimo di iterazioni (20000)</w:t>
-      </w:r>
-    </w:p>
-    <w:p>
-      <w:r>
         <w:t>Con questo metodo applicato alle 4 matrici (spa1, spa2, vem1, vem2) sono stati ottenuti i seguenti risultati:</w:t>
       </w:r>
     </w:p>
+    <w:p/>
     <w:p>
       <w:pPr>
         <w:jc w:val="center"/>
@@ -1102,9 +1507,9 @@
           <w:szCs w:val="28"/>
         </w:rPr>
         <w:drawing>
-          <wp:inline distT="0" distB="0" distL="0" distR="0" wp14:anchorId="3A3DBDED" wp14:editId="28431C90">
-            <wp:extent cx="4905375" cy="2619375"/>
-            <wp:effectExtent l="0" t="0" r="9525" b="9525"/>
+          <wp:inline distT="0" distB="0" distL="0" distR="0" wp14:anchorId="3A3DBDED" wp14:editId="110E2F34">
+            <wp:extent cx="5237018" cy="2778826"/>
+            <wp:effectExtent l="0" t="0" r="1905" b="2540"/>
             <wp:docPr id="3" name="Grafico 3"/>
             <wp:cNvGraphicFramePr/>
             <a:graphic xmlns:a="http://schemas.openxmlformats.org/drawingml/2006/main">
@@ -1115,6 +1520,14 @@
           </wp:inline>
         </w:drawing>
       </w:r>
+    </w:p>
+    <w:p>
+      <w:pPr>
+        <w:jc w:val="center"/>
+        <w:rPr>
+          <w:szCs w:val="28"/>
+        </w:rPr>
+      </w:pPr>
     </w:p>
     <w:p>
       <w:pPr>
@@ -1151,6 +1564,14 @@
           <w:szCs w:val="28"/>
         </w:rPr>
       </w:pPr>
+    </w:p>
+    <w:p>
+      <w:pPr>
+        <w:jc w:val="center"/>
+        <w:rPr>
+          <w:szCs w:val="28"/>
+        </w:rPr>
+      </w:pPr>
       <w:r>
         <w:rPr>
           <w:noProof/>
@@ -1178,11 +1599,603 @@
           <w:szCs w:val="28"/>
         </w:rPr>
       </w:pPr>
-      <w:r>
+    </w:p>
+    <w:p>
+      <w:pPr>
         <w:rPr>
           <w:szCs w:val="28"/>
         </w:rPr>
-        <w:t>Come si vede in questi grafici</w:t>
+      </w:pPr>
+      <w:r>
+        <w:rPr>
+          <w:szCs w:val="28"/>
+        </w:rPr>
+        <w:br w:type="page"/>
+      </w:r>
+    </w:p>
+    <w:p>
+      <w:pPr>
+        <w:rPr>
+          <w:rFonts w:asciiTheme="majorHAnsi" w:hAnsiTheme="majorHAnsi" w:cstheme="majorHAnsi"/>
+          <w:sz w:val="48"/>
+          <w:szCs w:val="48"/>
+        </w:rPr>
+      </w:pPr>
+      <w:proofErr w:type="spellStart"/>
+      <w:r>
+        <w:rPr>
+          <w:rFonts w:asciiTheme="majorHAnsi" w:hAnsiTheme="majorHAnsi" w:cstheme="majorHAnsi"/>
+          <w:sz w:val="48"/>
+          <w:szCs w:val="48"/>
+        </w:rPr>
+        <w:lastRenderedPageBreak/>
+        <w:t>GAU</w:t>
+      </w:r>
+      <w:r>
+        <w:rPr>
+          <w:rFonts w:asciiTheme="majorHAnsi" w:hAnsiTheme="majorHAnsi" w:cstheme="majorHAnsi"/>
+          <w:sz w:val="48"/>
+          <w:szCs w:val="48"/>
+        </w:rPr>
+        <w:t>ß</w:t>
+      </w:r>
+      <w:proofErr w:type="spellEnd"/>
+      <w:r>
+        <w:rPr>
+          <w:rFonts w:asciiTheme="majorHAnsi" w:hAnsiTheme="majorHAnsi" w:cstheme="majorHAnsi"/>
+          <w:sz w:val="48"/>
+          <w:szCs w:val="48"/>
+        </w:rPr>
+        <w:t>-S</w:t>
+      </w:r>
+      <w:r>
+        <w:rPr>
+          <w:rFonts w:asciiTheme="majorHAnsi" w:hAnsiTheme="majorHAnsi" w:cstheme="majorHAnsi"/>
+          <w:sz w:val="48"/>
+          <w:szCs w:val="48"/>
+        </w:rPr>
+        <w:t>EIDEL</w:t>
+      </w:r>
+    </w:p>
+    <w:p>
+      <w:pPr>
+        <w:rPr>
+          <w:rFonts w:cstheme="majorHAnsi"/>
+          <w:szCs w:val="28"/>
+        </w:rPr>
+      </w:pPr>
+    </w:p>
+    <w:p>
+      <w:pPr>
+        <w:rPr>
+          <w:rFonts w:cstheme="minorHAnsi"/>
+          <w:szCs w:val="28"/>
+        </w:rPr>
+      </w:pPr>
+      <w:r>
+        <w:rPr>
+          <w:rFonts w:cstheme="minorHAnsi"/>
+          <w:szCs w:val="28"/>
+        </w:rPr>
+        <w:t xml:space="preserve">Per l’implementazione del metodo di </w:t>
+      </w:r>
+      <w:proofErr w:type="spellStart"/>
+      <w:r>
+        <w:rPr>
+          <w:rFonts w:asciiTheme="majorHAnsi" w:hAnsiTheme="majorHAnsi" w:cstheme="majorHAnsi"/>
+          <w:szCs w:val="28"/>
+        </w:rPr>
+        <w:t>Gauß-Seidel</w:t>
+      </w:r>
+      <w:proofErr w:type="spellEnd"/>
+      <w:r>
+        <w:rPr>
+          <w:rFonts w:asciiTheme="majorHAnsi" w:hAnsiTheme="majorHAnsi" w:cstheme="majorHAnsi"/>
+          <w:szCs w:val="28"/>
+        </w:rPr>
+        <w:t xml:space="preserve"> (variante del metodo di </w:t>
+      </w:r>
+      <w:proofErr w:type="spellStart"/>
+      <w:r>
+        <w:rPr>
+          <w:rFonts w:asciiTheme="majorHAnsi" w:hAnsiTheme="majorHAnsi" w:cstheme="majorHAnsi"/>
+          <w:szCs w:val="28"/>
+        </w:rPr>
+        <w:t>jacobi</w:t>
+      </w:r>
+      <w:proofErr w:type="spellEnd"/>
+      <w:r>
+        <w:rPr>
+          <w:rFonts w:asciiTheme="majorHAnsi" w:hAnsiTheme="majorHAnsi" w:cstheme="majorHAnsi"/>
+          <w:szCs w:val="28"/>
+        </w:rPr>
+        <w:t xml:space="preserve">) </w:t>
+      </w:r>
+      <w:r>
+        <w:rPr>
+          <w:rFonts w:cstheme="minorHAnsi"/>
+          <w:szCs w:val="28"/>
+        </w:rPr>
+        <w:t>abbiamo seguito l’equazione per il calcolo della soluzione che sfrutta le entrate del vettore x già calcolate durante l’iterazione attuale, come viene mostrato nella seguente formula:</w:t>
+      </w:r>
+    </w:p>
+    <w:p>
+      <w:pPr>
+        <w:rPr>
+          <w:rFonts w:asciiTheme="majorHAnsi" w:hAnsiTheme="majorHAnsi" w:cstheme="majorHAnsi"/>
+          <w:sz w:val="36"/>
+          <w:szCs w:val="36"/>
+        </w:rPr>
+      </w:pPr>
+    </w:p>
+    <w:p>
+      <w:pPr>
+        <w:jc w:val="center"/>
+        <w:rPr>
+          <w:rFonts w:eastAsiaTheme="minorEastAsia"/>
+          <w:sz w:val="32"/>
+          <w:szCs w:val="32"/>
+        </w:rPr>
+      </w:pPr>
+      <m:oMathPara>
+        <m:oMath>
+          <m:sSubSup>
+            <m:sSubSupPr>
+              <m:ctrlPr>
+                <w:rPr>
+                  <w:rFonts w:ascii="Cambria Math" w:hAnsi="Cambria Math"/>
+                  <w:i/>
+                  <w:sz w:val="32"/>
+                  <w:szCs w:val="32"/>
+                </w:rPr>
+              </m:ctrlPr>
+            </m:sSubSupPr>
+            <m:e>
+              <m:r>
+                <w:rPr>
+                  <w:rFonts w:ascii="Cambria Math" w:hAnsi="Cambria Math"/>
+                  <w:sz w:val="32"/>
+                  <w:szCs w:val="32"/>
+                </w:rPr>
+                <m:t>x</m:t>
+              </m:r>
+            </m:e>
+            <m:sub>
+              <m:r>
+                <w:rPr>
+                  <w:rFonts w:ascii="Cambria Math" w:hAnsi="Cambria Math"/>
+                  <w:sz w:val="32"/>
+                  <w:szCs w:val="32"/>
+                </w:rPr>
+                <m:t>i</m:t>
+              </m:r>
+            </m:sub>
+            <m:sup>
+              <m:r>
+                <w:rPr>
+                  <w:rFonts w:ascii="Cambria Math" w:hAnsi="Cambria Math"/>
+                  <w:sz w:val="32"/>
+                  <w:szCs w:val="32"/>
+                </w:rPr>
+                <m:t>(k+1)</m:t>
+              </m:r>
+            </m:sup>
+          </m:sSubSup>
+          <m:r>
+            <w:rPr>
+              <w:rFonts w:ascii="Cambria Math" w:hAnsi="Cambria Math"/>
+              <w:sz w:val="32"/>
+              <w:szCs w:val="32"/>
+            </w:rPr>
+            <m:t xml:space="preserve">= </m:t>
+          </m:r>
+          <m:f>
+            <m:fPr>
+              <m:ctrlPr>
+                <w:rPr>
+                  <w:rFonts w:ascii="Cambria Math" w:hAnsi="Cambria Math"/>
+                  <w:i/>
+                  <w:sz w:val="32"/>
+                  <w:szCs w:val="32"/>
+                </w:rPr>
+              </m:ctrlPr>
+            </m:fPr>
+            <m:num>
+              <m:sSub>
+                <m:sSubPr>
+                  <m:ctrlPr>
+                    <w:rPr>
+                      <w:rFonts w:ascii="Cambria Math" w:hAnsi="Cambria Math"/>
+                      <w:i/>
+                      <w:sz w:val="32"/>
+                      <w:szCs w:val="32"/>
+                    </w:rPr>
+                  </m:ctrlPr>
+                </m:sSubPr>
+                <m:e>
+                  <m:r>
+                    <w:rPr>
+                      <w:rFonts w:ascii="Cambria Math" w:hAnsi="Cambria Math"/>
+                      <w:sz w:val="32"/>
+                      <w:szCs w:val="32"/>
+                    </w:rPr>
+                    <m:t>b</m:t>
+                  </m:r>
+                </m:e>
+                <m:sub>
+                  <m:r>
+                    <w:rPr>
+                      <w:rFonts w:ascii="Cambria Math" w:hAnsi="Cambria Math"/>
+                      <w:sz w:val="32"/>
+                      <w:szCs w:val="32"/>
+                    </w:rPr>
+                    <m:t>i</m:t>
+                  </m:r>
+                </m:sub>
+              </m:sSub>
+              <m:r>
+                <w:rPr>
+                  <w:rFonts w:ascii="Cambria Math" w:hAnsi="Cambria Math"/>
+                  <w:sz w:val="32"/>
+                  <w:szCs w:val="32"/>
+                </w:rPr>
+                <m:t xml:space="preserve">- </m:t>
+              </m:r>
+              <m:nary>
+                <m:naryPr>
+                  <m:chr m:val="∑"/>
+                  <m:limLoc m:val="undOvr"/>
+                  <m:supHide m:val="1"/>
+                  <m:ctrlPr>
+                    <w:rPr>
+                      <w:rFonts w:ascii="Cambria Math" w:hAnsi="Cambria Math"/>
+                      <w:i/>
+                      <w:sz w:val="32"/>
+                      <w:szCs w:val="32"/>
+                    </w:rPr>
+                  </m:ctrlPr>
+                </m:naryPr>
+                <m:sub>
+                  <m:r>
+                    <w:rPr>
+                      <w:rFonts w:ascii="Cambria Math" w:hAnsi="Cambria Math"/>
+                      <w:sz w:val="32"/>
+                      <w:szCs w:val="32"/>
+                    </w:rPr>
+                    <m:t>j&lt;i</m:t>
+                  </m:r>
+                </m:sub>
+                <m:sup/>
+                <m:e>
+                  <m:sSub>
+                    <m:sSubPr>
+                      <m:ctrlPr>
+                        <w:rPr>
+                          <w:rFonts w:ascii="Cambria Math" w:hAnsi="Cambria Math"/>
+                          <w:i/>
+                          <w:sz w:val="32"/>
+                          <w:szCs w:val="32"/>
+                        </w:rPr>
+                      </m:ctrlPr>
+                    </m:sSubPr>
+                    <m:e>
+                      <m:r>
+                        <w:rPr>
+                          <w:rFonts w:ascii="Cambria Math" w:hAnsi="Cambria Math"/>
+                          <w:sz w:val="32"/>
+                          <w:szCs w:val="32"/>
+                        </w:rPr>
+                        <m:t xml:space="preserve"> a</m:t>
+                      </m:r>
+                    </m:e>
+                    <m:sub>
+                      <m:r>
+                        <w:rPr>
+                          <w:rFonts w:ascii="Cambria Math" w:hAnsi="Cambria Math"/>
+                          <w:sz w:val="32"/>
+                          <w:szCs w:val="32"/>
+                        </w:rPr>
+                        <m:t>ij</m:t>
+                      </m:r>
+                    </m:sub>
+                  </m:sSub>
+                  <m:r>
+                    <w:rPr>
+                      <w:rFonts w:ascii="Cambria Math" w:hAnsi="Cambria Math"/>
+                      <w:sz w:val="32"/>
+                      <w:szCs w:val="32"/>
+                    </w:rPr>
+                    <m:t xml:space="preserve"> </m:t>
+                  </m:r>
+                  <m:sSubSup>
+                    <m:sSubSupPr>
+                      <m:ctrlPr>
+                        <w:rPr>
+                          <w:rFonts w:ascii="Cambria Math" w:hAnsi="Cambria Math"/>
+                          <w:i/>
+                          <w:sz w:val="32"/>
+                          <w:szCs w:val="32"/>
+                        </w:rPr>
+                      </m:ctrlPr>
+                    </m:sSubSupPr>
+                    <m:e>
+                      <m:r>
+                        <w:rPr>
+                          <w:rFonts w:ascii="Cambria Math" w:hAnsi="Cambria Math"/>
+                          <w:sz w:val="32"/>
+                          <w:szCs w:val="32"/>
+                        </w:rPr>
+                        <m:t>x</m:t>
+                      </m:r>
+                    </m:e>
+                    <m:sub>
+                      <m:r>
+                        <w:rPr>
+                          <w:rFonts w:ascii="Cambria Math" w:hAnsi="Cambria Math"/>
+                          <w:sz w:val="32"/>
+                          <w:szCs w:val="32"/>
+                        </w:rPr>
+                        <m:t>j</m:t>
+                      </m:r>
+                    </m:sub>
+                    <m:sup>
+                      <m:r>
+                        <w:rPr>
+                          <w:rFonts w:ascii="Cambria Math" w:hAnsi="Cambria Math"/>
+                          <w:sz w:val="32"/>
+                          <w:szCs w:val="32"/>
+                        </w:rPr>
+                        <m:t>(k+1)</m:t>
+                      </m:r>
+                    </m:sup>
+                  </m:sSubSup>
+                </m:e>
+              </m:nary>
+              <m:r>
+                <w:rPr>
+                  <w:rFonts w:ascii="Cambria Math" w:hAnsi="Cambria Math"/>
+                  <w:sz w:val="32"/>
+                  <w:szCs w:val="32"/>
+                </w:rPr>
+                <m:t xml:space="preserve">-  </m:t>
+              </m:r>
+              <m:nary>
+                <m:naryPr>
+                  <m:chr m:val="∑"/>
+                  <m:limLoc m:val="undOvr"/>
+                  <m:supHide m:val="1"/>
+                  <m:ctrlPr>
+                    <w:rPr>
+                      <w:rFonts w:ascii="Cambria Math" w:hAnsi="Cambria Math"/>
+                      <w:i/>
+                      <w:sz w:val="32"/>
+                      <w:szCs w:val="32"/>
+                    </w:rPr>
+                  </m:ctrlPr>
+                </m:naryPr>
+                <m:sub>
+                  <m:r>
+                    <w:rPr>
+                      <w:rFonts w:ascii="Cambria Math" w:hAnsi="Cambria Math"/>
+                      <w:sz w:val="32"/>
+                      <w:szCs w:val="32"/>
+                    </w:rPr>
+                    <m:t>j&gt;i</m:t>
+                  </m:r>
+                </m:sub>
+                <m:sup/>
+                <m:e>
+                  <m:sSub>
+                    <m:sSubPr>
+                      <m:ctrlPr>
+                        <w:rPr>
+                          <w:rFonts w:ascii="Cambria Math" w:hAnsi="Cambria Math"/>
+                          <w:i/>
+                          <w:sz w:val="32"/>
+                          <w:szCs w:val="32"/>
+                        </w:rPr>
+                      </m:ctrlPr>
+                    </m:sSubPr>
+                    <m:e>
+                      <m:r>
+                        <w:rPr>
+                          <w:rFonts w:ascii="Cambria Math" w:hAnsi="Cambria Math"/>
+                          <w:sz w:val="32"/>
+                          <w:szCs w:val="32"/>
+                        </w:rPr>
+                        <m:t xml:space="preserve"> a</m:t>
+                      </m:r>
+                    </m:e>
+                    <m:sub>
+                      <m:r>
+                        <w:rPr>
+                          <w:rFonts w:ascii="Cambria Math" w:hAnsi="Cambria Math"/>
+                          <w:sz w:val="32"/>
+                          <w:szCs w:val="32"/>
+                        </w:rPr>
+                        <m:t>ij</m:t>
+                      </m:r>
+                    </m:sub>
+                  </m:sSub>
+                  <m:r>
+                    <w:rPr>
+                      <w:rFonts w:ascii="Cambria Math" w:hAnsi="Cambria Math"/>
+                      <w:sz w:val="32"/>
+                      <w:szCs w:val="32"/>
+                    </w:rPr>
+                    <m:t xml:space="preserve"> </m:t>
+                  </m:r>
+                  <m:sSubSup>
+                    <m:sSubSupPr>
+                      <m:ctrlPr>
+                        <w:rPr>
+                          <w:rFonts w:ascii="Cambria Math" w:hAnsi="Cambria Math"/>
+                          <w:i/>
+                          <w:sz w:val="32"/>
+                          <w:szCs w:val="32"/>
+                        </w:rPr>
+                      </m:ctrlPr>
+                    </m:sSubSupPr>
+                    <m:e>
+                      <m:r>
+                        <w:rPr>
+                          <w:rFonts w:ascii="Cambria Math" w:hAnsi="Cambria Math"/>
+                          <w:sz w:val="32"/>
+                          <w:szCs w:val="32"/>
+                        </w:rPr>
+                        <m:t>x</m:t>
+                      </m:r>
+                    </m:e>
+                    <m:sub>
+                      <m:r>
+                        <w:rPr>
+                          <w:rFonts w:ascii="Cambria Math" w:hAnsi="Cambria Math"/>
+                          <w:sz w:val="32"/>
+                          <w:szCs w:val="32"/>
+                        </w:rPr>
+                        <m:t>j</m:t>
+                      </m:r>
+                    </m:sub>
+                    <m:sup>
+                      <m:r>
+                        <w:rPr>
+                          <w:rFonts w:ascii="Cambria Math" w:hAnsi="Cambria Math"/>
+                          <w:sz w:val="32"/>
+                          <w:szCs w:val="32"/>
+                        </w:rPr>
+                        <m:t>(k)</m:t>
+                      </m:r>
+                    </m:sup>
+                  </m:sSubSup>
+                </m:e>
+              </m:nary>
+            </m:num>
+            <m:den>
+              <m:sSub>
+                <m:sSubPr>
+                  <m:ctrlPr>
+                    <w:rPr>
+                      <w:rFonts w:ascii="Cambria Math" w:hAnsi="Cambria Math"/>
+                      <w:i/>
+                      <w:sz w:val="32"/>
+                      <w:szCs w:val="32"/>
+                    </w:rPr>
+                  </m:ctrlPr>
+                </m:sSubPr>
+                <m:e>
+                  <m:r>
+                    <w:rPr>
+                      <w:rFonts w:ascii="Cambria Math" w:hAnsi="Cambria Math"/>
+                      <w:sz w:val="32"/>
+                      <w:szCs w:val="32"/>
+                    </w:rPr>
+                    <m:t>a</m:t>
+                  </m:r>
+                </m:e>
+                <m:sub>
+                  <m:r>
+                    <w:rPr>
+                      <w:rFonts w:ascii="Cambria Math" w:hAnsi="Cambria Math"/>
+                      <w:sz w:val="32"/>
+                      <w:szCs w:val="32"/>
+                    </w:rPr>
+                    <m:t>ii</m:t>
+                  </m:r>
+                </m:sub>
+              </m:sSub>
+            </m:den>
+          </m:f>
+        </m:oMath>
+      </m:oMathPara>
+    </w:p>
+    <w:p>
+      <w:pPr>
+        <w:rPr>
+          <w:rFonts w:cstheme="majorHAnsi"/>
+          <w:szCs w:val="28"/>
+        </w:rPr>
+      </w:pPr>
+    </w:p>
+    <w:p>
+      <w:pPr>
+        <w:rPr>
+          <w:rFonts w:cstheme="majorHAnsi"/>
+          <w:szCs w:val="28"/>
+        </w:rPr>
+      </w:pPr>
+    </w:p>
+    <w:p>
+      <w:pPr>
+        <w:rPr>
+          <w:rFonts w:cstheme="majorHAnsi"/>
+          <w:szCs w:val="28"/>
+        </w:rPr>
+      </w:pPr>
+      <w:r>
+        <w:rPr>
+          <w:rFonts w:cstheme="majorHAnsi"/>
+          <w:szCs w:val="28"/>
+        </w:rPr>
+        <w:br w:type="page"/>
+      </w:r>
+    </w:p>
+    <w:p>
+      <w:pPr>
+        <w:rPr>
+          <w:rFonts w:asciiTheme="majorHAnsi" w:hAnsiTheme="majorHAnsi" w:cstheme="majorHAnsi"/>
+          <w:sz w:val="56"/>
+          <w:szCs w:val="56"/>
+        </w:rPr>
+      </w:pPr>
+      <w:r>
+        <w:rPr>
+          <w:rFonts w:asciiTheme="majorHAnsi" w:hAnsiTheme="majorHAnsi" w:cstheme="majorHAnsi"/>
+          <w:sz w:val="56"/>
+          <w:szCs w:val="56"/>
+        </w:rPr>
+        <w:lastRenderedPageBreak/>
+        <w:t>GRADIENTE</w:t>
+      </w:r>
+    </w:p>
+    <w:p>
+      <w:pPr>
+        <w:rPr>
+          <w:rFonts w:asciiTheme="majorHAnsi" w:hAnsiTheme="majorHAnsi" w:cstheme="majorHAnsi"/>
+          <w:szCs w:val="28"/>
+        </w:rPr>
+      </w:pPr>
+    </w:p>
+    <w:p>
+      <w:pPr>
+        <w:rPr>
+          <w:rFonts w:asciiTheme="majorHAnsi" w:hAnsiTheme="majorHAnsi" w:cstheme="majorHAnsi"/>
+          <w:szCs w:val="28"/>
+        </w:rPr>
+      </w:pPr>
+      <w:r>
+        <w:rPr>
+          <w:rFonts w:asciiTheme="majorHAnsi" w:hAnsiTheme="majorHAnsi" w:cstheme="majorHAnsi"/>
+          <w:szCs w:val="28"/>
+        </w:rPr>
+        <w:br w:type="page"/>
+      </w:r>
+    </w:p>
+    <w:p>
+      <w:pPr>
+        <w:rPr>
+          <w:rFonts w:asciiTheme="majorHAnsi" w:hAnsiTheme="majorHAnsi" w:cstheme="majorHAnsi"/>
+          <w:sz w:val="56"/>
+          <w:szCs w:val="56"/>
+        </w:rPr>
+      </w:pPr>
+      <w:r>
+        <w:rPr>
+          <w:rFonts w:asciiTheme="majorHAnsi" w:hAnsiTheme="majorHAnsi" w:cstheme="majorHAnsi"/>
+          <w:sz w:val="56"/>
+          <w:szCs w:val="56"/>
+        </w:rPr>
+        <w:lastRenderedPageBreak/>
+        <w:t>GRADIENTE CONIUGATO</w:t>
       </w:r>
     </w:p>
     <w:sectPr>
@@ -1426,6 +2439,119 @@
     </w:lvl>
   </w:abstractNum>
   <w:abstractNum w:abstractNumId="1" w15:restartNumberingAfterBreak="0">
+    <w:nsid w:val="0A9B0E80"/>
+    <w:multiLevelType w:val="hybridMultilevel"/>
+    <w:tmpl w:val="D8968546"/>
+    <w:lvl w:ilvl="0" w:tplc="04100001">
+      <w:start w:val="1"/>
+      <w:numFmt w:val="bullet"/>
+      <w:lvlText w:val=""/>
+      <w:lvlJc w:val="left"/>
+      <w:pPr>
+        <w:ind w:left="720" w:hanging="360"/>
+      </w:pPr>
+      <w:rPr>
+        <w:rFonts w:ascii="Symbol" w:hAnsi="Symbol" w:hint="default"/>
+      </w:rPr>
+    </w:lvl>
+    <w:lvl w:ilvl="1" w:tplc="04100003" w:tentative="1">
+      <w:start w:val="1"/>
+      <w:numFmt w:val="bullet"/>
+      <w:lvlText w:val="o"/>
+      <w:lvlJc w:val="left"/>
+      <w:pPr>
+        <w:ind w:left="1440" w:hanging="360"/>
+      </w:pPr>
+      <w:rPr>
+        <w:rFonts w:ascii="Courier New" w:hAnsi="Courier New" w:cs="Courier New" w:hint="default"/>
+      </w:rPr>
+    </w:lvl>
+    <w:lvl w:ilvl="2" w:tplc="04100005" w:tentative="1">
+      <w:start w:val="1"/>
+      <w:numFmt w:val="bullet"/>
+      <w:lvlText w:val=""/>
+      <w:lvlJc w:val="left"/>
+      <w:pPr>
+        <w:ind w:left="2160" w:hanging="360"/>
+      </w:pPr>
+      <w:rPr>
+        <w:rFonts w:ascii="Wingdings" w:hAnsi="Wingdings" w:hint="default"/>
+      </w:rPr>
+    </w:lvl>
+    <w:lvl w:ilvl="3" w:tplc="04100001" w:tentative="1">
+      <w:start w:val="1"/>
+      <w:numFmt w:val="bullet"/>
+      <w:lvlText w:val=""/>
+      <w:lvlJc w:val="left"/>
+      <w:pPr>
+        <w:ind w:left="2880" w:hanging="360"/>
+      </w:pPr>
+      <w:rPr>
+        <w:rFonts w:ascii="Symbol" w:hAnsi="Symbol" w:hint="default"/>
+      </w:rPr>
+    </w:lvl>
+    <w:lvl w:ilvl="4" w:tplc="04100003" w:tentative="1">
+      <w:start w:val="1"/>
+      <w:numFmt w:val="bullet"/>
+      <w:lvlText w:val="o"/>
+      <w:lvlJc w:val="left"/>
+      <w:pPr>
+        <w:ind w:left="3600" w:hanging="360"/>
+      </w:pPr>
+      <w:rPr>
+        <w:rFonts w:ascii="Courier New" w:hAnsi="Courier New" w:cs="Courier New" w:hint="default"/>
+      </w:rPr>
+    </w:lvl>
+    <w:lvl w:ilvl="5" w:tplc="04100005" w:tentative="1">
+      <w:start w:val="1"/>
+      <w:numFmt w:val="bullet"/>
+      <w:lvlText w:val=""/>
+      <w:lvlJc w:val="left"/>
+      <w:pPr>
+        <w:ind w:left="4320" w:hanging="360"/>
+      </w:pPr>
+      <w:rPr>
+        <w:rFonts w:ascii="Wingdings" w:hAnsi="Wingdings" w:hint="default"/>
+      </w:rPr>
+    </w:lvl>
+    <w:lvl w:ilvl="6" w:tplc="04100001" w:tentative="1">
+      <w:start w:val="1"/>
+      <w:numFmt w:val="bullet"/>
+      <w:lvlText w:val=""/>
+      <w:lvlJc w:val="left"/>
+      <w:pPr>
+        <w:ind w:left="5040" w:hanging="360"/>
+      </w:pPr>
+      <w:rPr>
+        <w:rFonts w:ascii="Symbol" w:hAnsi="Symbol" w:hint="default"/>
+      </w:rPr>
+    </w:lvl>
+    <w:lvl w:ilvl="7" w:tplc="04100003" w:tentative="1">
+      <w:start w:val="1"/>
+      <w:numFmt w:val="bullet"/>
+      <w:lvlText w:val="o"/>
+      <w:lvlJc w:val="left"/>
+      <w:pPr>
+        <w:ind w:left="5760" w:hanging="360"/>
+      </w:pPr>
+      <w:rPr>
+        <w:rFonts w:ascii="Courier New" w:hAnsi="Courier New" w:cs="Courier New" w:hint="default"/>
+      </w:rPr>
+    </w:lvl>
+    <w:lvl w:ilvl="8" w:tplc="04100005" w:tentative="1">
+      <w:start w:val="1"/>
+      <w:numFmt w:val="bullet"/>
+      <w:lvlText w:val=""/>
+      <w:lvlJc w:val="left"/>
+      <w:pPr>
+        <w:ind w:left="6480" w:hanging="360"/>
+      </w:pPr>
+      <w:rPr>
+        <w:rFonts w:ascii="Wingdings" w:hAnsi="Wingdings" w:hint="default"/>
+      </w:rPr>
+    </w:lvl>
+  </w:abstractNum>
+  <w:abstractNum w:abstractNumId="2" w15:restartNumberingAfterBreak="0">
     <w:nsid w:val="2C196E42"/>
     <w:multiLevelType w:val="hybridMultilevel"/>
     <w:tmpl w:val="A9280E6C"/>
@@ -1540,7 +2666,7 @@
       </w:rPr>
     </w:lvl>
   </w:abstractNum>
-  <w:abstractNum w:abstractNumId="2" w15:restartNumberingAfterBreak="0">
+  <w:abstractNum w:abstractNumId="3" w15:restartNumberingAfterBreak="0">
     <w:nsid w:val="4CD8497A"/>
     <w:multiLevelType w:val="hybridMultilevel"/>
     <w:tmpl w:val="40F6A9BE"/>
@@ -1653,7 +2779,7 @@
       </w:rPr>
     </w:lvl>
   </w:abstractNum>
-  <w:abstractNum w:abstractNumId="3" w15:restartNumberingAfterBreak="0">
+  <w:abstractNum w:abstractNumId="4" w15:restartNumberingAfterBreak="0">
     <w:nsid w:val="52967D38"/>
     <w:multiLevelType w:val="hybridMultilevel"/>
     <w:tmpl w:val="672C747C"/>
@@ -1766,7 +2892,7 @@
       </w:rPr>
     </w:lvl>
   </w:abstractNum>
-  <w:abstractNum w:abstractNumId="4" w15:restartNumberingAfterBreak="0">
+  <w:abstractNum w:abstractNumId="5" w15:restartNumberingAfterBreak="0">
     <w:nsid w:val="5CB71EFB"/>
     <w:multiLevelType w:val="hybridMultilevel"/>
     <w:tmpl w:val="7AEAE2EA"/>
@@ -1879,7 +3005,7 @@
       </w:rPr>
     </w:lvl>
   </w:abstractNum>
-  <w:abstractNum w:abstractNumId="5" w15:restartNumberingAfterBreak="0">
+  <w:abstractNum w:abstractNumId="6" w15:restartNumberingAfterBreak="0">
     <w:nsid w:val="70E30906"/>
     <w:multiLevelType w:val="hybridMultilevel"/>
     <w:tmpl w:val="9162C0F8"/>
@@ -1992,7 +3118,7 @@
       </w:rPr>
     </w:lvl>
   </w:abstractNum>
-  <w:abstractNum w:abstractNumId="6" w15:restartNumberingAfterBreak="0">
+  <w:abstractNum w:abstractNumId="7" w15:restartNumberingAfterBreak="0">
     <w:nsid w:val="7E19487F"/>
     <w:multiLevelType w:val="hybridMultilevel"/>
     <w:tmpl w:val="FB64F5C6"/>
@@ -2106,24 +3232,27 @@
     </w:lvl>
   </w:abstractNum>
   <w:num w:numId="1" w16cid:durableId="1533614399">
-    <w:abstractNumId w:val="2"/>
+    <w:abstractNumId w:val="3"/>
   </w:num>
   <w:num w:numId="2" w16cid:durableId="702874194">
-    <w:abstractNumId w:val="3"/>
+    <w:abstractNumId w:val="4"/>
   </w:num>
   <w:num w:numId="3" w16cid:durableId="1811628021">
-    <w:abstractNumId w:val="5"/>
+    <w:abstractNumId w:val="6"/>
   </w:num>
   <w:num w:numId="4" w16cid:durableId="402417380">
     <w:abstractNumId w:val="0"/>
   </w:num>
   <w:num w:numId="5" w16cid:durableId="854883982">
-    <w:abstractNumId w:val="4"/>
+    <w:abstractNumId w:val="5"/>
   </w:num>
   <w:num w:numId="6" w16cid:durableId="1824151790">
-    <w:abstractNumId w:val="6"/>
+    <w:abstractNumId w:val="7"/>
   </w:num>
   <w:num w:numId="7" w16cid:durableId="694624198">
+    <w:abstractNumId w:val="2"/>
+  </w:num>
+  <w:num w:numId="8" w16cid:durableId="1444610674">
     <w:abstractNumId w:val="1"/>
   </w:num>
 </w:numbering>
@@ -2529,7 +3658,7 @@
   <w:style w:type="paragraph" w:default="1" w:styleId="Normale">
     <w:name w:val="Normal"/>
     <w:qFormat/>
-    <w:rsid w:val="00CC0BF9"/>
+    <w:rsid w:val="00D40C39"/>
     <w:rPr>
       <w:sz w:val="28"/>
     </w:rPr>

</xml_diff>

<commit_message>
Aggiunti tempi di esecuzione
</commit_message>
<xml_diff>
--- a/LSSolver.docx
+++ b/LSSolver.docx
@@ -13,7 +13,6 @@
           <w:szCs w:val="96"/>
         </w:rPr>
       </w:pPr>
-      <w:proofErr w:type="spellStart"/>
       <w:r>
         <w:rPr>
           <w:b/>
@@ -24,7 +23,6 @@
         </w:rPr>
         <w:t>LSSolver</w:t>
       </w:r>
-      <w:proofErr w:type="spellEnd"/>
     </w:p>
     <w:p>
       <w:pPr>
@@ -234,14 +232,12 @@
           <w:szCs w:val="28"/>
         </w:rPr>
       </w:pPr>
-      <w:proofErr w:type="spellStart"/>
       <w:r>
         <w:rPr>
           <w:szCs w:val="28"/>
         </w:rPr>
         <w:t>Jacobi</w:t>
       </w:r>
-      <w:proofErr w:type="spellEnd"/>
     </w:p>
     <w:p>
       <w:pPr>
@@ -255,14 +251,12 @@
           <w:szCs w:val="36"/>
         </w:rPr>
       </w:pPr>
-      <w:proofErr w:type="spellStart"/>
       <w:r>
         <w:rPr>
           <w:szCs w:val="28"/>
         </w:rPr>
         <w:t>Gauß-Seidel</w:t>
       </w:r>
-      <w:proofErr w:type="spellEnd"/>
     </w:p>
     <w:p>
       <w:pPr>
@@ -312,15 +306,7 @@
     </w:p>
     <w:p>
       <w:r>
-        <w:t xml:space="preserve">Per la gestione di: matrici, vettori e operazioni tra di essi ci siamo appoggiati a due librerie offerte da java, ovvero: </w:t>
-      </w:r>
-      <w:proofErr w:type="spellStart"/>
-      <w:r>
-        <w:t>Maths</w:t>
-      </w:r>
-      <w:proofErr w:type="spellEnd"/>
-      <w:r>
-        <w:t xml:space="preserve"> che è una delle librerie più utilizzate e la4j che per quanto riguarda le operazioni tra matrici e vettori risulta essere una delle più efficienti.</w:t>
+        <w:t>Per la gestione di: matrici, vettori e operazioni tra di essi ci siamo appoggiati a due librerie offerte da java, ovvero: Maths che è una delle librerie più utilizzate e la4j che per quanto riguarda le operazioni tra matrici e vettori risulta essere una delle più efficienti.</w:t>
       </w:r>
     </w:p>
     <w:p>
@@ -487,16 +473,8 @@
         <w:rPr>
           <w:szCs w:val="28"/>
         </w:rPr>
-        <w:t xml:space="preserve">lasse </w:t>
+        <w:t>lasse LSSolver</w:t>
       </w:r>
-      <w:proofErr w:type="spellStart"/>
-      <w:r>
-        <w:rPr>
-          <w:szCs w:val="28"/>
-        </w:rPr>
-        <w:t>LSSolver</w:t>
-      </w:r>
-      <w:proofErr w:type="spellEnd"/>
       <w:r>
         <w:rPr>
           <w:szCs w:val="28"/>
@@ -532,21 +510,7 @@
         <w:rPr>
           <w:szCs w:val="28"/>
         </w:rPr>
-        <w:t xml:space="preserve">invece i 4 metodi richiesti sotto la forma di classi figlie di </w:t>
-      </w:r>
-      <w:proofErr w:type="spellStart"/>
-      <w:r>
-        <w:rPr>
-          <w:szCs w:val="28"/>
-        </w:rPr>
-        <w:t>LSSolver</w:t>
-      </w:r>
-      <w:proofErr w:type="spellEnd"/>
-      <w:r>
-        <w:rPr>
-          <w:szCs w:val="28"/>
-        </w:rPr>
-        <w:t>. In queste classi viene inizialmente istanziato un oggetto della loro classe padre tramite i loro costruttore, e successivamente da un file eseguibile esterno creato appositamente per testare la libreria viene chiamata la funzione che eseguirà effettivamente il metodo generato nella classe riportando tutto a console.</w:t>
+        <w:t>invece i 4 metodi richiesti sotto la forma di classi figlie di LSSolver. In queste classi viene inizialmente istanziato un oggetto della loro classe padre tramite i loro costruttore, e successivamente da un file eseguibile esterno creato appositamente per testare la libreria viene chiamata la funzione che eseguirà effettivamente il metodo generato nella classe riportando tutto a console.</w:t>
       </w:r>
     </w:p>
     <w:p>
@@ -731,7 +695,6 @@
       <w:r>
         <w:t xml:space="preserve">Un metodo </w:t>
       </w:r>
-      <w:proofErr w:type="spellStart"/>
       <w:r>
         <w:rPr>
           <w:b/>
@@ -739,7 +702,6 @@
         </w:rPr>
         <w:t>LSSolver</w:t>
       </w:r>
-      <w:proofErr w:type="spellEnd"/>
       <w:r>
         <w:t>, ovvero il costruttore, che serve per istanziare nuovi og</w:t>
       </w:r>
@@ -764,7 +726,6 @@
       <w:r>
         <w:t xml:space="preserve">Il metodo </w:t>
       </w:r>
-      <w:proofErr w:type="spellStart"/>
       <w:r>
         <w:rPr>
           <w:b/>
@@ -772,7 +733,6 @@
         </w:rPr>
         <w:t>setMatrix</w:t>
       </w:r>
-      <w:proofErr w:type="spellEnd"/>
       <w:r>
         <w:t xml:space="preserve"> che inizializza le matrici utilizzate per i vari calcoli all’interno del nostro codice (secondo le richieste date)</w:t>
       </w:r>
@@ -791,7 +751,6 @@
       <w:r>
         <w:t xml:space="preserve">All’interno del metodo </w:t>
       </w:r>
-      <w:proofErr w:type="spellStart"/>
       <w:r>
         <w:rPr>
           <w:b/>
@@ -799,7 +758,6 @@
         </w:rPr>
         <w:t>executeMethods</w:t>
       </w:r>
-      <w:proofErr w:type="spellEnd"/>
       <w:r>
         <w:t xml:space="preserve"> vengono inserite le iterazioni uguali per tutti e quattro gli algoritmi (per esempio il controllo sulla tolleranza e il numero di iterazioni)</w:t>
       </w:r>
@@ -888,7 +846,6 @@
       <w:r>
         <w:t xml:space="preserve">Infine un metodo </w:t>
       </w:r>
-      <w:proofErr w:type="spellStart"/>
       <w:r>
         <w:rPr>
           <w:b/>
@@ -896,17 +853,8 @@
         </w:rPr>
         <w:t>importMtxFile</w:t>
       </w:r>
-      <w:proofErr w:type="spellEnd"/>
       <w:r>
-        <w:t xml:space="preserve"> che permette la lettura dei file .</w:t>
-      </w:r>
-      <w:proofErr w:type="spellStart"/>
-      <w:r>
-        <w:t>mtx</w:t>
-      </w:r>
-      <w:proofErr w:type="spellEnd"/>
-      <w:r>
-        <w:t xml:space="preserve"> inserendo i valori nelle matrici istanziate precedentemente.</w:t>
+        <w:t xml:space="preserve"> che permette la lettura dei file .mtx inserendo i valori nelle matrici istanziate precedentemente.</w:t>
       </w:r>
     </w:p>
     <w:p>
@@ -945,15 +893,7 @@
         <w:t>e</w:t>
       </w:r>
       <w:r>
-        <w:t xml:space="preserve"> le tempistiche impiegate da ogni algoritmo per ogni file .</w:t>
-      </w:r>
-      <w:proofErr w:type="spellStart"/>
-      <w:r>
-        <w:t>mtx</w:t>
-      </w:r>
-      <w:proofErr w:type="spellEnd"/>
-      <w:r>
-        <w:t xml:space="preserve"> fornito con tutte le 4 tolleranze indicate.</w:t>
+        <w:t xml:space="preserve"> le tempistiche impiegate da ogni algoritmo per ogni file .mtx fornito con tutte le 4 tolleranze indicate.</w:t>
       </w:r>
     </w:p>
     <w:p>
@@ -1161,15 +1101,7 @@
         </w:rPr>
       </w:pPr>
       <w:r>
-        <w:t xml:space="preserve">Per l’implementazione del metodo di </w:t>
-      </w:r>
-      <w:proofErr w:type="spellStart"/>
-      <w:r>
-        <w:t>Jacobi</w:t>
-      </w:r>
-      <w:proofErr w:type="spellEnd"/>
-      <w:r>
-        <w:t xml:space="preserve"> </w:t>
+        <w:t xml:space="preserve">Per l’implementazione del metodo di Jacobi </w:t>
       </w:r>
       <w:r>
         <w:t>abbiamo seguito l’equazione per il calcolo della soluzione al passo successivo:</w:t>
@@ -1456,9 +1388,9 @@
           <w:szCs w:val="28"/>
         </w:rPr>
         <w:drawing>
-          <wp:inline distT="0" distB="0" distL="0" distR="0" wp14:anchorId="64F0B289" wp14:editId="00FE2FE1">
-            <wp:extent cx="4905375" cy="2619375"/>
-            <wp:effectExtent l="0" t="0" r="9525" b="9525"/>
+          <wp:inline distT="0" distB="0" distL="0" distR="0" wp14:anchorId="64F0B289" wp14:editId="02B7D0BE">
+            <wp:extent cx="5229225" cy="2762250"/>
+            <wp:effectExtent l="0" t="0" r="9525" b="0"/>
             <wp:docPr id="3" name="Grafico 3"/>
             <wp:cNvGraphicFramePr/>
             <a:graphic xmlns:a="http://schemas.openxmlformats.org/drawingml/2006/main">
@@ -1477,23 +1409,14 @@
           <w:szCs w:val="28"/>
         </w:rPr>
       </w:pPr>
-    </w:p>
-    <w:p>
-      <w:pPr>
-        <w:jc w:val="center"/>
-        <w:rPr>
-          <w:szCs w:val="28"/>
-        </w:rPr>
-      </w:pPr>
       <w:r>
         <w:rPr>
           <w:noProof/>
           <w:szCs w:val="28"/>
         </w:rPr>
-        <w:lastRenderedPageBreak/>
         <w:drawing>
-          <wp:inline distT="0" distB="0" distL="0" distR="0" wp14:anchorId="5AE22AD8" wp14:editId="2A7A0EF3">
-            <wp:extent cx="5486400" cy="3200400"/>
+          <wp:inline distT="0" distB="0" distL="0" distR="0" wp14:anchorId="5AE22AD8" wp14:editId="4EE7AAF7">
+            <wp:extent cx="5238750" cy="3086100"/>
             <wp:effectExtent l="0" t="0" r="0" b="0"/>
             <wp:docPr id="7" name="Grafico 7"/>
             <wp:cNvGraphicFramePr/>
@@ -1543,6 +1466,623 @@
     </w:p>
     <w:p>
       <w:pPr>
+        <w:rPr>
+          <w:szCs w:val="28"/>
+        </w:rPr>
+      </w:pPr>
+      <w:r>
+        <w:rPr>
+          <w:szCs w:val="28"/>
+        </w:rPr>
+        <w:t>Seguono i tempi di esecuzione del metodo di Jacobi espressi in secondi:</w:t>
+      </w:r>
+    </w:p>
+    <w:tbl>
+      <w:tblPr>
+        <w:tblStyle w:val="Tabellasemplice5"/>
+        <w:tblpPr w:leftFromText="141" w:rightFromText="141" w:vertAnchor="text" w:horzAnchor="margin" w:tblpXSpec="center" w:tblpY="230"/>
+        <w:tblW w:w="0" w:type="auto"/>
+        <w:tblLook w:val="04A0" w:firstRow="1" w:lastRow="0" w:firstColumn="1" w:lastColumn="0" w:noHBand="0" w:noVBand="1"/>
+      </w:tblPr>
+      <w:tblGrid>
+        <w:gridCol w:w="1925"/>
+        <w:gridCol w:w="1925"/>
+        <w:gridCol w:w="1926"/>
+        <w:gridCol w:w="1926"/>
+        <w:gridCol w:w="1926"/>
+      </w:tblGrid>
+      <w:tr>
+        <w:trPr>
+          <w:cnfStyle w:val="100000000000" w:firstRow="1" w:lastRow="0" w:firstColumn="0" w:lastColumn="0" w:oddVBand="0" w:evenVBand="0" w:oddHBand="0" w:evenHBand="0" w:firstRowFirstColumn="0" w:firstRowLastColumn="0" w:lastRowFirstColumn="0" w:lastRowLastColumn="0"/>
+        </w:trPr>
+        <w:tc>
+          <w:tcPr>
+            <w:cnfStyle w:val="001000000100" w:firstRow="0" w:lastRow="0" w:firstColumn="1" w:lastColumn="0" w:oddVBand="0" w:evenVBand="0" w:oddHBand="0" w:evenHBand="0" w:firstRowFirstColumn="1" w:firstRowLastColumn="0" w:lastRowFirstColumn="0" w:lastRowLastColumn="0"/>
+            <w:tcW w:w="1925" w:type="dxa"/>
+          </w:tcPr>
+          <w:p>
+            <w:pPr>
+              <w:jc w:val="center"/>
+              <w:rPr>
+                <w:szCs w:val="28"/>
+              </w:rPr>
+            </w:pPr>
+          </w:p>
+        </w:tc>
+        <w:tc>
+          <w:tcPr>
+            <w:tcW w:w="1925" w:type="dxa"/>
+          </w:tcPr>
+          <w:p>
+            <w:pPr>
+              <w:jc w:val="center"/>
+              <w:cnfStyle w:val="100000000000" w:firstRow="1" w:lastRow="0" w:firstColumn="0" w:lastColumn="0" w:oddVBand="0" w:evenVBand="0" w:oddHBand="0" w:evenHBand="0" w:firstRowFirstColumn="0" w:firstRowLastColumn="0" w:lastRowFirstColumn="0" w:lastRowLastColumn="0"/>
+              <w:rPr>
+                <w:szCs w:val="28"/>
+              </w:rPr>
+            </w:pPr>
+            <w:r>
+              <w:rPr>
+                <w:szCs w:val="28"/>
+              </w:rPr>
+              <w:t>1.0E-4</w:t>
+            </w:r>
+          </w:p>
+        </w:tc>
+        <w:tc>
+          <w:tcPr>
+            <w:tcW w:w="1926" w:type="dxa"/>
+          </w:tcPr>
+          <w:p>
+            <w:pPr>
+              <w:jc w:val="center"/>
+              <w:cnfStyle w:val="100000000000" w:firstRow="1" w:lastRow="0" w:firstColumn="0" w:lastColumn="0" w:oddVBand="0" w:evenVBand="0" w:oddHBand="0" w:evenHBand="0" w:firstRowFirstColumn="0" w:firstRowLastColumn="0" w:lastRowFirstColumn="0" w:lastRowLastColumn="0"/>
+              <w:rPr>
+                <w:szCs w:val="28"/>
+              </w:rPr>
+            </w:pPr>
+            <w:r>
+              <w:rPr>
+                <w:szCs w:val="28"/>
+              </w:rPr>
+              <w:t>1.0E-6</w:t>
+            </w:r>
+          </w:p>
+        </w:tc>
+        <w:tc>
+          <w:tcPr>
+            <w:tcW w:w="1926" w:type="dxa"/>
+          </w:tcPr>
+          <w:p>
+            <w:pPr>
+              <w:jc w:val="center"/>
+              <w:cnfStyle w:val="100000000000" w:firstRow="1" w:lastRow="0" w:firstColumn="0" w:lastColumn="0" w:oddVBand="0" w:evenVBand="0" w:oddHBand="0" w:evenHBand="0" w:firstRowFirstColumn="0" w:firstRowLastColumn="0" w:lastRowFirstColumn="0" w:lastRowLastColumn="0"/>
+              <w:rPr>
+                <w:szCs w:val="28"/>
+              </w:rPr>
+            </w:pPr>
+            <w:r>
+              <w:rPr>
+                <w:szCs w:val="28"/>
+              </w:rPr>
+              <w:t>1.0E-8</w:t>
+            </w:r>
+          </w:p>
+        </w:tc>
+        <w:tc>
+          <w:tcPr>
+            <w:tcW w:w="1926" w:type="dxa"/>
+          </w:tcPr>
+          <w:p>
+            <w:pPr>
+              <w:jc w:val="center"/>
+              <w:cnfStyle w:val="100000000000" w:firstRow="1" w:lastRow="0" w:firstColumn="0" w:lastColumn="0" w:oddVBand="0" w:evenVBand="0" w:oddHBand="0" w:evenHBand="0" w:firstRowFirstColumn="0" w:firstRowLastColumn="0" w:lastRowFirstColumn="0" w:lastRowLastColumn="0"/>
+              <w:rPr>
+                <w:szCs w:val="28"/>
+              </w:rPr>
+            </w:pPr>
+            <w:r>
+              <w:rPr>
+                <w:szCs w:val="28"/>
+              </w:rPr>
+              <w:t>1.0E-10</w:t>
+            </w:r>
+          </w:p>
+        </w:tc>
+      </w:tr>
+      <w:tr>
+        <w:trPr>
+          <w:cnfStyle w:val="000000100000" w:firstRow="0" w:lastRow="0" w:firstColumn="0" w:lastColumn="0" w:oddVBand="0" w:evenVBand="0" w:oddHBand="1" w:evenHBand="0" w:firstRowFirstColumn="0" w:firstRowLastColumn="0" w:lastRowFirstColumn="0" w:lastRowLastColumn="0"/>
+        </w:trPr>
+        <w:tc>
+          <w:tcPr>
+            <w:cnfStyle w:val="001000000000" w:firstRow="0" w:lastRow="0" w:firstColumn="1" w:lastColumn="0" w:oddVBand="0" w:evenVBand="0" w:oddHBand="0" w:evenHBand="0" w:firstRowFirstColumn="0" w:firstRowLastColumn="0" w:lastRowFirstColumn="0" w:lastRowLastColumn="0"/>
+            <w:tcW w:w="1925" w:type="dxa"/>
+          </w:tcPr>
+          <w:p>
+            <w:pPr>
+              <w:jc w:val="center"/>
+              <w:rPr>
+                <w:szCs w:val="28"/>
+              </w:rPr>
+            </w:pPr>
+            <w:r>
+              <w:rPr>
+                <w:szCs w:val="28"/>
+              </w:rPr>
+              <w:t>Spa1</w:t>
+            </w:r>
+          </w:p>
+        </w:tc>
+        <w:tc>
+          <w:tcPr>
+            <w:tcW w:w="1925" w:type="dxa"/>
+          </w:tcPr>
+          <w:p>
+            <w:pPr>
+              <w:jc w:val="center"/>
+              <w:cnfStyle w:val="000000100000" w:firstRow="0" w:lastRow="0" w:firstColumn="0" w:lastColumn="0" w:oddVBand="0" w:evenVBand="0" w:oddHBand="1" w:evenHBand="0" w:firstRowFirstColumn="0" w:firstRowLastColumn="0" w:lastRowFirstColumn="0" w:lastRowLastColumn="0"/>
+              <w:rPr>
+                <w:rFonts w:ascii="Roboto" w:hAnsi="Roboto"/>
+                <w:sz w:val="20"/>
+                <w:szCs w:val="20"/>
+              </w:rPr>
+            </w:pPr>
+            <w:r>
+              <w:rPr>
+                <w:rFonts w:ascii="Roboto" w:hAnsi="Roboto"/>
+                <w:color w:val="202124"/>
+                <w:sz w:val="20"/>
+                <w:szCs w:val="20"/>
+                <w:shd w:val="clear" w:color="auto" w:fill="FFFFFF"/>
+              </w:rPr>
+              <w:t>5.144</w:t>
+            </w:r>
+          </w:p>
+        </w:tc>
+        <w:tc>
+          <w:tcPr>
+            <w:tcW w:w="1926" w:type="dxa"/>
+          </w:tcPr>
+          <w:p>
+            <w:pPr>
+              <w:jc w:val="center"/>
+              <w:cnfStyle w:val="000000100000" w:firstRow="0" w:lastRow="0" w:firstColumn="0" w:lastColumn="0" w:oddVBand="0" w:evenVBand="0" w:oddHBand="1" w:evenHBand="0" w:firstRowFirstColumn="0" w:firstRowLastColumn="0" w:lastRowFirstColumn="0" w:lastRowLastColumn="0"/>
+              <w:rPr>
+                <w:rFonts w:ascii="Roboto" w:hAnsi="Roboto"/>
+                <w:sz w:val="20"/>
+                <w:szCs w:val="20"/>
+              </w:rPr>
+            </w:pPr>
+            <w:r>
+              <w:rPr>
+                <w:rFonts w:ascii="Roboto" w:hAnsi="Roboto"/>
+                <w:color w:val="202124"/>
+                <w:sz w:val="20"/>
+                <w:szCs w:val="20"/>
+                <w:shd w:val="clear" w:color="auto" w:fill="FFFFFF"/>
+              </w:rPr>
+              <w:t>7.211</w:t>
+            </w:r>
+          </w:p>
+        </w:tc>
+        <w:tc>
+          <w:tcPr>
+            <w:tcW w:w="1926" w:type="dxa"/>
+          </w:tcPr>
+          <w:p>
+            <w:pPr>
+              <w:jc w:val="center"/>
+              <w:cnfStyle w:val="000000100000" w:firstRow="0" w:lastRow="0" w:firstColumn="0" w:lastColumn="0" w:oddVBand="0" w:evenVBand="0" w:oddHBand="1" w:evenHBand="0" w:firstRowFirstColumn="0" w:firstRowLastColumn="0" w:lastRowFirstColumn="0" w:lastRowLastColumn="0"/>
+              <w:rPr>
+                <w:rFonts w:ascii="Roboto" w:hAnsi="Roboto"/>
+                <w:sz w:val="20"/>
+                <w:szCs w:val="20"/>
+              </w:rPr>
+            </w:pPr>
+            <w:r>
+              <w:rPr>
+                <w:rFonts w:ascii="Roboto" w:hAnsi="Roboto"/>
+                <w:color w:val="202124"/>
+                <w:sz w:val="20"/>
+                <w:szCs w:val="20"/>
+                <w:shd w:val="clear" w:color="auto" w:fill="FFFFFF"/>
+              </w:rPr>
+              <w:t>9.229</w:t>
+            </w:r>
+          </w:p>
+        </w:tc>
+        <w:tc>
+          <w:tcPr>
+            <w:tcW w:w="1926" w:type="dxa"/>
+          </w:tcPr>
+          <w:p>
+            <w:pPr>
+              <w:jc w:val="center"/>
+              <w:cnfStyle w:val="000000100000" w:firstRow="0" w:lastRow="0" w:firstColumn="0" w:lastColumn="0" w:oddVBand="0" w:evenVBand="0" w:oddHBand="1" w:evenHBand="0" w:firstRowFirstColumn="0" w:firstRowLastColumn="0" w:lastRowFirstColumn="0" w:lastRowLastColumn="0"/>
+              <w:rPr>
+                <w:rFonts w:ascii="Roboto" w:hAnsi="Roboto"/>
+                <w:sz w:val="20"/>
+                <w:szCs w:val="20"/>
+              </w:rPr>
+            </w:pPr>
+            <w:r>
+              <w:rPr>
+                <w:rFonts w:ascii="Roboto" w:hAnsi="Roboto"/>
+                <w:color w:val="202124"/>
+                <w:sz w:val="20"/>
+                <w:szCs w:val="20"/>
+                <w:shd w:val="clear" w:color="auto" w:fill="FFFFFF"/>
+              </w:rPr>
+              <w:t>11.32</w:t>
+            </w:r>
+          </w:p>
+        </w:tc>
+      </w:tr>
+      <w:tr>
+        <w:tc>
+          <w:tcPr>
+            <w:cnfStyle w:val="001000000000" w:firstRow="0" w:lastRow="0" w:firstColumn="1" w:lastColumn="0" w:oddVBand="0" w:evenVBand="0" w:oddHBand="0" w:evenHBand="0" w:firstRowFirstColumn="0" w:firstRowLastColumn="0" w:lastRowFirstColumn="0" w:lastRowLastColumn="0"/>
+            <w:tcW w:w="1925" w:type="dxa"/>
+          </w:tcPr>
+          <w:p>
+            <w:pPr>
+              <w:jc w:val="center"/>
+              <w:rPr>
+                <w:szCs w:val="28"/>
+              </w:rPr>
+            </w:pPr>
+            <w:r>
+              <w:rPr>
+                <w:szCs w:val="28"/>
+              </w:rPr>
+              <w:t>Spa2</w:t>
+            </w:r>
+          </w:p>
+        </w:tc>
+        <w:tc>
+          <w:tcPr>
+            <w:tcW w:w="1925" w:type="dxa"/>
+          </w:tcPr>
+          <w:p>
+            <w:pPr>
+              <w:jc w:val="center"/>
+              <w:cnfStyle w:val="000000000000" w:firstRow="0" w:lastRow="0" w:firstColumn="0" w:lastColumn="0" w:oddVBand="0" w:evenVBand="0" w:oddHBand="0" w:evenHBand="0" w:firstRowFirstColumn="0" w:firstRowLastColumn="0" w:lastRowFirstColumn="0" w:lastRowLastColumn="0"/>
+              <w:rPr>
+                <w:rFonts w:ascii="Roboto" w:hAnsi="Roboto"/>
+                <w:sz w:val="20"/>
+                <w:szCs w:val="20"/>
+              </w:rPr>
+            </w:pPr>
+            <w:r>
+              <w:rPr>
+                <w:rFonts w:ascii="Roboto" w:hAnsi="Roboto"/>
+                <w:color w:val="202124"/>
+                <w:sz w:val="20"/>
+                <w:szCs w:val="20"/>
+                <w:shd w:val="clear" w:color="auto" w:fill="FFFFFF"/>
+              </w:rPr>
+              <w:t>21.328</w:t>
+            </w:r>
+          </w:p>
+        </w:tc>
+        <w:tc>
+          <w:tcPr>
+            <w:tcW w:w="1926" w:type="dxa"/>
+          </w:tcPr>
+          <w:p>
+            <w:pPr>
+              <w:jc w:val="center"/>
+              <w:cnfStyle w:val="000000000000" w:firstRow="0" w:lastRow="0" w:firstColumn="0" w:lastColumn="0" w:oddVBand="0" w:evenVBand="0" w:oddHBand="0" w:evenHBand="0" w:firstRowFirstColumn="0" w:firstRowLastColumn="0" w:lastRowFirstColumn="0" w:lastRowLastColumn="0"/>
+              <w:rPr>
+                <w:rFonts w:ascii="Roboto" w:hAnsi="Roboto"/>
+                <w:sz w:val="20"/>
+                <w:szCs w:val="20"/>
+              </w:rPr>
+            </w:pPr>
+            <w:r>
+              <w:rPr>
+                <w:rFonts w:ascii="Roboto" w:hAnsi="Roboto"/>
+                <w:color w:val="202124"/>
+                <w:sz w:val="20"/>
+                <w:szCs w:val="20"/>
+                <w:shd w:val="clear" w:color="auto" w:fill="FFFFFF"/>
+              </w:rPr>
+              <w:t>29.555</w:t>
+            </w:r>
+          </w:p>
+        </w:tc>
+        <w:tc>
+          <w:tcPr>
+            <w:tcW w:w="1926" w:type="dxa"/>
+          </w:tcPr>
+          <w:p>
+            <w:pPr>
+              <w:jc w:val="center"/>
+              <w:cnfStyle w:val="000000000000" w:firstRow="0" w:lastRow="0" w:firstColumn="0" w:lastColumn="0" w:oddVBand="0" w:evenVBand="0" w:oddHBand="0" w:evenHBand="0" w:firstRowFirstColumn="0" w:firstRowLastColumn="0" w:lastRowFirstColumn="0" w:lastRowLastColumn="0"/>
+              <w:rPr>
+                <w:rFonts w:ascii="Roboto" w:hAnsi="Roboto"/>
+                <w:sz w:val="20"/>
+                <w:szCs w:val="20"/>
+              </w:rPr>
+            </w:pPr>
+            <w:r>
+              <w:rPr>
+                <w:rFonts w:ascii="Roboto" w:hAnsi="Roboto"/>
+                <w:sz w:val="20"/>
+                <w:szCs w:val="20"/>
+              </w:rPr>
+              <w:t>37.738</w:t>
+            </w:r>
+          </w:p>
+        </w:tc>
+        <w:tc>
+          <w:tcPr>
+            <w:tcW w:w="1926" w:type="dxa"/>
+          </w:tcPr>
+          <w:p>
+            <w:pPr>
+              <w:jc w:val="center"/>
+              <w:cnfStyle w:val="000000000000" w:firstRow="0" w:lastRow="0" w:firstColumn="0" w:lastColumn="0" w:oddVBand="0" w:evenVBand="0" w:oddHBand="0" w:evenHBand="0" w:firstRowFirstColumn="0" w:firstRowLastColumn="0" w:lastRowFirstColumn="0" w:lastRowLastColumn="0"/>
+              <w:rPr>
+                <w:rFonts w:ascii="Roboto" w:hAnsi="Roboto"/>
+                <w:sz w:val="20"/>
+                <w:szCs w:val="20"/>
+              </w:rPr>
+            </w:pPr>
+            <w:r>
+              <w:rPr>
+                <w:rFonts w:ascii="Roboto" w:hAnsi="Roboto"/>
+                <w:sz w:val="20"/>
+                <w:szCs w:val="20"/>
+              </w:rPr>
+              <w:t>45.657</w:t>
+            </w:r>
+          </w:p>
+        </w:tc>
+      </w:tr>
+      <w:tr>
+        <w:trPr>
+          <w:cnfStyle w:val="000000100000" w:firstRow="0" w:lastRow="0" w:firstColumn="0" w:lastColumn="0" w:oddVBand="0" w:evenVBand="0" w:oddHBand="1" w:evenHBand="0" w:firstRowFirstColumn="0" w:firstRowLastColumn="0" w:lastRowFirstColumn="0" w:lastRowLastColumn="0"/>
+        </w:trPr>
+        <w:tc>
+          <w:tcPr>
+            <w:cnfStyle w:val="001000000000" w:firstRow="0" w:lastRow="0" w:firstColumn="1" w:lastColumn="0" w:oddVBand="0" w:evenVBand="0" w:oddHBand="0" w:evenHBand="0" w:firstRowFirstColumn="0" w:firstRowLastColumn="0" w:lastRowFirstColumn="0" w:lastRowLastColumn="0"/>
+            <w:tcW w:w="1925" w:type="dxa"/>
+          </w:tcPr>
+          <w:p>
+            <w:pPr>
+              <w:jc w:val="center"/>
+              <w:rPr>
+                <w:szCs w:val="28"/>
+              </w:rPr>
+            </w:pPr>
+            <w:r>
+              <w:rPr>
+                <w:szCs w:val="28"/>
+              </w:rPr>
+              <w:t>Vem1</w:t>
+            </w:r>
+          </w:p>
+        </w:tc>
+        <w:tc>
+          <w:tcPr>
+            <w:tcW w:w="1925" w:type="dxa"/>
+          </w:tcPr>
+          <w:p>
+            <w:pPr>
+              <w:jc w:val="center"/>
+              <w:cnfStyle w:val="000000100000" w:firstRow="0" w:lastRow="0" w:firstColumn="0" w:lastColumn="0" w:oddVBand="0" w:evenVBand="0" w:oddHBand="1" w:evenHBand="0" w:firstRowFirstColumn="0" w:firstRowLastColumn="0" w:lastRowFirstColumn="0" w:lastRowLastColumn="0"/>
+              <w:rPr>
+                <w:rFonts w:ascii="Roboto" w:hAnsi="Roboto"/>
+                <w:sz w:val="20"/>
+                <w:szCs w:val="20"/>
+              </w:rPr>
+            </w:pPr>
+            <w:r>
+              <w:rPr>
+                <w:rFonts w:ascii="Roboto" w:hAnsi="Roboto"/>
+                <w:sz w:val="20"/>
+                <w:szCs w:val="20"/>
+              </w:rPr>
+              <w:t>9.117</w:t>
+            </w:r>
+          </w:p>
+        </w:tc>
+        <w:tc>
+          <w:tcPr>
+            <w:tcW w:w="1926" w:type="dxa"/>
+          </w:tcPr>
+          <w:p>
+            <w:pPr>
+              <w:jc w:val="center"/>
+              <w:cnfStyle w:val="000000100000" w:firstRow="0" w:lastRow="0" w:firstColumn="0" w:lastColumn="0" w:oddVBand="0" w:evenVBand="0" w:oddHBand="1" w:evenHBand="0" w:firstRowFirstColumn="0" w:firstRowLastColumn="0" w:lastRowFirstColumn="0" w:lastRowLastColumn="0"/>
+              <w:rPr>
+                <w:rFonts w:ascii="Roboto" w:hAnsi="Roboto"/>
+                <w:sz w:val="20"/>
+                <w:szCs w:val="20"/>
+              </w:rPr>
+            </w:pPr>
+            <w:r>
+              <w:rPr>
+                <w:rFonts w:ascii="Roboto" w:hAnsi="Roboto"/>
+                <w:sz w:val="20"/>
+                <w:szCs w:val="20"/>
+              </w:rPr>
+              <w:t>21.145</w:t>
+            </w:r>
+          </w:p>
+        </w:tc>
+        <w:tc>
+          <w:tcPr>
+            <w:tcW w:w="1926" w:type="dxa"/>
+          </w:tcPr>
+          <w:p>
+            <w:pPr>
+              <w:jc w:val="center"/>
+              <w:cnfStyle w:val="000000100000" w:firstRow="0" w:lastRow="0" w:firstColumn="0" w:lastColumn="0" w:oddVBand="0" w:evenVBand="0" w:oddHBand="1" w:evenHBand="0" w:firstRowFirstColumn="0" w:firstRowLastColumn="0" w:lastRowFirstColumn="0" w:lastRowLastColumn="0"/>
+              <w:rPr>
+                <w:rFonts w:ascii="Roboto" w:hAnsi="Roboto"/>
+                <w:sz w:val="20"/>
+                <w:szCs w:val="20"/>
+              </w:rPr>
+            </w:pPr>
+            <w:r>
+              <w:rPr>
+                <w:rFonts w:ascii="Roboto" w:hAnsi="Roboto"/>
+                <w:sz w:val="20"/>
+                <w:szCs w:val="20"/>
+              </w:rPr>
+              <w:t>33.038</w:t>
+            </w:r>
+          </w:p>
+        </w:tc>
+        <w:tc>
+          <w:tcPr>
+            <w:tcW w:w="1926" w:type="dxa"/>
+          </w:tcPr>
+          <w:p>
+            <w:pPr>
+              <w:jc w:val="center"/>
+              <w:cnfStyle w:val="000000100000" w:firstRow="0" w:lastRow="0" w:firstColumn="0" w:lastColumn="0" w:oddVBand="0" w:evenVBand="0" w:oddHBand="1" w:evenHBand="0" w:firstRowFirstColumn="0" w:firstRowLastColumn="0" w:lastRowFirstColumn="0" w:lastRowLastColumn="0"/>
+              <w:rPr>
+                <w:rFonts w:ascii="Roboto" w:hAnsi="Roboto"/>
+                <w:sz w:val="20"/>
+                <w:szCs w:val="20"/>
+              </w:rPr>
+            </w:pPr>
+            <w:r>
+              <w:rPr>
+                <w:rFonts w:ascii="Roboto" w:hAnsi="Roboto"/>
+                <w:sz w:val="20"/>
+                <w:szCs w:val="20"/>
+              </w:rPr>
+              <w:t>44.987</w:t>
+            </w:r>
+          </w:p>
+        </w:tc>
+      </w:tr>
+      <w:tr>
+        <w:tc>
+          <w:tcPr>
+            <w:cnfStyle w:val="001000000000" w:firstRow="0" w:lastRow="0" w:firstColumn="1" w:lastColumn="0" w:oddVBand="0" w:evenVBand="0" w:oddHBand="0" w:evenHBand="0" w:firstRowFirstColumn="0" w:firstRowLastColumn="0" w:lastRowFirstColumn="0" w:lastRowLastColumn="0"/>
+            <w:tcW w:w="1925" w:type="dxa"/>
+          </w:tcPr>
+          <w:p>
+            <w:pPr>
+              <w:jc w:val="center"/>
+              <w:rPr>
+                <w:szCs w:val="28"/>
+              </w:rPr>
+            </w:pPr>
+            <w:r>
+              <w:rPr>
+                <w:szCs w:val="28"/>
+              </w:rPr>
+              <w:t>Vem2</w:t>
+            </w:r>
+          </w:p>
+        </w:tc>
+        <w:tc>
+          <w:tcPr>
+            <w:tcW w:w="1925" w:type="dxa"/>
+          </w:tcPr>
+          <w:p>
+            <w:pPr>
+              <w:jc w:val="center"/>
+              <w:cnfStyle w:val="000000000000" w:firstRow="0" w:lastRow="0" w:firstColumn="0" w:lastColumn="0" w:oddVBand="0" w:evenVBand="0" w:oddHBand="0" w:evenHBand="0" w:firstRowFirstColumn="0" w:firstRowLastColumn="0" w:lastRowFirstColumn="0" w:lastRowLastColumn="0"/>
+              <w:rPr>
+                <w:rFonts w:ascii="Roboto" w:hAnsi="Roboto"/>
+                <w:sz w:val="20"/>
+                <w:szCs w:val="20"/>
+              </w:rPr>
+            </w:pPr>
+            <w:r>
+              <w:rPr>
+                <w:rFonts w:ascii="Roboto" w:hAnsi="Roboto"/>
+                <w:sz w:val="20"/>
+                <w:szCs w:val="20"/>
+              </w:rPr>
+              <w:t>29.792</w:t>
+            </w:r>
+          </w:p>
+        </w:tc>
+        <w:tc>
+          <w:tcPr>
+            <w:tcW w:w="1926" w:type="dxa"/>
+          </w:tcPr>
+          <w:p>
+            <w:pPr>
+              <w:jc w:val="center"/>
+              <w:cnfStyle w:val="000000000000" w:firstRow="0" w:lastRow="0" w:firstColumn="0" w:lastColumn="0" w:oddVBand="0" w:evenVBand="0" w:oddHBand="0" w:evenHBand="0" w:firstRowFirstColumn="0" w:firstRowLastColumn="0" w:lastRowFirstColumn="0" w:lastRowLastColumn="0"/>
+              <w:rPr>
+                <w:rFonts w:ascii="Roboto" w:hAnsi="Roboto"/>
+                <w:sz w:val="20"/>
+                <w:szCs w:val="20"/>
+              </w:rPr>
+            </w:pPr>
+            <w:r>
+              <w:rPr>
+                <w:rFonts w:ascii="Roboto" w:hAnsi="Roboto"/>
+                <w:sz w:val="20"/>
+                <w:szCs w:val="20"/>
+              </w:rPr>
+              <w:t>74.149</w:t>
+            </w:r>
+          </w:p>
+        </w:tc>
+        <w:tc>
+          <w:tcPr>
+            <w:tcW w:w="1926" w:type="dxa"/>
+          </w:tcPr>
+          <w:p>
+            <w:pPr>
+              <w:jc w:val="center"/>
+              <w:cnfStyle w:val="000000000000" w:firstRow="0" w:lastRow="0" w:firstColumn="0" w:lastColumn="0" w:oddVBand="0" w:evenVBand="0" w:oddHBand="0" w:evenHBand="0" w:firstRowFirstColumn="0" w:firstRowLastColumn="0" w:lastRowFirstColumn="0" w:lastRowLastColumn="0"/>
+              <w:rPr>
+                <w:rFonts w:ascii="Roboto" w:hAnsi="Roboto"/>
+                <w:sz w:val="20"/>
+                <w:szCs w:val="20"/>
+              </w:rPr>
+            </w:pPr>
+            <w:r>
+              <w:rPr>
+                <w:rFonts w:ascii="Roboto" w:hAnsi="Roboto"/>
+                <w:sz w:val="20"/>
+                <w:szCs w:val="20"/>
+              </w:rPr>
+              <w:t>119.318</w:t>
+            </w:r>
+          </w:p>
+        </w:tc>
+        <w:tc>
+          <w:tcPr>
+            <w:tcW w:w="1926" w:type="dxa"/>
+          </w:tcPr>
+          <w:p>
+            <w:pPr>
+              <w:jc w:val="center"/>
+              <w:cnfStyle w:val="000000000000" w:firstRow="0" w:lastRow="0" w:firstColumn="0" w:lastColumn="0" w:oddVBand="0" w:evenVBand="0" w:oddHBand="0" w:evenHBand="0" w:firstRowFirstColumn="0" w:firstRowLastColumn="0" w:lastRowFirstColumn="0" w:lastRowLastColumn="0"/>
+              <w:rPr>
+                <w:rFonts w:ascii="Roboto" w:hAnsi="Roboto"/>
+                <w:sz w:val="20"/>
+                <w:szCs w:val="20"/>
+              </w:rPr>
+            </w:pPr>
+            <w:r>
+              <w:rPr>
+                <w:rFonts w:ascii="Roboto" w:hAnsi="Roboto"/>
+                <w:sz w:val="20"/>
+                <w:szCs w:val="20"/>
+              </w:rPr>
+              <w:t>162.679</w:t>
+            </w:r>
+          </w:p>
+        </w:tc>
+      </w:tr>
+    </w:tbl>
+    <w:p>
+      <w:pPr>
         <w:jc w:val="center"/>
         <w:rPr>
           <w:szCs w:val="28"/>
@@ -1559,8 +2099,27 @@
         <w:rPr>
           <w:szCs w:val="28"/>
         </w:rPr>
+        <w:t>Come si può notare dai grafici questo metodo performa meglio per quanto riguarda l’errore sulle matrici più piccole quali Spa1 e Spa2, inoltre per queste matrici ha un incremento minore del numero di iterazioni al diminuire della tolleranza</w:t>
+      </w:r>
+      <w:r>
+        <w:rPr>
+          <w:szCs w:val="28"/>
+        </w:rPr>
+        <w:t xml:space="preserve"> che risulta in una crescita più graduale dei tempi di esecuzione al diminuire della tolleranza.</w:t>
+      </w:r>
+      <w:r>
+        <w:rPr>
+          <w:szCs w:val="28"/>
+        </w:rPr>
         <w:br w:type="page"/>
       </w:r>
+    </w:p>
+    <w:p>
+      <w:pPr>
+        <w:rPr>
+          <w:szCs w:val="28"/>
+        </w:rPr>
+      </w:pPr>
     </w:p>
     <w:p>
       <w:pPr>
@@ -1570,14 +2129,12 @@
           <w:szCs w:val="48"/>
         </w:rPr>
       </w:pPr>
-      <w:proofErr w:type="spellStart"/>
       <w:r>
         <w:rPr>
           <w:rFonts w:asciiTheme="majorHAnsi" w:hAnsiTheme="majorHAnsi" w:cstheme="majorHAnsi"/>
           <w:sz w:val="48"/>
           <w:szCs w:val="48"/>
         </w:rPr>
-        <w:lastRenderedPageBreak/>
         <w:t>GAU</w:t>
       </w:r>
       <w:r>
@@ -1586,16 +2143,7 @@
           <w:sz w:val="48"/>
           <w:szCs w:val="48"/>
         </w:rPr>
-        <w:t>ß</w:t>
-      </w:r>
-      <w:proofErr w:type="spellEnd"/>
-      <w:r>
-        <w:rPr>
-          <w:rFonts w:asciiTheme="majorHAnsi" w:hAnsiTheme="majorHAnsi" w:cstheme="majorHAnsi"/>
-          <w:sz w:val="48"/>
-          <w:szCs w:val="48"/>
-        </w:rPr>
-        <w:t>-S</w:t>
+        <w:t>ß-S</w:t>
       </w:r>
       <w:r>
         <w:rPr>
@@ -1628,37 +2176,12 @@
         </w:rPr>
         <w:t xml:space="preserve">Per l’implementazione del metodo di </w:t>
       </w:r>
-      <w:proofErr w:type="spellStart"/>
       <w:r>
         <w:rPr>
           <w:rFonts w:asciiTheme="majorHAnsi" w:hAnsiTheme="majorHAnsi" w:cstheme="majorHAnsi"/>
           <w:szCs w:val="28"/>
         </w:rPr>
-        <w:t>Gauß-Seidel</w:t>
-      </w:r>
-      <w:proofErr w:type="spellEnd"/>
-      <w:r>
-        <w:rPr>
-          <w:rFonts w:asciiTheme="majorHAnsi" w:hAnsiTheme="majorHAnsi" w:cstheme="majorHAnsi"/>
-          <w:szCs w:val="28"/>
-        </w:rPr>
-        <w:t xml:space="preserve"> (variante del metodo di </w:t>
-      </w:r>
-      <w:proofErr w:type="spellStart"/>
-      <w:r>
-        <w:rPr>
-          <w:rFonts w:asciiTheme="majorHAnsi" w:hAnsiTheme="majorHAnsi" w:cstheme="majorHAnsi"/>
-          <w:szCs w:val="28"/>
-        </w:rPr>
-        <w:t>jacobi</w:t>
-      </w:r>
-      <w:proofErr w:type="spellEnd"/>
-      <w:r>
-        <w:rPr>
-          <w:rFonts w:asciiTheme="majorHAnsi" w:hAnsiTheme="majorHAnsi" w:cstheme="majorHAnsi"/>
-          <w:szCs w:val="28"/>
-        </w:rPr>
-        <w:t xml:space="preserve">) </w:t>
+        <w:t xml:space="preserve">Gauß-Seidel (variante del metodo di jacobi) </w:t>
       </w:r>
       <w:r>
         <w:rPr>
@@ -2158,6 +2681,619 @@
         </w:drawing>
       </w:r>
     </w:p>
+    <w:tbl>
+      <w:tblPr>
+        <w:tblStyle w:val="Tabellasemplice5"/>
+        <w:tblpPr w:leftFromText="141" w:rightFromText="141" w:vertAnchor="text" w:horzAnchor="margin" w:tblpXSpec="center" w:tblpY="230"/>
+        <w:tblW w:w="0" w:type="auto"/>
+        <w:tblLook w:val="04A0" w:firstRow="1" w:lastRow="0" w:firstColumn="1" w:lastColumn="0" w:noHBand="0" w:noVBand="1"/>
+      </w:tblPr>
+      <w:tblGrid>
+        <w:gridCol w:w="1925"/>
+        <w:gridCol w:w="1925"/>
+        <w:gridCol w:w="1926"/>
+        <w:gridCol w:w="1926"/>
+        <w:gridCol w:w="1926"/>
+      </w:tblGrid>
+      <w:tr>
+        <w:trPr>
+          <w:cnfStyle w:val="100000000000" w:firstRow="1" w:lastRow="0" w:firstColumn="0" w:lastColumn="0" w:oddVBand="0" w:evenVBand="0" w:oddHBand="0" w:evenHBand="0" w:firstRowFirstColumn="0" w:firstRowLastColumn="0" w:lastRowFirstColumn="0" w:lastRowLastColumn="0"/>
+        </w:trPr>
+        <w:tc>
+          <w:tcPr>
+            <w:cnfStyle w:val="001000000100" w:firstRow="0" w:lastRow="0" w:firstColumn="1" w:lastColumn="0" w:oddVBand="0" w:evenVBand="0" w:oddHBand="0" w:evenHBand="0" w:firstRowFirstColumn="1" w:firstRowLastColumn="0" w:lastRowFirstColumn="0" w:lastRowLastColumn="0"/>
+            <w:tcW w:w="1925" w:type="dxa"/>
+          </w:tcPr>
+          <w:p>
+            <w:pPr>
+              <w:jc w:val="center"/>
+              <w:rPr>
+                <w:szCs w:val="28"/>
+              </w:rPr>
+            </w:pPr>
+          </w:p>
+        </w:tc>
+        <w:tc>
+          <w:tcPr>
+            <w:tcW w:w="1925" w:type="dxa"/>
+          </w:tcPr>
+          <w:p>
+            <w:pPr>
+              <w:jc w:val="center"/>
+              <w:cnfStyle w:val="100000000000" w:firstRow="1" w:lastRow="0" w:firstColumn="0" w:lastColumn="0" w:oddVBand="0" w:evenVBand="0" w:oddHBand="0" w:evenHBand="0" w:firstRowFirstColumn="0" w:firstRowLastColumn="0" w:lastRowFirstColumn="0" w:lastRowLastColumn="0"/>
+              <w:rPr>
+                <w:szCs w:val="28"/>
+              </w:rPr>
+            </w:pPr>
+            <w:r>
+              <w:rPr>
+                <w:szCs w:val="28"/>
+              </w:rPr>
+              <w:t>1.0E-4</w:t>
+            </w:r>
+          </w:p>
+        </w:tc>
+        <w:tc>
+          <w:tcPr>
+            <w:tcW w:w="1926" w:type="dxa"/>
+          </w:tcPr>
+          <w:p>
+            <w:pPr>
+              <w:jc w:val="center"/>
+              <w:cnfStyle w:val="100000000000" w:firstRow="1" w:lastRow="0" w:firstColumn="0" w:lastColumn="0" w:oddVBand="0" w:evenVBand="0" w:oddHBand="0" w:evenHBand="0" w:firstRowFirstColumn="0" w:firstRowLastColumn="0" w:lastRowFirstColumn="0" w:lastRowLastColumn="0"/>
+              <w:rPr>
+                <w:szCs w:val="28"/>
+              </w:rPr>
+            </w:pPr>
+            <w:r>
+              <w:rPr>
+                <w:szCs w:val="28"/>
+              </w:rPr>
+              <w:t>1.0E-6</w:t>
+            </w:r>
+          </w:p>
+        </w:tc>
+        <w:tc>
+          <w:tcPr>
+            <w:tcW w:w="1926" w:type="dxa"/>
+          </w:tcPr>
+          <w:p>
+            <w:pPr>
+              <w:jc w:val="center"/>
+              <w:cnfStyle w:val="100000000000" w:firstRow="1" w:lastRow="0" w:firstColumn="0" w:lastColumn="0" w:oddVBand="0" w:evenVBand="0" w:oddHBand="0" w:evenHBand="0" w:firstRowFirstColumn="0" w:firstRowLastColumn="0" w:lastRowFirstColumn="0" w:lastRowLastColumn="0"/>
+              <w:rPr>
+                <w:szCs w:val="28"/>
+              </w:rPr>
+            </w:pPr>
+            <w:r>
+              <w:rPr>
+                <w:szCs w:val="28"/>
+              </w:rPr>
+              <w:t>1.0E-8</w:t>
+            </w:r>
+          </w:p>
+        </w:tc>
+        <w:tc>
+          <w:tcPr>
+            <w:tcW w:w="1926" w:type="dxa"/>
+          </w:tcPr>
+          <w:p>
+            <w:pPr>
+              <w:jc w:val="center"/>
+              <w:cnfStyle w:val="100000000000" w:firstRow="1" w:lastRow="0" w:firstColumn="0" w:lastColumn="0" w:oddVBand="0" w:evenVBand="0" w:oddHBand="0" w:evenHBand="0" w:firstRowFirstColumn="0" w:firstRowLastColumn="0" w:lastRowFirstColumn="0" w:lastRowLastColumn="0"/>
+              <w:rPr>
+                <w:szCs w:val="28"/>
+              </w:rPr>
+            </w:pPr>
+            <w:r>
+              <w:rPr>
+                <w:szCs w:val="28"/>
+              </w:rPr>
+              <w:t>1.0E-10</w:t>
+            </w:r>
+          </w:p>
+        </w:tc>
+      </w:tr>
+      <w:tr>
+        <w:trPr>
+          <w:cnfStyle w:val="000000100000" w:firstRow="0" w:lastRow="0" w:firstColumn="0" w:lastColumn="0" w:oddVBand="0" w:evenVBand="0" w:oddHBand="1" w:evenHBand="0" w:firstRowFirstColumn="0" w:firstRowLastColumn="0" w:lastRowFirstColumn="0" w:lastRowLastColumn="0"/>
+        </w:trPr>
+        <w:tc>
+          <w:tcPr>
+            <w:cnfStyle w:val="001000000000" w:firstRow="0" w:lastRow="0" w:firstColumn="1" w:lastColumn="0" w:oddVBand="0" w:evenVBand="0" w:oddHBand="0" w:evenHBand="0" w:firstRowFirstColumn="0" w:firstRowLastColumn="0" w:lastRowFirstColumn="0" w:lastRowLastColumn="0"/>
+            <w:tcW w:w="1925" w:type="dxa"/>
+          </w:tcPr>
+          <w:p>
+            <w:pPr>
+              <w:jc w:val="center"/>
+              <w:rPr>
+                <w:szCs w:val="28"/>
+              </w:rPr>
+            </w:pPr>
+            <w:r>
+              <w:rPr>
+                <w:szCs w:val="28"/>
+              </w:rPr>
+              <w:t>Spa1</w:t>
+            </w:r>
+          </w:p>
+        </w:tc>
+        <w:tc>
+          <w:tcPr>
+            <w:tcW w:w="1925" w:type="dxa"/>
+          </w:tcPr>
+          <w:p>
+            <w:pPr>
+              <w:jc w:val="center"/>
+              <w:cnfStyle w:val="000000100000" w:firstRow="0" w:lastRow="0" w:firstColumn="0" w:lastColumn="0" w:oddVBand="0" w:evenVBand="0" w:oddHBand="1" w:evenHBand="0" w:firstRowFirstColumn="0" w:firstRowLastColumn="0" w:lastRowFirstColumn="0" w:lastRowLastColumn="0"/>
+              <w:rPr>
+                <w:rFonts w:ascii="Roboto" w:hAnsi="Roboto"/>
+                <w:sz w:val="20"/>
+                <w:szCs w:val="20"/>
+              </w:rPr>
+            </w:pPr>
+            <w:r>
+              <w:rPr>
+                <w:rFonts w:ascii="Roboto" w:hAnsi="Roboto"/>
+                <w:color w:val="202124"/>
+                <w:sz w:val="20"/>
+                <w:szCs w:val="20"/>
+                <w:shd w:val="clear" w:color="auto" w:fill="FFFFFF"/>
+              </w:rPr>
+              <w:t>0.63</w:t>
+            </w:r>
+          </w:p>
+        </w:tc>
+        <w:tc>
+          <w:tcPr>
+            <w:tcW w:w="1926" w:type="dxa"/>
+          </w:tcPr>
+          <w:p>
+            <w:pPr>
+              <w:jc w:val="center"/>
+              <w:cnfStyle w:val="000000100000" w:firstRow="0" w:lastRow="0" w:firstColumn="0" w:lastColumn="0" w:oddVBand="0" w:evenVBand="0" w:oddHBand="1" w:evenHBand="0" w:firstRowFirstColumn="0" w:firstRowLastColumn="0" w:lastRowFirstColumn="0" w:lastRowLastColumn="0"/>
+              <w:rPr>
+                <w:rFonts w:ascii="Roboto" w:hAnsi="Roboto"/>
+                <w:sz w:val="20"/>
+                <w:szCs w:val="20"/>
+              </w:rPr>
+            </w:pPr>
+            <w:r>
+              <w:rPr>
+                <w:rFonts w:ascii="Roboto" w:hAnsi="Roboto"/>
+                <w:color w:val="202124"/>
+                <w:sz w:val="20"/>
+                <w:szCs w:val="20"/>
+                <w:shd w:val="clear" w:color="auto" w:fill="FFFFFF"/>
+              </w:rPr>
+              <w:t>0.83</w:t>
+            </w:r>
+          </w:p>
+        </w:tc>
+        <w:tc>
+          <w:tcPr>
+            <w:tcW w:w="1926" w:type="dxa"/>
+          </w:tcPr>
+          <w:p>
+            <w:pPr>
+              <w:jc w:val="center"/>
+              <w:cnfStyle w:val="000000100000" w:firstRow="0" w:lastRow="0" w:firstColumn="0" w:lastColumn="0" w:oddVBand="0" w:evenVBand="0" w:oddHBand="1" w:evenHBand="0" w:firstRowFirstColumn="0" w:firstRowLastColumn="0" w:lastRowFirstColumn="0" w:lastRowLastColumn="0"/>
+              <w:rPr>
+                <w:rFonts w:ascii="Roboto" w:hAnsi="Roboto"/>
+                <w:sz w:val="20"/>
+                <w:szCs w:val="20"/>
+              </w:rPr>
+            </w:pPr>
+            <w:r>
+              <w:rPr>
+                <w:rFonts w:ascii="Roboto" w:hAnsi="Roboto"/>
+                <w:color w:val="202124"/>
+                <w:sz w:val="20"/>
+                <w:szCs w:val="20"/>
+                <w:shd w:val="clear" w:color="auto" w:fill="FFFFFF"/>
+              </w:rPr>
+              <w:t>1.101</w:t>
+            </w:r>
+          </w:p>
+        </w:tc>
+        <w:tc>
+          <w:tcPr>
+            <w:tcW w:w="1926" w:type="dxa"/>
+          </w:tcPr>
+          <w:p>
+            <w:pPr>
+              <w:jc w:val="center"/>
+              <w:cnfStyle w:val="000000100000" w:firstRow="0" w:lastRow="0" w:firstColumn="0" w:lastColumn="0" w:oddVBand="0" w:evenVBand="0" w:oddHBand="1" w:evenHBand="0" w:firstRowFirstColumn="0" w:firstRowLastColumn="0" w:lastRowFirstColumn="0" w:lastRowLastColumn="0"/>
+              <w:rPr>
+                <w:rFonts w:ascii="Roboto" w:hAnsi="Roboto"/>
+                <w:sz w:val="20"/>
+                <w:szCs w:val="20"/>
+              </w:rPr>
+            </w:pPr>
+            <w:r>
+              <w:rPr>
+                <w:rFonts w:ascii="Roboto" w:hAnsi="Roboto"/>
+                <w:color w:val="202124"/>
+                <w:sz w:val="20"/>
+                <w:szCs w:val="20"/>
+                <w:shd w:val="clear" w:color="auto" w:fill="FFFFFF"/>
+              </w:rPr>
+              <w:t>1.318</w:t>
+            </w:r>
+          </w:p>
+        </w:tc>
+      </w:tr>
+      <w:tr>
+        <w:tc>
+          <w:tcPr>
+            <w:cnfStyle w:val="001000000000" w:firstRow="0" w:lastRow="0" w:firstColumn="1" w:lastColumn="0" w:oddVBand="0" w:evenVBand="0" w:oddHBand="0" w:evenHBand="0" w:firstRowFirstColumn="0" w:firstRowLastColumn="0" w:lastRowFirstColumn="0" w:lastRowLastColumn="0"/>
+            <w:tcW w:w="1925" w:type="dxa"/>
+          </w:tcPr>
+          <w:p>
+            <w:pPr>
+              <w:jc w:val="center"/>
+              <w:rPr>
+                <w:szCs w:val="28"/>
+              </w:rPr>
+            </w:pPr>
+            <w:r>
+              <w:rPr>
+                <w:szCs w:val="28"/>
+              </w:rPr>
+              <w:t>Spa2</w:t>
+            </w:r>
+          </w:p>
+        </w:tc>
+        <w:tc>
+          <w:tcPr>
+            <w:tcW w:w="1925" w:type="dxa"/>
+          </w:tcPr>
+          <w:p>
+            <w:pPr>
+              <w:jc w:val="center"/>
+              <w:cnfStyle w:val="000000000000" w:firstRow="0" w:lastRow="0" w:firstColumn="0" w:lastColumn="0" w:oddVBand="0" w:evenVBand="0" w:oddHBand="0" w:evenHBand="0" w:firstRowFirstColumn="0" w:firstRowLastColumn="0" w:lastRowFirstColumn="0" w:lastRowLastColumn="0"/>
+              <w:rPr>
+                <w:rFonts w:ascii="Roboto" w:hAnsi="Roboto"/>
+                <w:sz w:val="20"/>
+                <w:szCs w:val="20"/>
+              </w:rPr>
+            </w:pPr>
+            <w:r>
+              <w:rPr>
+                <w:rFonts w:ascii="Roboto" w:hAnsi="Roboto"/>
+                <w:color w:val="202124"/>
+                <w:sz w:val="20"/>
+                <w:szCs w:val="20"/>
+                <w:shd w:val="clear" w:color="auto" w:fill="FFFFFF"/>
+              </w:rPr>
+              <w:t>3.801</w:t>
+            </w:r>
+          </w:p>
+        </w:tc>
+        <w:tc>
+          <w:tcPr>
+            <w:tcW w:w="1926" w:type="dxa"/>
+          </w:tcPr>
+          <w:p>
+            <w:pPr>
+              <w:jc w:val="center"/>
+              <w:cnfStyle w:val="000000000000" w:firstRow="0" w:lastRow="0" w:firstColumn="0" w:lastColumn="0" w:oddVBand="0" w:evenVBand="0" w:oddHBand="0" w:evenHBand="0" w:firstRowFirstColumn="0" w:firstRowLastColumn="0" w:lastRowFirstColumn="0" w:lastRowLastColumn="0"/>
+              <w:rPr>
+                <w:rFonts w:ascii="Roboto" w:hAnsi="Roboto"/>
+                <w:sz w:val="20"/>
+                <w:szCs w:val="20"/>
+              </w:rPr>
+            </w:pPr>
+            <w:r>
+              <w:rPr>
+                <w:rFonts w:ascii="Roboto" w:hAnsi="Roboto"/>
+                <w:color w:val="202124"/>
+                <w:sz w:val="20"/>
+                <w:szCs w:val="20"/>
+                <w:shd w:val="clear" w:color="auto" w:fill="FFFFFF"/>
+              </w:rPr>
+              <w:t>4.937</w:t>
+            </w:r>
+          </w:p>
+        </w:tc>
+        <w:tc>
+          <w:tcPr>
+            <w:tcW w:w="1926" w:type="dxa"/>
+          </w:tcPr>
+          <w:p>
+            <w:pPr>
+              <w:jc w:val="center"/>
+              <w:cnfStyle w:val="000000000000" w:firstRow="0" w:lastRow="0" w:firstColumn="0" w:lastColumn="0" w:oddVBand="0" w:evenVBand="0" w:oddHBand="0" w:evenHBand="0" w:firstRowFirstColumn="0" w:firstRowLastColumn="0" w:lastRowFirstColumn="0" w:lastRowLastColumn="0"/>
+              <w:rPr>
+                <w:rFonts w:ascii="Roboto" w:hAnsi="Roboto"/>
+                <w:sz w:val="20"/>
+                <w:szCs w:val="20"/>
+              </w:rPr>
+            </w:pPr>
+            <w:r>
+              <w:rPr>
+                <w:rFonts w:ascii="Roboto" w:hAnsi="Roboto"/>
+                <w:sz w:val="20"/>
+                <w:szCs w:val="20"/>
+              </w:rPr>
+              <w:t>6.582</w:t>
+            </w:r>
+          </w:p>
+        </w:tc>
+        <w:tc>
+          <w:tcPr>
+            <w:tcW w:w="1926" w:type="dxa"/>
+          </w:tcPr>
+          <w:p>
+            <w:pPr>
+              <w:jc w:val="center"/>
+              <w:cnfStyle w:val="000000000000" w:firstRow="0" w:lastRow="0" w:firstColumn="0" w:lastColumn="0" w:oddVBand="0" w:evenVBand="0" w:oddHBand="0" w:evenHBand="0" w:firstRowFirstColumn="0" w:firstRowLastColumn="0" w:lastRowFirstColumn="0" w:lastRowLastColumn="0"/>
+              <w:rPr>
+                <w:rFonts w:ascii="Roboto" w:hAnsi="Roboto"/>
+                <w:sz w:val="20"/>
+                <w:szCs w:val="20"/>
+              </w:rPr>
+            </w:pPr>
+            <w:r>
+              <w:rPr>
+                <w:rFonts w:ascii="Roboto" w:hAnsi="Roboto"/>
+                <w:sz w:val="20"/>
+                <w:szCs w:val="20"/>
+              </w:rPr>
+              <w:t>8.045</w:t>
+            </w:r>
+          </w:p>
+        </w:tc>
+      </w:tr>
+      <w:tr>
+        <w:trPr>
+          <w:cnfStyle w:val="000000100000" w:firstRow="0" w:lastRow="0" w:firstColumn="0" w:lastColumn="0" w:oddVBand="0" w:evenVBand="0" w:oddHBand="1" w:evenHBand="0" w:firstRowFirstColumn="0" w:firstRowLastColumn="0" w:lastRowFirstColumn="0" w:lastRowLastColumn="0"/>
+        </w:trPr>
+        <w:tc>
+          <w:tcPr>
+            <w:cnfStyle w:val="001000000000" w:firstRow="0" w:lastRow="0" w:firstColumn="1" w:lastColumn="0" w:oddVBand="0" w:evenVBand="0" w:oddHBand="0" w:evenHBand="0" w:firstRowFirstColumn="0" w:firstRowLastColumn="0" w:lastRowFirstColumn="0" w:lastRowLastColumn="0"/>
+            <w:tcW w:w="1925" w:type="dxa"/>
+          </w:tcPr>
+          <w:p>
+            <w:pPr>
+              <w:jc w:val="center"/>
+              <w:rPr>
+                <w:szCs w:val="28"/>
+              </w:rPr>
+            </w:pPr>
+            <w:r>
+              <w:rPr>
+                <w:szCs w:val="28"/>
+              </w:rPr>
+              <w:t>Vem1</w:t>
+            </w:r>
+          </w:p>
+        </w:tc>
+        <w:tc>
+          <w:tcPr>
+            <w:tcW w:w="1925" w:type="dxa"/>
+          </w:tcPr>
+          <w:p>
+            <w:pPr>
+              <w:jc w:val="center"/>
+              <w:cnfStyle w:val="000000100000" w:firstRow="0" w:lastRow="0" w:firstColumn="0" w:lastColumn="0" w:oddVBand="0" w:evenVBand="0" w:oddHBand="1" w:evenHBand="0" w:firstRowFirstColumn="0" w:firstRowLastColumn="0" w:lastRowFirstColumn="0" w:lastRowLastColumn="0"/>
+              <w:rPr>
+                <w:rFonts w:ascii="Roboto" w:hAnsi="Roboto"/>
+                <w:sz w:val="20"/>
+                <w:szCs w:val="20"/>
+              </w:rPr>
+            </w:pPr>
+            <w:r>
+              <w:rPr>
+                <w:rFonts w:ascii="Roboto" w:hAnsi="Roboto"/>
+                <w:sz w:val="20"/>
+                <w:szCs w:val="20"/>
+              </w:rPr>
+              <w:t>6.662</w:t>
+            </w:r>
+          </w:p>
+        </w:tc>
+        <w:tc>
+          <w:tcPr>
+            <w:tcW w:w="1926" w:type="dxa"/>
+          </w:tcPr>
+          <w:p>
+            <w:pPr>
+              <w:jc w:val="center"/>
+              <w:cnfStyle w:val="000000100000" w:firstRow="0" w:lastRow="0" w:firstColumn="0" w:lastColumn="0" w:oddVBand="0" w:evenVBand="0" w:oddHBand="1" w:evenHBand="0" w:firstRowFirstColumn="0" w:firstRowLastColumn="0" w:lastRowFirstColumn="0" w:lastRowLastColumn="0"/>
+              <w:rPr>
+                <w:rFonts w:ascii="Roboto" w:hAnsi="Roboto"/>
+                <w:sz w:val="20"/>
+                <w:szCs w:val="20"/>
+              </w:rPr>
+            </w:pPr>
+            <w:r>
+              <w:rPr>
+                <w:rFonts w:ascii="Roboto" w:hAnsi="Roboto"/>
+                <w:sz w:val="20"/>
+                <w:szCs w:val="20"/>
+              </w:rPr>
+              <w:t>13.927</w:t>
+            </w:r>
+          </w:p>
+        </w:tc>
+        <w:tc>
+          <w:tcPr>
+            <w:tcW w:w="1926" w:type="dxa"/>
+          </w:tcPr>
+          <w:p>
+            <w:pPr>
+              <w:jc w:val="center"/>
+              <w:cnfStyle w:val="000000100000" w:firstRow="0" w:lastRow="0" w:firstColumn="0" w:lastColumn="0" w:oddVBand="0" w:evenVBand="0" w:oddHBand="1" w:evenHBand="0" w:firstRowFirstColumn="0" w:firstRowLastColumn="0" w:lastRowFirstColumn="0" w:lastRowLastColumn="0"/>
+              <w:rPr>
+                <w:rFonts w:ascii="Roboto" w:hAnsi="Roboto"/>
+                <w:sz w:val="20"/>
+                <w:szCs w:val="20"/>
+              </w:rPr>
+            </w:pPr>
+            <w:r>
+              <w:rPr>
+                <w:rFonts w:ascii="Roboto" w:hAnsi="Roboto"/>
+                <w:sz w:val="20"/>
+                <w:szCs w:val="20"/>
+              </w:rPr>
+              <w:t>21.262</w:t>
+            </w:r>
+          </w:p>
+        </w:tc>
+        <w:tc>
+          <w:tcPr>
+            <w:tcW w:w="1926" w:type="dxa"/>
+          </w:tcPr>
+          <w:p>
+            <w:pPr>
+              <w:jc w:val="center"/>
+              <w:cnfStyle w:val="000000100000" w:firstRow="0" w:lastRow="0" w:firstColumn="0" w:lastColumn="0" w:oddVBand="0" w:evenVBand="0" w:oddHBand="1" w:evenHBand="0" w:firstRowFirstColumn="0" w:firstRowLastColumn="0" w:lastRowFirstColumn="0" w:lastRowLastColumn="0"/>
+              <w:rPr>
+                <w:rFonts w:ascii="Roboto" w:hAnsi="Roboto"/>
+                <w:sz w:val="20"/>
+                <w:szCs w:val="20"/>
+              </w:rPr>
+            </w:pPr>
+            <w:r>
+              <w:rPr>
+                <w:rFonts w:ascii="Roboto" w:hAnsi="Roboto"/>
+                <w:sz w:val="20"/>
+                <w:szCs w:val="20"/>
+              </w:rPr>
+              <w:t>28.32</w:t>
+            </w:r>
+          </w:p>
+        </w:tc>
+      </w:tr>
+      <w:tr>
+        <w:tc>
+          <w:tcPr>
+            <w:cnfStyle w:val="001000000000" w:firstRow="0" w:lastRow="0" w:firstColumn="1" w:lastColumn="0" w:oddVBand="0" w:evenVBand="0" w:oddHBand="0" w:evenHBand="0" w:firstRowFirstColumn="0" w:firstRowLastColumn="0" w:lastRowFirstColumn="0" w:lastRowLastColumn="0"/>
+            <w:tcW w:w="1925" w:type="dxa"/>
+          </w:tcPr>
+          <w:p>
+            <w:pPr>
+              <w:jc w:val="center"/>
+              <w:rPr>
+                <w:szCs w:val="28"/>
+              </w:rPr>
+            </w:pPr>
+            <w:r>
+              <w:rPr>
+                <w:szCs w:val="28"/>
+              </w:rPr>
+              <w:t>Vem2</w:t>
+            </w:r>
+          </w:p>
+        </w:tc>
+        <w:tc>
+          <w:tcPr>
+            <w:tcW w:w="1925" w:type="dxa"/>
+          </w:tcPr>
+          <w:p>
+            <w:pPr>
+              <w:jc w:val="center"/>
+              <w:cnfStyle w:val="000000000000" w:firstRow="0" w:lastRow="0" w:firstColumn="0" w:lastColumn="0" w:oddVBand="0" w:evenVBand="0" w:oddHBand="0" w:evenHBand="0" w:firstRowFirstColumn="0" w:firstRowLastColumn="0" w:lastRowFirstColumn="0" w:lastRowLastColumn="0"/>
+              <w:rPr>
+                <w:rFonts w:ascii="Roboto" w:hAnsi="Roboto"/>
+                <w:sz w:val="20"/>
+                <w:szCs w:val="20"/>
+              </w:rPr>
+            </w:pPr>
+            <w:r>
+              <w:rPr>
+                <w:rFonts w:ascii="Roboto" w:hAnsi="Roboto"/>
+                <w:sz w:val="20"/>
+                <w:szCs w:val="20"/>
+              </w:rPr>
+              <w:t>22.117</w:t>
+            </w:r>
+          </w:p>
+        </w:tc>
+        <w:tc>
+          <w:tcPr>
+            <w:tcW w:w="1926" w:type="dxa"/>
+          </w:tcPr>
+          <w:p>
+            <w:pPr>
+              <w:jc w:val="center"/>
+              <w:cnfStyle w:val="000000000000" w:firstRow="0" w:lastRow="0" w:firstColumn="0" w:lastColumn="0" w:oddVBand="0" w:evenVBand="0" w:oddHBand="0" w:evenHBand="0" w:firstRowFirstColumn="0" w:firstRowLastColumn="0" w:lastRowFirstColumn="0" w:lastRowLastColumn="0"/>
+              <w:rPr>
+                <w:rFonts w:ascii="Roboto" w:hAnsi="Roboto"/>
+                <w:sz w:val="20"/>
+                <w:szCs w:val="20"/>
+              </w:rPr>
+            </w:pPr>
+            <w:r>
+              <w:rPr>
+                <w:rFonts w:ascii="Roboto" w:hAnsi="Roboto"/>
+                <w:sz w:val="20"/>
+                <w:szCs w:val="20"/>
+              </w:rPr>
+              <w:t>49.105</w:t>
+            </w:r>
+          </w:p>
+        </w:tc>
+        <w:tc>
+          <w:tcPr>
+            <w:tcW w:w="1926" w:type="dxa"/>
+          </w:tcPr>
+          <w:p>
+            <w:pPr>
+              <w:jc w:val="center"/>
+              <w:cnfStyle w:val="000000000000" w:firstRow="0" w:lastRow="0" w:firstColumn="0" w:lastColumn="0" w:oddVBand="0" w:evenVBand="0" w:oddHBand="0" w:evenHBand="0" w:firstRowFirstColumn="0" w:firstRowLastColumn="0" w:lastRowFirstColumn="0" w:lastRowLastColumn="0"/>
+              <w:rPr>
+                <w:rFonts w:ascii="Roboto" w:hAnsi="Roboto"/>
+                <w:sz w:val="20"/>
+                <w:szCs w:val="20"/>
+              </w:rPr>
+            </w:pPr>
+            <w:r>
+              <w:rPr>
+                <w:rFonts w:ascii="Roboto" w:hAnsi="Roboto"/>
+                <w:sz w:val="20"/>
+                <w:szCs w:val="20"/>
+              </w:rPr>
+              <w:t>76.627</w:t>
+            </w:r>
+          </w:p>
+        </w:tc>
+        <w:tc>
+          <w:tcPr>
+            <w:tcW w:w="1926" w:type="dxa"/>
+          </w:tcPr>
+          <w:p>
+            <w:pPr>
+              <w:jc w:val="center"/>
+              <w:cnfStyle w:val="000000000000" w:firstRow="0" w:lastRow="0" w:firstColumn="0" w:lastColumn="0" w:oddVBand="0" w:evenVBand="0" w:oddHBand="0" w:evenHBand="0" w:firstRowFirstColumn="0" w:firstRowLastColumn="0" w:lastRowFirstColumn="0" w:lastRowLastColumn="0"/>
+              <w:rPr>
+                <w:rFonts w:ascii="Roboto" w:hAnsi="Roboto"/>
+                <w:sz w:val="20"/>
+                <w:szCs w:val="20"/>
+              </w:rPr>
+            </w:pPr>
+            <w:r>
+              <w:rPr>
+                <w:rFonts w:ascii="Roboto" w:hAnsi="Roboto"/>
+                <w:sz w:val="20"/>
+                <w:szCs w:val="20"/>
+              </w:rPr>
+              <w:t>103.372</w:t>
+            </w:r>
+          </w:p>
+        </w:tc>
+      </w:tr>
+    </w:tbl>
+    <w:p>
+      <w:pPr>
+        <w:jc w:val="center"/>
+        <w:rPr>
+          <w:rFonts w:cstheme="majorHAnsi"/>
+          <w:szCs w:val="28"/>
+        </w:rPr>
+      </w:pPr>
+    </w:p>
     <w:p>
       <w:pPr>
         <w:rPr>
@@ -2220,7 +3356,6 @@
           <w:sz w:val="56"/>
           <w:szCs w:val="56"/>
         </w:rPr>
-        <w:lastRenderedPageBreak/>
         <w:t>GRADIENTE</w:t>
       </w:r>
     </w:p>
@@ -2309,6 +3444,619 @@
         </w:drawing>
       </w:r>
     </w:p>
+    <w:tbl>
+      <w:tblPr>
+        <w:tblStyle w:val="Tabellasemplice5"/>
+        <w:tblpPr w:leftFromText="141" w:rightFromText="141" w:vertAnchor="text" w:horzAnchor="margin" w:tblpXSpec="center" w:tblpY="230"/>
+        <w:tblW w:w="0" w:type="auto"/>
+        <w:tblLook w:val="04A0" w:firstRow="1" w:lastRow="0" w:firstColumn="1" w:lastColumn="0" w:noHBand="0" w:noVBand="1"/>
+      </w:tblPr>
+      <w:tblGrid>
+        <w:gridCol w:w="1925"/>
+        <w:gridCol w:w="1925"/>
+        <w:gridCol w:w="1926"/>
+        <w:gridCol w:w="1926"/>
+        <w:gridCol w:w="1926"/>
+      </w:tblGrid>
+      <w:tr>
+        <w:trPr>
+          <w:cnfStyle w:val="100000000000" w:firstRow="1" w:lastRow="0" w:firstColumn="0" w:lastColumn="0" w:oddVBand="0" w:evenVBand="0" w:oddHBand="0" w:evenHBand="0" w:firstRowFirstColumn="0" w:firstRowLastColumn="0" w:lastRowFirstColumn="0" w:lastRowLastColumn="0"/>
+        </w:trPr>
+        <w:tc>
+          <w:tcPr>
+            <w:cnfStyle w:val="001000000100" w:firstRow="0" w:lastRow="0" w:firstColumn="1" w:lastColumn="0" w:oddVBand="0" w:evenVBand="0" w:oddHBand="0" w:evenHBand="0" w:firstRowFirstColumn="1" w:firstRowLastColumn="0" w:lastRowFirstColumn="0" w:lastRowLastColumn="0"/>
+            <w:tcW w:w="1925" w:type="dxa"/>
+          </w:tcPr>
+          <w:p>
+            <w:pPr>
+              <w:jc w:val="center"/>
+              <w:rPr>
+                <w:szCs w:val="28"/>
+              </w:rPr>
+            </w:pPr>
+          </w:p>
+        </w:tc>
+        <w:tc>
+          <w:tcPr>
+            <w:tcW w:w="1925" w:type="dxa"/>
+          </w:tcPr>
+          <w:p>
+            <w:pPr>
+              <w:jc w:val="center"/>
+              <w:cnfStyle w:val="100000000000" w:firstRow="1" w:lastRow="0" w:firstColumn="0" w:lastColumn="0" w:oddVBand="0" w:evenVBand="0" w:oddHBand="0" w:evenHBand="0" w:firstRowFirstColumn="0" w:firstRowLastColumn="0" w:lastRowFirstColumn="0" w:lastRowLastColumn="0"/>
+              <w:rPr>
+                <w:szCs w:val="28"/>
+              </w:rPr>
+            </w:pPr>
+            <w:r>
+              <w:rPr>
+                <w:szCs w:val="28"/>
+              </w:rPr>
+              <w:t>1.0E-4</w:t>
+            </w:r>
+          </w:p>
+        </w:tc>
+        <w:tc>
+          <w:tcPr>
+            <w:tcW w:w="1926" w:type="dxa"/>
+          </w:tcPr>
+          <w:p>
+            <w:pPr>
+              <w:jc w:val="center"/>
+              <w:cnfStyle w:val="100000000000" w:firstRow="1" w:lastRow="0" w:firstColumn="0" w:lastColumn="0" w:oddVBand="0" w:evenVBand="0" w:oddHBand="0" w:evenHBand="0" w:firstRowFirstColumn="0" w:firstRowLastColumn="0" w:lastRowFirstColumn="0" w:lastRowLastColumn="0"/>
+              <w:rPr>
+                <w:szCs w:val="28"/>
+              </w:rPr>
+            </w:pPr>
+            <w:r>
+              <w:rPr>
+                <w:szCs w:val="28"/>
+              </w:rPr>
+              <w:t>1.0E-6</w:t>
+            </w:r>
+          </w:p>
+        </w:tc>
+        <w:tc>
+          <w:tcPr>
+            <w:tcW w:w="1926" w:type="dxa"/>
+          </w:tcPr>
+          <w:p>
+            <w:pPr>
+              <w:jc w:val="center"/>
+              <w:cnfStyle w:val="100000000000" w:firstRow="1" w:lastRow="0" w:firstColumn="0" w:lastColumn="0" w:oddVBand="0" w:evenVBand="0" w:oddHBand="0" w:evenHBand="0" w:firstRowFirstColumn="0" w:firstRowLastColumn="0" w:lastRowFirstColumn="0" w:lastRowLastColumn="0"/>
+              <w:rPr>
+                <w:szCs w:val="28"/>
+              </w:rPr>
+            </w:pPr>
+            <w:r>
+              <w:rPr>
+                <w:szCs w:val="28"/>
+              </w:rPr>
+              <w:t>1.0E-8</w:t>
+            </w:r>
+          </w:p>
+        </w:tc>
+        <w:tc>
+          <w:tcPr>
+            <w:tcW w:w="1926" w:type="dxa"/>
+          </w:tcPr>
+          <w:p>
+            <w:pPr>
+              <w:jc w:val="center"/>
+              <w:cnfStyle w:val="100000000000" w:firstRow="1" w:lastRow="0" w:firstColumn="0" w:lastColumn="0" w:oddVBand="0" w:evenVBand="0" w:oddHBand="0" w:evenHBand="0" w:firstRowFirstColumn="0" w:firstRowLastColumn="0" w:lastRowFirstColumn="0" w:lastRowLastColumn="0"/>
+              <w:rPr>
+                <w:szCs w:val="28"/>
+              </w:rPr>
+            </w:pPr>
+            <w:r>
+              <w:rPr>
+                <w:szCs w:val="28"/>
+              </w:rPr>
+              <w:t>1.0E-10</w:t>
+            </w:r>
+          </w:p>
+        </w:tc>
+      </w:tr>
+      <w:tr>
+        <w:trPr>
+          <w:cnfStyle w:val="000000100000" w:firstRow="0" w:lastRow="0" w:firstColumn="0" w:lastColumn="0" w:oddVBand="0" w:evenVBand="0" w:oddHBand="1" w:evenHBand="0" w:firstRowFirstColumn="0" w:firstRowLastColumn="0" w:lastRowFirstColumn="0" w:lastRowLastColumn="0"/>
+        </w:trPr>
+        <w:tc>
+          <w:tcPr>
+            <w:cnfStyle w:val="001000000000" w:firstRow="0" w:lastRow="0" w:firstColumn="1" w:lastColumn="0" w:oddVBand="0" w:evenVBand="0" w:oddHBand="0" w:evenHBand="0" w:firstRowFirstColumn="0" w:firstRowLastColumn="0" w:lastRowFirstColumn="0" w:lastRowLastColumn="0"/>
+            <w:tcW w:w="1925" w:type="dxa"/>
+          </w:tcPr>
+          <w:p>
+            <w:pPr>
+              <w:jc w:val="center"/>
+              <w:rPr>
+                <w:szCs w:val="28"/>
+              </w:rPr>
+            </w:pPr>
+            <w:r>
+              <w:rPr>
+                <w:szCs w:val="28"/>
+              </w:rPr>
+              <w:t>Spa1</w:t>
+            </w:r>
+          </w:p>
+        </w:tc>
+        <w:tc>
+          <w:tcPr>
+            <w:tcW w:w="1925" w:type="dxa"/>
+          </w:tcPr>
+          <w:p>
+            <w:pPr>
+              <w:jc w:val="center"/>
+              <w:cnfStyle w:val="000000100000" w:firstRow="0" w:lastRow="0" w:firstColumn="0" w:lastColumn="0" w:oddVBand="0" w:evenVBand="0" w:oddHBand="1" w:evenHBand="0" w:firstRowFirstColumn="0" w:firstRowLastColumn="0" w:lastRowFirstColumn="0" w:lastRowLastColumn="0"/>
+              <w:rPr>
+                <w:rFonts w:ascii="Roboto" w:hAnsi="Roboto"/>
+                <w:sz w:val="20"/>
+                <w:szCs w:val="20"/>
+              </w:rPr>
+            </w:pPr>
+            <w:r>
+              <w:rPr>
+                <w:rFonts w:ascii="Roboto" w:hAnsi="Roboto"/>
+                <w:color w:val="202124"/>
+                <w:sz w:val="20"/>
+                <w:szCs w:val="20"/>
+                <w:shd w:val="clear" w:color="auto" w:fill="FFFFFF"/>
+              </w:rPr>
+              <w:t>0.117</w:t>
+            </w:r>
+          </w:p>
+        </w:tc>
+        <w:tc>
+          <w:tcPr>
+            <w:tcW w:w="1926" w:type="dxa"/>
+          </w:tcPr>
+          <w:p>
+            <w:pPr>
+              <w:jc w:val="center"/>
+              <w:cnfStyle w:val="000000100000" w:firstRow="0" w:lastRow="0" w:firstColumn="0" w:lastColumn="0" w:oddVBand="0" w:evenVBand="0" w:oddHBand="1" w:evenHBand="0" w:firstRowFirstColumn="0" w:firstRowLastColumn="0" w:lastRowFirstColumn="0" w:lastRowLastColumn="0"/>
+              <w:rPr>
+                <w:rFonts w:ascii="Roboto" w:hAnsi="Roboto"/>
+                <w:sz w:val="20"/>
+                <w:szCs w:val="20"/>
+              </w:rPr>
+            </w:pPr>
+            <w:r>
+              <w:rPr>
+                <w:rFonts w:ascii="Roboto" w:hAnsi="Roboto"/>
+                <w:color w:val="202124"/>
+                <w:sz w:val="20"/>
+                <w:szCs w:val="20"/>
+                <w:shd w:val="clear" w:color="auto" w:fill="FFFFFF"/>
+              </w:rPr>
+              <w:t>0.14</w:t>
+            </w:r>
+          </w:p>
+        </w:tc>
+        <w:tc>
+          <w:tcPr>
+            <w:tcW w:w="1926" w:type="dxa"/>
+          </w:tcPr>
+          <w:p>
+            <w:pPr>
+              <w:jc w:val="center"/>
+              <w:cnfStyle w:val="000000100000" w:firstRow="0" w:lastRow="0" w:firstColumn="0" w:lastColumn="0" w:oddVBand="0" w:evenVBand="0" w:oddHBand="1" w:evenHBand="0" w:firstRowFirstColumn="0" w:firstRowLastColumn="0" w:lastRowFirstColumn="0" w:lastRowLastColumn="0"/>
+              <w:rPr>
+                <w:rFonts w:ascii="Roboto" w:hAnsi="Roboto"/>
+                <w:sz w:val="20"/>
+                <w:szCs w:val="20"/>
+              </w:rPr>
+            </w:pPr>
+            <w:r>
+              <w:rPr>
+                <w:rFonts w:ascii="Roboto" w:hAnsi="Roboto"/>
+                <w:color w:val="202124"/>
+                <w:sz w:val="20"/>
+                <w:szCs w:val="20"/>
+                <w:shd w:val="clear" w:color="auto" w:fill="FFFFFF"/>
+              </w:rPr>
+              <w:t>0.239</w:t>
+            </w:r>
+          </w:p>
+        </w:tc>
+        <w:tc>
+          <w:tcPr>
+            <w:tcW w:w="1926" w:type="dxa"/>
+          </w:tcPr>
+          <w:p>
+            <w:pPr>
+              <w:jc w:val="center"/>
+              <w:cnfStyle w:val="000000100000" w:firstRow="0" w:lastRow="0" w:firstColumn="0" w:lastColumn="0" w:oddVBand="0" w:evenVBand="0" w:oddHBand="1" w:evenHBand="0" w:firstRowFirstColumn="0" w:firstRowLastColumn="0" w:lastRowFirstColumn="0" w:lastRowLastColumn="0"/>
+              <w:rPr>
+                <w:rFonts w:ascii="Roboto" w:hAnsi="Roboto"/>
+                <w:sz w:val="20"/>
+                <w:szCs w:val="20"/>
+              </w:rPr>
+            </w:pPr>
+            <w:r>
+              <w:rPr>
+                <w:rFonts w:ascii="Roboto" w:hAnsi="Roboto"/>
+                <w:color w:val="202124"/>
+                <w:sz w:val="20"/>
+                <w:szCs w:val="20"/>
+                <w:shd w:val="clear" w:color="auto" w:fill="FFFFFF"/>
+              </w:rPr>
+              <w:t>0.262</w:t>
+            </w:r>
+          </w:p>
+        </w:tc>
+      </w:tr>
+      <w:tr>
+        <w:tc>
+          <w:tcPr>
+            <w:cnfStyle w:val="001000000000" w:firstRow="0" w:lastRow="0" w:firstColumn="1" w:lastColumn="0" w:oddVBand="0" w:evenVBand="0" w:oddHBand="0" w:evenHBand="0" w:firstRowFirstColumn="0" w:firstRowLastColumn="0" w:lastRowFirstColumn="0" w:lastRowLastColumn="0"/>
+            <w:tcW w:w="1925" w:type="dxa"/>
+          </w:tcPr>
+          <w:p>
+            <w:pPr>
+              <w:jc w:val="center"/>
+              <w:rPr>
+                <w:szCs w:val="28"/>
+              </w:rPr>
+            </w:pPr>
+            <w:r>
+              <w:rPr>
+                <w:szCs w:val="28"/>
+              </w:rPr>
+              <w:t>Spa2</w:t>
+            </w:r>
+          </w:p>
+        </w:tc>
+        <w:tc>
+          <w:tcPr>
+            <w:tcW w:w="1925" w:type="dxa"/>
+          </w:tcPr>
+          <w:p>
+            <w:pPr>
+              <w:jc w:val="center"/>
+              <w:cnfStyle w:val="000000000000" w:firstRow="0" w:lastRow="0" w:firstColumn="0" w:lastColumn="0" w:oddVBand="0" w:evenVBand="0" w:oddHBand="0" w:evenHBand="0" w:firstRowFirstColumn="0" w:firstRowLastColumn="0" w:lastRowFirstColumn="0" w:lastRowLastColumn="0"/>
+              <w:rPr>
+                <w:rFonts w:ascii="Roboto" w:hAnsi="Roboto"/>
+                <w:sz w:val="20"/>
+                <w:szCs w:val="20"/>
+              </w:rPr>
+            </w:pPr>
+            <w:r>
+              <w:rPr>
+                <w:rFonts w:ascii="Roboto" w:hAnsi="Roboto"/>
+                <w:color w:val="202124"/>
+                <w:sz w:val="20"/>
+                <w:szCs w:val="20"/>
+                <w:shd w:val="clear" w:color="auto" w:fill="FFFFFF"/>
+              </w:rPr>
+              <w:t>1.967</w:t>
+            </w:r>
+          </w:p>
+        </w:tc>
+        <w:tc>
+          <w:tcPr>
+            <w:tcW w:w="1926" w:type="dxa"/>
+          </w:tcPr>
+          <w:p>
+            <w:pPr>
+              <w:jc w:val="center"/>
+              <w:cnfStyle w:val="000000000000" w:firstRow="0" w:lastRow="0" w:firstColumn="0" w:lastColumn="0" w:oddVBand="0" w:evenVBand="0" w:oddHBand="0" w:evenHBand="0" w:firstRowFirstColumn="0" w:firstRowLastColumn="0" w:lastRowFirstColumn="0" w:lastRowLastColumn="0"/>
+              <w:rPr>
+                <w:rFonts w:ascii="Roboto" w:hAnsi="Roboto"/>
+                <w:sz w:val="20"/>
+                <w:szCs w:val="20"/>
+              </w:rPr>
+            </w:pPr>
+            <w:r>
+              <w:rPr>
+                <w:rFonts w:ascii="Roboto" w:hAnsi="Roboto"/>
+                <w:color w:val="202124"/>
+                <w:sz w:val="20"/>
+                <w:szCs w:val="20"/>
+                <w:shd w:val="clear" w:color="auto" w:fill="FFFFFF"/>
+              </w:rPr>
+              <w:t>22.197</w:t>
+            </w:r>
+          </w:p>
+        </w:tc>
+        <w:tc>
+          <w:tcPr>
+            <w:tcW w:w="1926" w:type="dxa"/>
+          </w:tcPr>
+          <w:p>
+            <w:pPr>
+              <w:jc w:val="center"/>
+              <w:cnfStyle w:val="000000000000" w:firstRow="0" w:lastRow="0" w:firstColumn="0" w:lastColumn="0" w:oddVBand="0" w:evenVBand="0" w:oddHBand="0" w:evenHBand="0" w:firstRowFirstColumn="0" w:firstRowLastColumn="0" w:lastRowFirstColumn="0" w:lastRowLastColumn="0"/>
+              <w:rPr>
+                <w:rFonts w:ascii="Roboto" w:hAnsi="Roboto"/>
+                <w:sz w:val="20"/>
+                <w:szCs w:val="20"/>
+              </w:rPr>
+            </w:pPr>
+            <w:r>
+              <w:rPr>
+                <w:rFonts w:ascii="Roboto" w:hAnsi="Roboto"/>
+                <w:sz w:val="20"/>
+                <w:szCs w:val="20"/>
+              </w:rPr>
+              <w:t>54.187</w:t>
+            </w:r>
+          </w:p>
+        </w:tc>
+        <w:tc>
+          <w:tcPr>
+            <w:tcW w:w="1926" w:type="dxa"/>
+          </w:tcPr>
+          <w:p>
+            <w:pPr>
+              <w:jc w:val="center"/>
+              <w:cnfStyle w:val="000000000000" w:firstRow="0" w:lastRow="0" w:firstColumn="0" w:lastColumn="0" w:oddVBand="0" w:evenVBand="0" w:oddHBand="0" w:evenHBand="0" w:firstRowFirstColumn="0" w:firstRowLastColumn="0" w:lastRowFirstColumn="0" w:lastRowLastColumn="0"/>
+              <w:rPr>
+                <w:rFonts w:ascii="Roboto" w:hAnsi="Roboto"/>
+                <w:sz w:val="20"/>
+                <w:szCs w:val="20"/>
+              </w:rPr>
+            </w:pPr>
+            <w:r>
+              <w:rPr>
+                <w:rFonts w:ascii="Roboto" w:hAnsi="Roboto"/>
+                <w:sz w:val="20"/>
+                <w:szCs w:val="20"/>
+              </w:rPr>
+              <w:t>85.977</w:t>
+            </w:r>
+          </w:p>
+        </w:tc>
+      </w:tr>
+      <w:tr>
+        <w:trPr>
+          <w:cnfStyle w:val="000000100000" w:firstRow="0" w:lastRow="0" w:firstColumn="0" w:lastColumn="0" w:oddVBand="0" w:evenVBand="0" w:oddHBand="1" w:evenHBand="0" w:firstRowFirstColumn="0" w:firstRowLastColumn="0" w:lastRowFirstColumn="0" w:lastRowLastColumn="0"/>
+        </w:trPr>
+        <w:tc>
+          <w:tcPr>
+            <w:cnfStyle w:val="001000000000" w:firstRow="0" w:lastRow="0" w:firstColumn="1" w:lastColumn="0" w:oddVBand="0" w:evenVBand="0" w:oddHBand="0" w:evenHBand="0" w:firstRowFirstColumn="0" w:firstRowLastColumn="0" w:lastRowFirstColumn="0" w:lastRowLastColumn="0"/>
+            <w:tcW w:w="1925" w:type="dxa"/>
+          </w:tcPr>
+          <w:p>
+            <w:pPr>
+              <w:jc w:val="center"/>
+              <w:rPr>
+                <w:szCs w:val="28"/>
+              </w:rPr>
+            </w:pPr>
+            <w:r>
+              <w:rPr>
+                <w:szCs w:val="28"/>
+              </w:rPr>
+              <w:t>Vem1</w:t>
+            </w:r>
+          </w:p>
+        </w:tc>
+        <w:tc>
+          <w:tcPr>
+            <w:tcW w:w="1925" w:type="dxa"/>
+          </w:tcPr>
+          <w:p>
+            <w:pPr>
+              <w:jc w:val="center"/>
+              <w:cnfStyle w:val="000000100000" w:firstRow="0" w:lastRow="0" w:firstColumn="0" w:lastColumn="0" w:oddVBand="0" w:evenVBand="0" w:oddHBand="1" w:evenHBand="0" w:firstRowFirstColumn="0" w:firstRowLastColumn="0" w:lastRowFirstColumn="0" w:lastRowLastColumn="0"/>
+              <w:rPr>
+                <w:rFonts w:ascii="Roboto" w:hAnsi="Roboto"/>
+                <w:sz w:val="20"/>
+                <w:szCs w:val="20"/>
+              </w:rPr>
+            </w:pPr>
+            <w:r>
+              <w:rPr>
+                <w:rFonts w:ascii="Roboto" w:hAnsi="Roboto"/>
+                <w:sz w:val="20"/>
+                <w:szCs w:val="20"/>
+              </w:rPr>
+              <w:t>0.063</w:t>
+            </w:r>
+          </w:p>
+        </w:tc>
+        <w:tc>
+          <w:tcPr>
+            <w:tcW w:w="1926" w:type="dxa"/>
+          </w:tcPr>
+          <w:p>
+            <w:pPr>
+              <w:jc w:val="center"/>
+              <w:cnfStyle w:val="000000100000" w:firstRow="0" w:lastRow="0" w:firstColumn="0" w:lastColumn="0" w:oddVBand="0" w:evenVBand="0" w:oddHBand="1" w:evenHBand="0" w:firstRowFirstColumn="0" w:firstRowLastColumn="0" w:lastRowFirstColumn="0" w:lastRowLastColumn="0"/>
+              <w:rPr>
+                <w:rFonts w:ascii="Roboto" w:hAnsi="Roboto"/>
+                <w:sz w:val="20"/>
+                <w:szCs w:val="20"/>
+              </w:rPr>
+            </w:pPr>
+            <w:r>
+              <w:rPr>
+                <w:rFonts w:ascii="Roboto" w:hAnsi="Roboto"/>
+                <w:sz w:val="20"/>
+                <w:szCs w:val="20"/>
+              </w:rPr>
+              <w:t>0.125</w:t>
+            </w:r>
+          </w:p>
+        </w:tc>
+        <w:tc>
+          <w:tcPr>
+            <w:tcW w:w="1926" w:type="dxa"/>
+          </w:tcPr>
+          <w:p>
+            <w:pPr>
+              <w:jc w:val="center"/>
+              <w:cnfStyle w:val="000000100000" w:firstRow="0" w:lastRow="0" w:firstColumn="0" w:lastColumn="0" w:oddVBand="0" w:evenVBand="0" w:oddHBand="1" w:evenHBand="0" w:firstRowFirstColumn="0" w:firstRowLastColumn="0" w:lastRowFirstColumn="0" w:lastRowLastColumn="0"/>
+              <w:rPr>
+                <w:rFonts w:ascii="Roboto" w:hAnsi="Roboto"/>
+                <w:sz w:val="20"/>
+                <w:szCs w:val="20"/>
+              </w:rPr>
+            </w:pPr>
+            <w:r>
+              <w:rPr>
+                <w:rFonts w:ascii="Roboto" w:hAnsi="Roboto"/>
+                <w:sz w:val="20"/>
+                <w:szCs w:val="20"/>
+              </w:rPr>
+              <w:t>0.188</w:t>
+            </w:r>
+          </w:p>
+        </w:tc>
+        <w:tc>
+          <w:tcPr>
+            <w:tcW w:w="1926" w:type="dxa"/>
+          </w:tcPr>
+          <w:p>
+            <w:pPr>
+              <w:jc w:val="center"/>
+              <w:cnfStyle w:val="000000100000" w:firstRow="0" w:lastRow="0" w:firstColumn="0" w:lastColumn="0" w:oddVBand="0" w:evenVBand="0" w:oddHBand="1" w:evenHBand="0" w:firstRowFirstColumn="0" w:firstRowLastColumn="0" w:lastRowFirstColumn="0" w:lastRowLastColumn="0"/>
+              <w:rPr>
+                <w:rFonts w:ascii="Roboto" w:hAnsi="Roboto"/>
+                <w:sz w:val="20"/>
+                <w:szCs w:val="20"/>
+              </w:rPr>
+            </w:pPr>
+            <w:r>
+              <w:rPr>
+                <w:rFonts w:ascii="Roboto" w:hAnsi="Roboto"/>
+                <w:sz w:val="20"/>
+                <w:szCs w:val="20"/>
+              </w:rPr>
+              <w:t>0.257</w:t>
+            </w:r>
+          </w:p>
+        </w:tc>
+      </w:tr>
+      <w:tr>
+        <w:tc>
+          <w:tcPr>
+            <w:cnfStyle w:val="001000000000" w:firstRow="0" w:lastRow="0" w:firstColumn="1" w:lastColumn="0" w:oddVBand="0" w:evenVBand="0" w:oddHBand="0" w:evenHBand="0" w:firstRowFirstColumn="0" w:firstRowLastColumn="0" w:lastRowFirstColumn="0" w:lastRowLastColumn="0"/>
+            <w:tcW w:w="1925" w:type="dxa"/>
+          </w:tcPr>
+          <w:p>
+            <w:pPr>
+              <w:jc w:val="center"/>
+              <w:rPr>
+                <w:szCs w:val="28"/>
+              </w:rPr>
+            </w:pPr>
+            <w:r>
+              <w:rPr>
+                <w:szCs w:val="28"/>
+              </w:rPr>
+              <w:t>Vem2</w:t>
+            </w:r>
+          </w:p>
+        </w:tc>
+        <w:tc>
+          <w:tcPr>
+            <w:tcW w:w="1925" w:type="dxa"/>
+          </w:tcPr>
+          <w:p>
+            <w:pPr>
+              <w:jc w:val="center"/>
+              <w:cnfStyle w:val="000000000000" w:firstRow="0" w:lastRow="0" w:firstColumn="0" w:lastColumn="0" w:oddVBand="0" w:evenVBand="0" w:oddHBand="0" w:evenHBand="0" w:firstRowFirstColumn="0" w:firstRowLastColumn="0" w:lastRowFirstColumn="0" w:lastRowLastColumn="0"/>
+              <w:rPr>
+                <w:rFonts w:ascii="Roboto" w:hAnsi="Roboto"/>
+                <w:sz w:val="20"/>
+                <w:szCs w:val="20"/>
+              </w:rPr>
+            </w:pPr>
+            <w:r>
+              <w:rPr>
+                <w:rFonts w:ascii="Roboto" w:hAnsi="Roboto"/>
+                <w:sz w:val="20"/>
+                <w:szCs w:val="20"/>
+              </w:rPr>
+              <w:t>0.131</w:t>
+            </w:r>
+          </w:p>
+        </w:tc>
+        <w:tc>
+          <w:tcPr>
+            <w:tcW w:w="1926" w:type="dxa"/>
+          </w:tcPr>
+          <w:p>
+            <w:pPr>
+              <w:jc w:val="center"/>
+              <w:cnfStyle w:val="000000000000" w:firstRow="0" w:lastRow="0" w:firstColumn="0" w:lastColumn="0" w:oddVBand="0" w:evenVBand="0" w:oddHBand="0" w:evenHBand="0" w:firstRowFirstColumn="0" w:firstRowLastColumn="0" w:lastRowFirstColumn="0" w:lastRowLastColumn="0"/>
+              <w:rPr>
+                <w:rFonts w:ascii="Roboto" w:hAnsi="Roboto"/>
+                <w:sz w:val="20"/>
+                <w:szCs w:val="20"/>
+              </w:rPr>
+            </w:pPr>
+            <w:r>
+              <w:rPr>
+                <w:rFonts w:ascii="Roboto" w:hAnsi="Roboto"/>
+                <w:sz w:val="20"/>
+                <w:szCs w:val="20"/>
+              </w:rPr>
+              <w:t>0.301</w:t>
+            </w:r>
+          </w:p>
+        </w:tc>
+        <w:tc>
+          <w:tcPr>
+            <w:tcW w:w="1926" w:type="dxa"/>
+          </w:tcPr>
+          <w:p>
+            <w:pPr>
+              <w:jc w:val="center"/>
+              <w:cnfStyle w:val="000000000000" w:firstRow="0" w:lastRow="0" w:firstColumn="0" w:lastColumn="0" w:oddVBand="0" w:evenVBand="0" w:oddHBand="0" w:evenHBand="0" w:firstRowFirstColumn="0" w:firstRowLastColumn="0" w:lastRowFirstColumn="0" w:lastRowLastColumn="0"/>
+              <w:rPr>
+                <w:rFonts w:ascii="Roboto" w:hAnsi="Roboto"/>
+                <w:sz w:val="20"/>
+                <w:szCs w:val="20"/>
+              </w:rPr>
+            </w:pPr>
+            <w:r>
+              <w:rPr>
+                <w:rFonts w:ascii="Roboto" w:hAnsi="Roboto"/>
+                <w:sz w:val="20"/>
+                <w:szCs w:val="20"/>
+              </w:rPr>
+              <w:t>0.455</w:t>
+            </w:r>
+          </w:p>
+        </w:tc>
+        <w:tc>
+          <w:tcPr>
+            <w:tcW w:w="1926" w:type="dxa"/>
+          </w:tcPr>
+          <w:p>
+            <w:pPr>
+              <w:jc w:val="center"/>
+              <w:cnfStyle w:val="000000000000" w:firstRow="0" w:lastRow="0" w:firstColumn="0" w:lastColumn="0" w:oddVBand="0" w:evenVBand="0" w:oddHBand="0" w:evenHBand="0" w:firstRowFirstColumn="0" w:firstRowLastColumn="0" w:lastRowFirstColumn="0" w:lastRowLastColumn="0"/>
+              <w:rPr>
+                <w:rFonts w:ascii="Roboto" w:hAnsi="Roboto"/>
+                <w:sz w:val="20"/>
+                <w:szCs w:val="20"/>
+              </w:rPr>
+            </w:pPr>
+            <w:r>
+              <w:rPr>
+                <w:rFonts w:ascii="Roboto" w:hAnsi="Roboto"/>
+                <w:sz w:val="20"/>
+                <w:szCs w:val="20"/>
+              </w:rPr>
+              <w:t>0.612</w:t>
+            </w:r>
+          </w:p>
+        </w:tc>
+      </w:tr>
+    </w:tbl>
+    <w:p>
+      <w:pPr>
+        <w:jc w:val="center"/>
+        <w:rPr>
+          <w:rFonts w:asciiTheme="majorHAnsi" w:hAnsiTheme="majorHAnsi" w:cstheme="majorHAnsi"/>
+          <w:szCs w:val="28"/>
+        </w:rPr>
+      </w:pPr>
+    </w:p>
     <w:p>
       <w:pPr>
         <w:rPr>
@@ -2354,6 +4102,16 @@
           </wp:inline>
         </w:drawing>
       </w:r>
+    </w:p>
+    <w:p>
+      <w:pPr>
+        <w:jc w:val="center"/>
+        <w:rPr>
+          <w:rFonts w:asciiTheme="majorHAnsi" w:hAnsiTheme="majorHAnsi" w:cstheme="majorHAnsi"/>
+          <w:sz w:val="56"/>
+          <w:szCs w:val="56"/>
+        </w:rPr>
+      </w:pPr>
     </w:p>
     <w:p>
       <w:pPr>
@@ -2413,6 +4171,612 @@
           </wp:inline>
         </w:drawing>
       </w:r>
+    </w:p>
+    <w:tbl>
+      <w:tblPr>
+        <w:tblStyle w:val="Tabellasemplice5"/>
+        <w:tblpPr w:leftFromText="141" w:rightFromText="141" w:vertAnchor="text" w:horzAnchor="margin" w:tblpXSpec="center" w:tblpY="230"/>
+        <w:tblW w:w="0" w:type="auto"/>
+        <w:tblLook w:val="04A0" w:firstRow="1" w:lastRow="0" w:firstColumn="1" w:lastColumn="0" w:noHBand="0" w:noVBand="1"/>
+      </w:tblPr>
+      <w:tblGrid>
+        <w:gridCol w:w="1925"/>
+        <w:gridCol w:w="1925"/>
+        <w:gridCol w:w="1926"/>
+        <w:gridCol w:w="1926"/>
+        <w:gridCol w:w="1926"/>
+      </w:tblGrid>
+      <w:tr>
+        <w:trPr>
+          <w:cnfStyle w:val="100000000000" w:firstRow="1" w:lastRow="0" w:firstColumn="0" w:lastColumn="0" w:oddVBand="0" w:evenVBand="0" w:oddHBand="0" w:evenHBand="0" w:firstRowFirstColumn="0" w:firstRowLastColumn="0" w:lastRowFirstColumn="0" w:lastRowLastColumn="0"/>
+        </w:trPr>
+        <w:tc>
+          <w:tcPr>
+            <w:cnfStyle w:val="001000000100" w:firstRow="0" w:lastRow="0" w:firstColumn="1" w:lastColumn="0" w:oddVBand="0" w:evenVBand="0" w:oddHBand="0" w:evenHBand="0" w:firstRowFirstColumn="1" w:firstRowLastColumn="0" w:lastRowFirstColumn="0" w:lastRowLastColumn="0"/>
+            <w:tcW w:w="1925" w:type="dxa"/>
+          </w:tcPr>
+          <w:p>
+            <w:pPr>
+              <w:jc w:val="center"/>
+              <w:rPr>
+                <w:szCs w:val="28"/>
+              </w:rPr>
+            </w:pPr>
+          </w:p>
+        </w:tc>
+        <w:tc>
+          <w:tcPr>
+            <w:tcW w:w="1925" w:type="dxa"/>
+          </w:tcPr>
+          <w:p>
+            <w:pPr>
+              <w:jc w:val="center"/>
+              <w:cnfStyle w:val="100000000000" w:firstRow="1" w:lastRow="0" w:firstColumn="0" w:lastColumn="0" w:oddVBand="0" w:evenVBand="0" w:oddHBand="0" w:evenHBand="0" w:firstRowFirstColumn="0" w:firstRowLastColumn="0" w:lastRowFirstColumn="0" w:lastRowLastColumn="0"/>
+              <w:rPr>
+                <w:szCs w:val="28"/>
+              </w:rPr>
+            </w:pPr>
+            <w:r>
+              <w:rPr>
+                <w:szCs w:val="28"/>
+              </w:rPr>
+              <w:t>1.0E-4</w:t>
+            </w:r>
+          </w:p>
+        </w:tc>
+        <w:tc>
+          <w:tcPr>
+            <w:tcW w:w="1926" w:type="dxa"/>
+          </w:tcPr>
+          <w:p>
+            <w:pPr>
+              <w:jc w:val="center"/>
+              <w:cnfStyle w:val="100000000000" w:firstRow="1" w:lastRow="0" w:firstColumn="0" w:lastColumn="0" w:oddVBand="0" w:evenVBand="0" w:oddHBand="0" w:evenHBand="0" w:firstRowFirstColumn="0" w:firstRowLastColumn="0" w:lastRowFirstColumn="0" w:lastRowLastColumn="0"/>
+              <w:rPr>
+                <w:szCs w:val="28"/>
+              </w:rPr>
+            </w:pPr>
+            <w:r>
+              <w:rPr>
+                <w:szCs w:val="28"/>
+              </w:rPr>
+              <w:t>1.0E-6</w:t>
+            </w:r>
+          </w:p>
+        </w:tc>
+        <w:tc>
+          <w:tcPr>
+            <w:tcW w:w="1926" w:type="dxa"/>
+          </w:tcPr>
+          <w:p>
+            <w:pPr>
+              <w:jc w:val="center"/>
+              <w:cnfStyle w:val="100000000000" w:firstRow="1" w:lastRow="0" w:firstColumn="0" w:lastColumn="0" w:oddVBand="0" w:evenVBand="0" w:oddHBand="0" w:evenHBand="0" w:firstRowFirstColumn="0" w:firstRowLastColumn="0" w:lastRowFirstColumn="0" w:lastRowLastColumn="0"/>
+              <w:rPr>
+                <w:szCs w:val="28"/>
+              </w:rPr>
+            </w:pPr>
+            <w:r>
+              <w:rPr>
+                <w:szCs w:val="28"/>
+              </w:rPr>
+              <w:t>1.0E-8</w:t>
+            </w:r>
+          </w:p>
+        </w:tc>
+        <w:tc>
+          <w:tcPr>
+            <w:tcW w:w="1926" w:type="dxa"/>
+          </w:tcPr>
+          <w:p>
+            <w:pPr>
+              <w:jc w:val="center"/>
+              <w:cnfStyle w:val="100000000000" w:firstRow="1" w:lastRow="0" w:firstColumn="0" w:lastColumn="0" w:oddVBand="0" w:evenVBand="0" w:oddHBand="0" w:evenHBand="0" w:firstRowFirstColumn="0" w:firstRowLastColumn="0" w:lastRowFirstColumn="0" w:lastRowLastColumn="0"/>
+              <w:rPr>
+                <w:szCs w:val="28"/>
+              </w:rPr>
+            </w:pPr>
+            <w:r>
+              <w:rPr>
+                <w:szCs w:val="28"/>
+              </w:rPr>
+              <w:t>1.0E-10</w:t>
+            </w:r>
+          </w:p>
+        </w:tc>
+      </w:tr>
+      <w:tr>
+        <w:trPr>
+          <w:cnfStyle w:val="000000100000" w:firstRow="0" w:lastRow="0" w:firstColumn="0" w:lastColumn="0" w:oddVBand="0" w:evenVBand="0" w:oddHBand="1" w:evenHBand="0" w:firstRowFirstColumn="0" w:firstRowLastColumn="0" w:lastRowFirstColumn="0" w:lastRowLastColumn="0"/>
+        </w:trPr>
+        <w:tc>
+          <w:tcPr>
+            <w:cnfStyle w:val="001000000000" w:firstRow="0" w:lastRow="0" w:firstColumn="1" w:lastColumn="0" w:oddVBand="0" w:evenVBand="0" w:oddHBand="0" w:evenHBand="0" w:firstRowFirstColumn="0" w:firstRowLastColumn="0" w:lastRowFirstColumn="0" w:lastRowLastColumn="0"/>
+            <w:tcW w:w="1925" w:type="dxa"/>
+          </w:tcPr>
+          <w:p>
+            <w:pPr>
+              <w:jc w:val="center"/>
+              <w:rPr>
+                <w:szCs w:val="28"/>
+              </w:rPr>
+            </w:pPr>
+            <w:r>
+              <w:rPr>
+                <w:szCs w:val="28"/>
+              </w:rPr>
+              <w:t>Spa1</w:t>
+            </w:r>
+          </w:p>
+        </w:tc>
+        <w:tc>
+          <w:tcPr>
+            <w:tcW w:w="1925" w:type="dxa"/>
+          </w:tcPr>
+          <w:p>
+            <w:pPr>
+              <w:jc w:val="center"/>
+              <w:cnfStyle w:val="000000100000" w:firstRow="0" w:lastRow="0" w:firstColumn="0" w:lastColumn="0" w:oddVBand="0" w:evenVBand="0" w:oddHBand="1" w:evenHBand="0" w:firstRowFirstColumn="0" w:firstRowLastColumn="0" w:lastRowFirstColumn="0" w:lastRowLastColumn="0"/>
+              <w:rPr>
+                <w:rFonts w:ascii="Roboto" w:hAnsi="Roboto"/>
+                <w:sz w:val="20"/>
+                <w:szCs w:val="20"/>
+              </w:rPr>
+            </w:pPr>
+            <w:r>
+              <w:rPr>
+                <w:rFonts w:ascii="Roboto" w:hAnsi="Roboto"/>
+                <w:color w:val="202124"/>
+                <w:sz w:val="20"/>
+                <w:szCs w:val="20"/>
+                <w:shd w:val="clear" w:color="auto" w:fill="FFFFFF"/>
+              </w:rPr>
+              <w:t>0.225</w:t>
+            </w:r>
+          </w:p>
+        </w:tc>
+        <w:tc>
+          <w:tcPr>
+            <w:tcW w:w="1926" w:type="dxa"/>
+          </w:tcPr>
+          <w:p>
+            <w:pPr>
+              <w:jc w:val="center"/>
+              <w:cnfStyle w:val="000000100000" w:firstRow="0" w:lastRow="0" w:firstColumn="0" w:lastColumn="0" w:oddVBand="0" w:evenVBand="0" w:oddHBand="1" w:evenHBand="0" w:firstRowFirstColumn="0" w:firstRowLastColumn="0" w:lastRowFirstColumn="0" w:lastRowLastColumn="0"/>
+              <w:rPr>
+                <w:rFonts w:ascii="Roboto" w:hAnsi="Roboto"/>
+                <w:sz w:val="20"/>
+                <w:szCs w:val="20"/>
+              </w:rPr>
+            </w:pPr>
+            <w:r>
+              <w:rPr>
+                <w:rFonts w:ascii="Roboto" w:hAnsi="Roboto"/>
+                <w:color w:val="202124"/>
+                <w:sz w:val="20"/>
+                <w:szCs w:val="20"/>
+                <w:shd w:val="clear" w:color="auto" w:fill="FFFFFF"/>
+              </w:rPr>
+              <w:t>0.309</w:t>
+            </w:r>
+          </w:p>
+        </w:tc>
+        <w:tc>
+          <w:tcPr>
+            <w:tcW w:w="1926" w:type="dxa"/>
+          </w:tcPr>
+          <w:p>
+            <w:pPr>
+              <w:jc w:val="center"/>
+              <w:cnfStyle w:val="000000100000" w:firstRow="0" w:lastRow="0" w:firstColumn="0" w:lastColumn="0" w:oddVBand="0" w:evenVBand="0" w:oddHBand="1" w:evenHBand="0" w:firstRowFirstColumn="0" w:firstRowLastColumn="0" w:lastRowFirstColumn="0" w:lastRowLastColumn="0"/>
+              <w:rPr>
+                <w:rFonts w:ascii="Roboto" w:hAnsi="Roboto"/>
+                <w:sz w:val="20"/>
+                <w:szCs w:val="20"/>
+              </w:rPr>
+            </w:pPr>
+            <w:r>
+              <w:rPr>
+                <w:rFonts w:ascii="Roboto" w:hAnsi="Roboto"/>
+                <w:sz w:val="20"/>
+                <w:szCs w:val="20"/>
+              </w:rPr>
+              <w:t>0.434</w:t>
+            </w:r>
+          </w:p>
+        </w:tc>
+        <w:tc>
+          <w:tcPr>
+            <w:tcW w:w="1926" w:type="dxa"/>
+          </w:tcPr>
+          <w:p>
+            <w:pPr>
+              <w:jc w:val="center"/>
+              <w:cnfStyle w:val="000000100000" w:firstRow="0" w:lastRow="0" w:firstColumn="0" w:lastColumn="0" w:oddVBand="0" w:evenVBand="0" w:oddHBand="1" w:evenHBand="0" w:firstRowFirstColumn="0" w:firstRowLastColumn="0" w:lastRowFirstColumn="0" w:lastRowLastColumn="0"/>
+              <w:rPr>
+                <w:rFonts w:ascii="Roboto" w:hAnsi="Roboto"/>
+                <w:sz w:val="20"/>
+                <w:szCs w:val="20"/>
+              </w:rPr>
+            </w:pPr>
+            <w:r>
+              <w:rPr>
+                <w:rFonts w:ascii="Roboto" w:hAnsi="Roboto"/>
+                <w:sz w:val="20"/>
+                <w:szCs w:val="20"/>
+              </w:rPr>
+              <w:t>0.498</w:t>
+            </w:r>
+          </w:p>
+        </w:tc>
+      </w:tr>
+      <w:tr>
+        <w:tc>
+          <w:tcPr>
+            <w:cnfStyle w:val="001000000000" w:firstRow="0" w:lastRow="0" w:firstColumn="1" w:lastColumn="0" w:oddVBand="0" w:evenVBand="0" w:oddHBand="0" w:evenHBand="0" w:firstRowFirstColumn="0" w:firstRowLastColumn="0" w:lastRowFirstColumn="0" w:lastRowLastColumn="0"/>
+            <w:tcW w:w="1925" w:type="dxa"/>
+          </w:tcPr>
+          <w:p>
+            <w:pPr>
+              <w:jc w:val="center"/>
+              <w:rPr>
+                <w:szCs w:val="28"/>
+              </w:rPr>
+            </w:pPr>
+            <w:r>
+              <w:rPr>
+                <w:szCs w:val="28"/>
+              </w:rPr>
+              <w:t>Spa2</w:t>
+            </w:r>
+          </w:p>
+        </w:tc>
+        <w:tc>
+          <w:tcPr>
+            <w:tcW w:w="1925" w:type="dxa"/>
+          </w:tcPr>
+          <w:p>
+            <w:pPr>
+              <w:jc w:val="center"/>
+              <w:cnfStyle w:val="000000000000" w:firstRow="0" w:lastRow="0" w:firstColumn="0" w:lastColumn="0" w:oddVBand="0" w:evenVBand="0" w:oddHBand="0" w:evenHBand="0" w:firstRowFirstColumn="0" w:firstRowLastColumn="0" w:lastRowFirstColumn="0" w:lastRowLastColumn="0"/>
+              <w:rPr>
+                <w:rFonts w:ascii="Roboto" w:hAnsi="Roboto"/>
+                <w:sz w:val="20"/>
+                <w:szCs w:val="20"/>
+              </w:rPr>
+            </w:pPr>
+            <w:r>
+              <w:rPr>
+                <w:rFonts w:ascii="Roboto" w:hAnsi="Roboto"/>
+                <w:sz w:val="20"/>
+                <w:szCs w:val="20"/>
+              </w:rPr>
+              <w:t>1.958</w:t>
+            </w:r>
+          </w:p>
+        </w:tc>
+        <w:tc>
+          <w:tcPr>
+            <w:tcW w:w="1926" w:type="dxa"/>
+          </w:tcPr>
+          <w:p>
+            <w:pPr>
+              <w:jc w:val="center"/>
+              <w:cnfStyle w:val="000000000000" w:firstRow="0" w:lastRow="0" w:firstColumn="0" w:lastColumn="0" w:oddVBand="0" w:evenVBand="0" w:oddHBand="0" w:evenHBand="0" w:firstRowFirstColumn="0" w:firstRowLastColumn="0" w:lastRowFirstColumn="0" w:lastRowLastColumn="0"/>
+              <w:rPr>
+                <w:rFonts w:ascii="Roboto" w:hAnsi="Roboto"/>
+                <w:sz w:val="20"/>
+                <w:szCs w:val="20"/>
+              </w:rPr>
+            </w:pPr>
+            <w:r>
+              <w:rPr>
+                <w:rFonts w:ascii="Roboto" w:hAnsi="Roboto"/>
+                <w:sz w:val="20"/>
+                <w:szCs w:val="20"/>
+              </w:rPr>
+              <w:t>3.729</w:t>
+            </w:r>
+          </w:p>
+        </w:tc>
+        <w:tc>
+          <w:tcPr>
+            <w:tcW w:w="1926" w:type="dxa"/>
+          </w:tcPr>
+          <w:p>
+            <w:pPr>
+              <w:jc w:val="center"/>
+              <w:cnfStyle w:val="000000000000" w:firstRow="0" w:lastRow="0" w:firstColumn="0" w:lastColumn="0" w:oddVBand="0" w:evenVBand="0" w:oddHBand="0" w:evenHBand="0" w:firstRowFirstColumn="0" w:firstRowLastColumn="0" w:lastRowFirstColumn="0" w:lastRowLastColumn="0"/>
+              <w:rPr>
+                <w:rFonts w:ascii="Roboto" w:hAnsi="Roboto"/>
+                <w:sz w:val="20"/>
+                <w:szCs w:val="20"/>
+              </w:rPr>
+            </w:pPr>
+            <w:r>
+              <w:rPr>
+                <w:rFonts w:ascii="Roboto" w:hAnsi="Roboto"/>
+                <w:sz w:val="20"/>
+                <w:szCs w:val="20"/>
+              </w:rPr>
+              <w:t>4.827</w:t>
+            </w:r>
+          </w:p>
+        </w:tc>
+        <w:tc>
+          <w:tcPr>
+            <w:tcW w:w="1926" w:type="dxa"/>
+          </w:tcPr>
+          <w:p>
+            <w:pPr>
+              <w:jc w:val="center"/>
+              <w:cnfStyle w:val="000000000000" w:firstRow="0" w:lastRow="0" w:firstColumn="0" w:lastColumn="0" w:oddVBand="0" w:evenVBand="0" w:oddHBand="0" w:evenHBand="0" w:firstRowFirstColumn="0" w:firstRowLastColumn="0" w:lastRowFirstColumn="0" w:lastRowLastColumn="0"/>
+              <w:rPr>
+                <w:rFonts w:ascii="Roboto" w:hAnsi="Roboto"/>
+                <w:sz w:val="20"/>
+                <w:szCs w:val="20"/>
+              </w:rPr>
+            </w:pPr>
+            <w:r>
+              <w:rPr>
+                <w:rFonts w:ascii="Roboto" w:hAnsi="Roboto"/>
+                <w:sz w:val="20"/>
+                <w:szCs w:val="20"/>
+              </w:rPr>
+              <w:t>5.901</w:t>
+            </w:r>
+          </w:p>
+        </w:tc>
+      </w:tr>
+      <w:tr>
+        <w:trPr>
+          <w:cnfStyle w:val="000000100000" w:firstRow="0" w:lastRow="0" w:firstColumn="0" w:lastColumn="0" w:oddVBand="0" w:evenVBand="0" w:oddHBand="1" w:evenHBand="0" w:firstRowFirstColumn="0" w:firstRowLastColumn="0" w:lastRowFirstColumn="0" w:lastRowLastColumn="0"/>
+        </w:trPr>
+        <w:tc>
+          <w:tcPr>
+            <w:cnfStyle w:val="001000000000" w:firstRow="0" w:lastRow="0" w:firstColumn="1" w:lastColumn="0" w:oddVBand="0" w:evenVBand="0" w:oddHBand="0" w:evenHBand="0" w:firstRowFirstColumn="0" w:firstRowLastColumn="0" w:lastRowFirstColumn="0" w:lastRowLastColumn="0"/>
+            <w:tcW w:w="1925" w:type="dxa"/>
+          </w:tcPr>
+          <w:p>
+            <w:pPr>
+              <w:jc w:val="center"/>
+              <w:rPr>
+                <w:szCs w:val="28"/>
+              </w:rPr>
+            </w:pPr>
+            <w:r>
+              <w:rPr>
+                <w:szCs w:val="28"/>
+              </w:rPr>
+              <w:t>Vem1</w:t>
+            </w:r>
+          </w:p>
+        </w:tc>
+        <w:tc>
+          <w:tcPr>
+            <w:tcW w:w="1925" w:type="dxa"/>
+          </w:tcPr>
+          <w:p>
+            <w:pPr>
+              <w:jc w:val="center"/>
+              <w:cnfStyle w:val="000000100000" w:firstRow="0" w:lastRow="0" w:firstColumn="0" w:lastColumn="0" w:oddVBand="0" w:evenVBand="0" w:oddHBand="1" w:evenHBand="0" w:firstRowFirstColumn="0" w:firstRowLastColumn="0" w:lastRowFirstColumn="0" w:lastRowLastColumn="0"/>
+              <w:rPr>
+                <w:rFonts w:ascii="Roboto" w:hAnsi="Roboto"/>
+                <w:sz w:val="20"/>
+                <w:szCs w:val="20"/>
+              </w:rPr>
+            </w:pPr>
+            <w:r>
+              <w:rPr>
+                <w:rFonts w:ascii="Roboto" w:hAnsi="Roboto"/>
+                <w:sz w:val="20"/>
+                <w:szCs w:val="20"/>
+              </w:rPr>
+              <w:t>0.008</w:t>
+            </w:r>
+          </w:p>
+        </w:tc>
+        <w:tc>
+          <w:tcPr>
+            <w:tcW w:w="1926" w:type="dxa"/>
+          </w:tcPr>
+          <w:p>
+            <w:pPr>
+              <w:jc w:val="center"/>
+              <w:cnfStyle w:val="000000100000" w:firstRow="0" w:lastRow="0" w:firstColumn="0" w:lastColumn="0" w:oddVBand="0" w:evenVBand="0" w:oddHBand="1" w:evenHBand="0" w:firstRowFirstColumn="0" w:firstRowLastColumn="0" w:lastRowFirstColumn="0" w:lastRowLastColumn="0"/>
+              <w:rPr>
+                <w:rFonts w:ascii="Roboto" w:hAnsi="Roboto"/>
+                <w:sz w:val="20"/>
+                <w:szCs w:val="20"/>
+              </w:rPr>
+            </w:pPr>
+            <w:r>
+              <w:rPr>
+                <w:rFonts w:ascii="Roboto" w:hAnsi="Roboto"/>
+                <w:sz w:val="20"/>
+                <w:szCs w:val="20"/>
+              </w:rPr>
+              <w:t>0.009</w:t>
+            </w:r>
+          </w:p>
+        </w:tc>
+        <w:tc>
+          <w:tcPr>
+            <w:tcW w:w="1926" w:type="dxa"/>
+          </w:tcPr>
+          <w:p>
+            <w:pPr>
+              <w:jc w:val="center"/>
+              <w:cnfStyle w:val="000000100000" w:firstRow="0" w:lastRow="0" w:firstColumn="0" w:lastColumn="0" w:oddVBand="0" w:evenVBand="0" w:oddHBand="1" w:evenHBand="0" w:firstRowFirstColumn="0" w:firstRowLastColumn="0" w:lastRowFirstColumn="0" w:lastRowLastColumn="0"/>
+              <w:rPr>
+                <w:rFonts w:ascii="Roboto" w:hAnsi="Roboto"/>
+                <w:sz w:val="20"/>
+                <w:szCs w:val="20"/>
+              </w:rPr>
+            </w:pPr>
+            <w:r>
+              <w:rPr>
+                <w:rFonts w:ascii="Roboto" w:hAnsi="Roboto"/>
+                <w:sz w:val="20"/>
+                <w:szCs w:val="20"/>
+              </w:rPr>
+              <w:t>0.011</w:t>
+            </w:r>
+          </w:p>
+        </w:tc>
+        <w:tc>
+          <w:tcPr>
+            <w:tcW w:w="1926" w:type="dxa"/>
+          </w:tcPr>
+          <w:p>
+            <w:pPr>
+              <w:jc w:val="center"/>
+              <w:cnfStyle w:val="000000100000" w:firstRow="0" w:lastRow="0" w:firstColumn="0" w:lastColumn="0" w:oddVBand="0" w:evenVBand="0" w:oddHBand="1" w:evenHBand="0" w:firstRowFirstColumn="0" w:firstRowLastColumn="0" w:lastRowFirstColumn="0" w:lastRowLastColumn="0"/>
+              <w:rPr>
+                <w:rFonts w:ascii="Roboto" w:hAnsi="Roboto"/>
+                <w:sz w:val="20"/>
+                <w:szCs w:val="20"/>
+              </w:rPr>
+            </w:pPr>
+            <w:r>
+              <w:rPr>
+                <w:rFonts w:ascii="Roboto" w:hAnsi="Roboto"/>
+                <w:sz w:val="20"/>
+                <w:szCs w:val="20"/>
+              </w:rPr>
+              <w:t>0.012</w:t>
+            </w:r>
+          </w:p>
+        </w:tc>
+      </w:tr>
+      <w:tr>
+        <w:tc>
+          <w:tcPr>
+            <w:cnfStyle w:val="001000000000" w:firstRow="0" w:lastRow="0" w:firstColumn="1" w:lastColumn="0" w:oddVBand="0" w:evenVBand="0" w:oddHBand="0" w:evenHBand="0" w:firstRowFirstColumn="0" w:firstRowLastColumn="0" w:lastRowFirstColumn="0" w:lastRowLastColumn="0"/>
+            <w:tcW w:w="1925" w:type="dxa"/>
+          </w:tcPr>
+          <w:p>
+            <w:pPr>
+              <w:jc w:val="center"/>
+              <w:rPr>
+                <w:szCs w:val="28"/>
+              </w:rPr>
+            </w:pPr>
+            <w:r>
+              <w:rPr>
+                <w:szCs w:val="28"/>
+              </w:rPr>
+              <w:t>Vem2</w:t>
+            </w:r>
+          </w:p>
+        </w:tc>
+        <w:tc>
+          <w:tcPr>
+            <w:tcW w:w="1925" w:type="dxa"/>
+          </w:tcPr>
+          <w:p>
+            <w:pPr>
+              <w:jc w:val="center"/>
+              <w:cnfStyle w:val="000000000000" w:firstRow="0" w:lastRow="0" w:firstColumn="0" w:lastColumn="0" w:oddVBand="0" w:evenVBand="0" w:oddHBand="0" w:evenHBand="0" w:firstRowFirstColumn="0" w:firstRowLastColumn="0" w:lastRowFirstColumn="0" w:lastRowLastColumn="0"/>
+              <w:rPr>
+                <w:rFonts w:ascii="Roboto" w:hAnsi="Roboto"/>
+                <w:sz w:val="20"/>
+                <w:szCs w:val="20"/>
+              </w:rPr>
+            </w:pPr>
+            <w:r>
+              <w:rPr>
+                <w:rFonts w:ascii="Roboto" w:hAnsi="Roboto"/>
+                <w:sz w:val="20"/>
+                <w:szCs w:val="20"/>
+              </w:rPr>
+              <w:t>0.013</w:t>
+            </w:r>
+          </w:p>
+        </w:tc>
+        <w:tc>
+          <w:tcPr>
+            <w:tcW w:w="1926" w:type="dxa"/>
+          </w:tcPr>
+          <w:p>
+            <w:pPr>
+              <w:jc w:val="center"/>
+              <w:cnfStyle w:val="000000000000" w:firstRow="0" w:lastRow="0" w:firstColumn="0" w:lastColumn="0" w:oddVBand="0" w:evenVBand="0" w:oddHBand="0" w:evenHBand="0" w:firstRowFirstColumn="0" w:firstRowLastColumn="0" w:lastRowFirstColumn="0" w:lastRowLastColumn="0"/>
+              <w:rPr>
+                <w:rFonts w:ascii="Roboto" w:hAnsi="Roboto"/>
+                <w:sz w:val="20"/>
+                <w:szCs w:val="20"/>
+              </w:rPr>
+            </w:pPr>
+            <w:r>
+              <w:rPr>
+                <w:rFonts w:ascii="Roboto" w:hAnsi="Roboto"/>
+                <w:sz w:val="20"/>
+                <w:szCs w:val="20"/>
+              </w:rPr>
+              <w:t>0.017</w:t>
+            </w:r>
+          </w:p>
+        </w:tc>
+        <w:tc>
+          <w:tcPr>
+            <w:tcW w:w="1926" w:type="dxa"/>
+          </w:tcPr>
+          <w:p>
+            <w:pPr>
+              <w:jc w:val="center"/>
+              <w:cnfStyle w:val="000000000000" w:firstRow="0" w:lastRow="0" w:firstColumn="0" w:lastColumn="0" w:oddVBand="0" w:evenVBand="0" w:oddHBand="0" w:evenHBand="0" w:firstRowFirstColumn="0" w:firstRowLastColumn="0" w:lastRowFirstColumn="0" w:lastRowLastColumn="0"/>
+              <w:rPr>
+                <w:rFonts w:ascii="Roboto" w:hAnsi="Roboto"/>
+                <w:sz w:val="20"/>
+                <w:szCs w:val="20"/>
+              </w:rPr>
+            </w:pPr>
+            <w:r>
+              <w:rPr>
+                <w:rFonts w:ascii="Roboto" w:hAnsi="Roboto"/>
+                <w:sz w:val="20"/>
+                <w:szCs w:val="20"/>
+              </w:rPr>
+              <w:t>0.02</w:t>
+            </w:r>
+          </w:p>
+        </w:tc>
+        <w:tc>
+          <w:tcPr>
+            <w:tcW w:w="1926" w:type="dxa"/>
+          </w:tcPr>
+          <w:p>
+            <w:pPr>
+              <w:jc w:val="center"/>
+              <w:cnfStyle w:val="000000000000" w:firstRow="0" w:lastRow="0" w:firstColumn="0" w:lastColumn="0" w:oddVBand="0" w:evenVBand="0" w:oddHBand="0" w:evenHBand="0" w:firstRowFirstColumn="0" w:firstRowLastColumn="0" w:lastRowFirstColumn="0" w:lastRowLastColumn="0"/>
+              <w:rPr>
+                <w:rFonts w:ascii="Roboto" w:hAnsi="Roboto"/>
+                <w:sz w:val="20"/>
+                <w:szCs w:val="20"/>
+              </w:rPr>
+            </w:pPr>
+            <w:r>
+              <w:rPr>
+                <w:rFonts w:ascii="Roboto" w:hAnsi="Roboto"/>
+                <w:sz w:val="20"/>
+                <w:szCs w:val="20"/>
+              </w:rPr>
+              <w:t>0.023</w:t>
+            </w:r>
+          </w:p>
+        </w:tc>
+      </w:tr>
+    </w:tbl>
+    <w:p>
+      <w:pPr>
+        <w:jc w:val="center"/>
+        <w:rPr>
+          <w:rFonts w:asciiTheme="majorHAnsi" w:hAnsiTheme="majorHAnsi" w:cstheme="majorHAnsi"/>
+          <w:sz w:val="56"/>
+          <w:szCs w:val="56"/>
+        </w:rPr>
+      </w:pPr>
     </w:p>
     <w:sectPr>
       <w:footerReference w:type="default" r:id="rId22"/>
@@ -4024,6 +6388,318 @@
       </w:tblBorders>
     </w:tblPr>
   </w:style>
+  <w:style w:type="table" w:styleId="Tabellasemplice5">
+    <w:name w:val="Plain Table 5"/>
+    <w:basedOn w:val="Tabellanormale"/>
+    <w:uiPriority w:val="45"/>
+    <w:rsid w:val="00E51B8A"/>
+    <w:pPr>
+      <w:spacing w:after="0" w:line="240" w:lineRule="auto"/>
+    </w:pPr>
+    <w:tblPr>
+      <w:tblStyleRowBandSize w:val="1"/>
+      <w:tblStyleColBandSize w:val="1"/>
+    </w:tblPr>
+    <w:tblStylePr w:type="firstRow">
+      <w:rPr>
+        <w:rFonts w:asciiTheme="majorHAnsi" w:eastAsiaTheme="majorEastAsia" w:hAnsiTheme="majorHAnsi" w:cstheme="majorBidi"/>
+        <w:i/>
+        <w:iCs/>
+        <w:sz w:val="26"/>
+      </w:rPr>
+      <w:tblPr/>
+      <w:tcPr>
+        <w:tcBorders>
+          <w:bottom w:val="single" w:sz="4" w:space="0" w:color="7F7F7F" w:themeColor="text1" w:themeTint="80"/>
+        </w:tcBorders>
+        <w:shd w:val="clear" w:color="auto" w:fill="FFFFFF" w:themeFill="background1"/>
+      </w:tcPr>
+    </w:tblStylePr>
+    <w:tblStylePr w:type="lastRow">
+      <w:rPr>
+        <w:rFonts w:asciiTheme="majorHAnsi" w:eastAsiaTheme="majorEastAsia" w:hAnsiTheme="majorHAnsi" w:cstheme="majorBidi"/>
+        <w:i/>
+        <w:iCs/>
+        <w:sz w:val="26"/>
+      </w:rPr>
+      <w:tblPr/>
+      <w:tcPr>
+        <w:tcBorders>
+          <w:top w:val="single" w:sz="4" w:space="0" w:color="7F7F7F" w:themeColor="text1" w:themeTint="80"/>
+        </w:tcBorders>
+        <w:shd w:val="clear" w:color="auto" w:fill="FFFFFF" w:themeFill="background1"/>
+      </w:tcPr>
+    </w:tblStylePr>
+    <w:tblStylePr w:type="firstCol">
+      <w:pPr>
+        <w:jc w:val="right"/>
+      </w:pPr>
+      <w:rPr>
+        <w:rFonts w:asciiTheme="majorHAnsi" w:eastAsiaTheme="majorEastAsia" w:hAnsiTheme="majorHAnsi" w:cstheme="majorBidi"/>
+        <w:i/>
+        <w:iCs/>
+        <w:sz w:val="26"/>
+      </w:rPr>
+      <w:tblPr/>
+      <w:tcPr>
+        <w:tcBorders>
+          <w:right w:val="single" w:sz="4" w:space="0" w:color="7F7F7F" w:themeColor="text1" w:themeTint="80"/>
+        </w:tcBorders>
+        <w:shd w:val="clear" w:color="auto" w:fill="FFFFFF" w:themeFill="background1"/>
+      </w:tcPr>
+    </w:tblStylePr>
+    <w:tblStylePr w:type="lastCol">
+      <w:rPr>
+        <w:rFonts w:asciiTheme="majorHAnsi" w:eastAsiaTheme="majorEastAsia" w:hAnsiTheme="majorHAnsi" w:cstheme="majorBidi"/>
+        <w:i/>
+        <w:iCs/>
+        <w:sz w:val="26"/>
+      </w:rPr>
+      <w:tblPr/>
+      <w:tcPr>
+        <w:tcBorders>
+          <w:left w:val="single" w:sz="4" w:space="0" w:color="7F7F7F" w:themeColor="text1" w:themeTint="80"/>
+        </w:tcBorders>
+        <w:shd w:val="clear" w:color="auto" w:fill="FFFFFF" w:themeFill="background1"/>
+      </w:tcPr>
+    </w:tblStylePr>
+    <w:tblStylePr w:type="band1Vert">
+      <w:tblPr/>
+      <w:tcPr>
+        <w:shd w:val="clear" w:color="auto" w:fill="F2F2F2" w:themeFill="background1" w:themeFillShade="F2"/>
+      </w:tcPr>
+    </w:tblStylePr>
+    <w:tblStylePr w:type="band1Horz">
+      <w:tblPr/>
+      <w:tcPr>
+        <w:shd w:val="clear" w:color="auto" w:fill="F2F2F2" w:themeFill="background1" w:themeFillShade="F2"/>
+      </w:tcPr>
+    </w:tblStylePr>
+    <w:tblStylePr w:type="neCell">
+      <w:tblPr/>
+      <w:tcPr>
+        <w:tcBorders>
+          <w:left w:val="nil"/>
+        </w:tcBorders>
+      </w:tcPr>
+    </w:tblStylePr>
+    <w:tblStylePr w:type="nwCell">
+      <w:tblPr/>
+      <w:tcPr>
+        <w:tcBorders>
+          <w:right w:val="nil"/>
+        </w:tcBorders>
+      </w:tcPr>
+    </w:tblStylePr>
+    <w:tblStylePr w:type="seCell">
+      <w:tblPr/>
+      <w:tcPr>
+        <w:tcBorders>
+          <w:left w:val="nil"/>
+        </w:tcBorders>
+      </w:tcPr>
+    </w:tblStylePr>
+    <w:tblStylePr w:type="swCell">
+      <w:tblPr/>
+      <w:tcPr>
+        <w:tcBorders>
+          <w:right w:val="nil"/>
+        </w:tcBorders>
+      </w:tcPr>
+    </w:tblStylePr>
+  </w:style>
+  <w:style w:type="table" w:styleId="Tabellasemplice-3">
+    <w:name w:val="Plain Table 3"/>
+    <w:basedOn w:val="Tabellanormale"/>
+    <w:uiPriority w:val="43"/>
+    <w:rsid w:val="00E51B8A"/>
+    <w:pPr>
+      <w:spacing w:after="0" w:line="240" w:lineRule="auto"/>
+    </w:pPr>
+    <w:tblPr>
+      <w:tblStyleRowBandSize w:val="1"/>
+      <w:tblStyleColBandSize w:val="1"/>
+    </w:tblPr>
+    <w:tblStylePr w:type="firstRow">
+      <w:rPr>
+        <w:b/>
+        <w:bCs/>
+        <w:caps/>
+      </w:rPr>
+      <w:tblPr/>
+      <w:tcPr>
+        <w:tcBorders>
+          <w:bottom w:val="single" w:sz="4" w:space="0" w:color="7F7F7F" w:themeColor="text1" w:themeTint="80"/>
+        </w:tcBorders>
+      </w:tcPr>
+    </w:tblStylePr>
+    <w:tblStylePr w:type="lastRow">
+      <w:rPr>
+        <w:b/>
+        <w:bCs/>
+        <w:caps/>
+      </w:rPr>
+      <w:tblPr/>
+      <w:tcPr>
+        <w:tcBorders>
+          <w:top w:val="nil"/>
+        </w:tcBorders>
+      </w:tcPr>
+    </w:tblStylePr>
+    <w:tblStylePr w:type="firstCol">
+      <w:rPr>
+        <w:b/>
+        <w:bCs/>
+        <w:caps/>
+      </w:rPr>
+      <w:tblPr/>
+      <w:tcPr>
+        <w:tcBorders>
+          <w:right w:val="single" w:sz="4" w:space="0" w:color="7F7F7F" w:themeColor="text1" w:themeTint="80"/>
+        </w:tcBorders>
+      </w:tcPr>
+    </w:tblStylePr>
+    <w:tblStylePr w:type="lastCol">
+      <w:rPr>
+        <w:b/>
+        <w:bCs/>
+        <w:caps/>
+      </w:rPr>
+      <w:tblPr/>
+      <w:tcPr>
+        <w:tcBorders>
+          <w:left w:val="nil"/>
+        </w:tcBorders>
+      </w:tcPr>
+    </w:tblStylePr>
+    <w:tblStylePr w:type="band1Vert">
+      <w:tblPr/>
+      <w:tcPr>
+        <w:shd w:val="clear" w:color="auto" w:fill="F2F2F2" w:themeFill="background1" w:themeFillShade="F2"/>
+      </w:tcPr>
+    </w:tblStylePr>
+    <w:tblStylePr w:type="band1Horz">
+      <w:tblPr/>
+      <w:tcPr>
+        <w:shd w:val="clear" w:color="auto" w:fill="F2F2F2" w:themeFill="background1" w:themeFillShade="F2"/>
+      </w:tcPr>
+    </w:tblStylePr>
+    <w:tblStylePr w:type="neCell">
+      <w:tblPr/>
+      <w:tcPr>
+        <w:tcBorders>
+          <w:left w:val="nil"/>
+        </w:tcBorders>
+      </w:tcPr>
+    </w:tblStylePr>
+    <w:tblStylePr w:type="nwCell">
+      <w:tblPr/>
+      <w:tcPr>
+        <w:tcBorders>
+          <w:right w:val="nil"/>
+        </w:tcBorders>
+      </w:tcPr>
+    </w:tblStylePr>
+  </w:style>
+  <w:style w:type="table" w:styleId="Tabellasemplice-2">
+    <w:name w:val="Plain Table 2"/>
+    <w:basedOn w:val="Tabellanormale"/>
+    <w:uiPriority w:val="42"/>
+    <w:rsid w:val="00E51B8A"/>
+    <w:pPr>
+      <w:spacing w:after="0" w:line="240" w:lineRule="auto"/>
+    </w:pPr>
+    <w:tblPr>
+      <w:tblStyleRowBandSize w:val="1"/>
+      <w:tblStyleColBandSize w:val="1"/>
+      <w:tblBorders>
+        <w:top w:val="single" w:sz="4" w:space="0" w:color="7F7F7F" w:themeColor="text1" w:themeTint="80"/>
+        <w:bottom w:val="single" w:sz="4" w:space="0" w:color="7F7F7F" w:themeColor="text1" w:themeTint="80"/>
+      </w:tblBorders>
+    </w:tblPr>
+    <w:tblStylePr w:type="firstRow">
+      <w:rPr>
+        <w:b/>
+        <w:bCs/>
+      </w:rPr>
+      <w:tblPr/>
+      <w:tcPr>
+        <w:tcBorders>
+          <w:bottom w:val="single" w:sz="4" w:space="0" w:color="7F7F7F" w:themeColor="text1" w:themeTint="80"/>
+        </w:tcBorders>
+      </w:tcPr>
+    </w:tblStylePr>
+    <w:tblStylePr w:type="lastRow">
+      <w:rPr>
+        <w:b/>
+        <w:bCs/>
+      </w:rPr>
+      <w:tblPr/>
+      <w:tcPr>
+        <w:tcBorders>
+          <w:top w:val="single" w:sz="4" w:space="0" w:color="7F7F7F" w:themeColor="text1" w:themeTint="80"/>
+        </w:tcBorders>
+      </w:tcPr>
+    </w:tblStylePr>
+    <w:tblStylePr w:type="firstCol">
+      <w:rPr>
+        <w:b/>
+        <w:bCs/>
+      </w:rPr>
+    </w:tblStylePr>
+    <w:tblStylePr w:type="lastCol">
+      <w:rPr>
+        <w:b/>
+        <w:bCs/>
+      </w:rPr>
+    </w:tblStylePr>
+    <w:tblStylePr w:type="band1Vert">
+      <w:tblPr/>
+      <w:tcPr>
+        <w:tcBorders>
+          <w:left w:val="single" w:sz="4" w:space="0" w:color="7F7F7F" w:themeColor="text1" w:themeTint="80"/>
+          <w:right w:val="single" w:sz="4" w:space="0" w:color="7F7F7F" w:themeColor="text1" w:themeTint="80"/>
+        </w:tcBorders>
+      </w:tcPr>
+    </w:tblStylePr>
+    <w:tblStylePr w:type="band2Vert">
+      <w:tblPr/>
+      <w:tcPr>
+        <w:tcBorders>
+          <w:left w:val="single" w:sz="4" w:space="0" w:color="7F7F7F" w:themeColor="text1" w:themeTint="80"/>
+          <w:right w:val="single" w:sz="4" w:space="0" w:color="7F7F7F" w:themeColor="text1" w:themeTint="80"/>
+        </w:tcBorders>
+      </w:tcPr>
+    </w:tblStylePr>
+    <w:tblStylePr w:type="band1Horz">
+      <w:tblPr/>
+      <w:tcPr>
+        <w:tcBorders>
+          <w:top w:val="single" w:sz="4" w:space="0" w:color="7F7F7F" w:themeColor="text1" w:themeTint="80"/>
+          <w:bottom w:val="single" w:sz="4" w:space="0" w:color="7F7F7F" w:themeColor="text1" w:themeTint="80"/>
+        </w:tcBorders>
+      </w:tcPr>
+    </w:tblStylePr>
+  </w:style>
+  <w:style w:type="table" w:styleId="Grigliatabellachiara">
+    <w:name w:val="Grid Table Light"/>
+    <w:basedOn w:val="Tabellanormale"/>
+    <w:uiPriority w:val="40"/>
+    <w:rsid w:val="00E51B8A"/>
+    <w:pPr>
+      <w:spacing w:after="0" w:line="240" w:lineRule="auto"/>
+    </w:pPr>
+    <w:tblPr>
+      <w:tblBorders>
+        <w:top w:val="single" w:sz="4" w:space="0" w:color="BFBFBF" w:themeColor="background1" w:themeShade="BF"/>
+        <w:left w:val="single" w:sz="4" w:space="0" w:color="BFBFBF" w:themeColor="background1" w:themeShade="BF"/>
+        <w:bottom w:val="single" w:sz="4" w:space="0" w:color="BFBFBF" w:themeColor="background1" w:themeShade="BF"/>
+        <w:right w:val="single" w:sz="4" w:space="0" w:color="BFBFBF" w:themeColor="background1" w:themeShade="BF"/>
+        <w:insideH w:val="single" w:sz="4" w:space="0" w:color="BFBFBF" w:themeColor="background1" w:themeShade="BF"/>
+        <w:insideV w:val="single" w:sz="4" w:space="0" w:color="BFBFBF" w:themeColor="background1" w:themeShade="BF"/>
+      </w:tblBorders>
+    </w:tblPr>
+  </w:style>
 </w:styles>
 </file>
 

</xml_diff>

<commit_message>
aggiunta risoluzione da tripla e conclusione relazione
</commit_message>
<xml_diff>
--- a/LSSolver.docx
+++ b/LSSolver.docx
@@ -492,21 +492,7 @@
         <w:rPr>
           <w:szCs w:val="28"/>
         </w:rPr>
-        <w:t xml:space="preserve">bbiamo diviso la libreria in </w:t>
-      </w:r>
-      <w:proofErr w:type="gramStart"/>
-      <w:r>
-        <w:rPr>
-          <w:szCs w:val="28"/>
-        </w:rPr>
-        <w:t>5</w:t>
-      </w:r>
-      <w:proofErr w:type="gramEnd"/>
-      <w:r>
-        <w:rPr>
-          <w:szCs w:val="28"/>
-        </w:rPr>
-        <w:t xml:space="preserve"> differenti file (una classe padre e quattro classi figlie):</w:t>
+        <w:t>bbiamo diviso la libreria in 5 differenti file (una classe padre e quattro classi figlie):</w:t>
       </w:r>
     </w:p>
     <w:p>
@@ -949,18 +935,13 @@
       </w:r>
       <w:proofErr w:type="spellEnd"/>
       <w:r>
-        <w:t xml:space="preserve"> che permette la lettura dei </w:t>
-      </w:r>
-      <w:proofErr w:type="gramStart"/>
-      <w:r>
-        <w:t>file .</w:t>
+        <w:t xml:space="preserve"> che permette la lettura dei file .</w:t>
       </w:r>
       <w:proofErr w:type="spellStart"/>
       <w:r>
         <w:t>mtx</w:t>
       </w:r>
       <w:proofErr w:type="spellEnd"/>
-      <w:proofErr w:type="gramEnd"/>
       <w:r>
         <w:t xml:space="preserve"> inserendo i valori nelle matrici istanziate precedentemente.</w:t>
       </w:r>
@@ -1002,18 +983,13 @@
         <w:t>e</w:t>
       </w:r>
       <w:r>
-        <w:t xml:space="preserve"> le tempistiche impiegate da ogni algoritmo per ogni </w:t>
-      </w:r>
-      <w:proofErr w:type="gramStart"/>
-      <w:r>
-        <w:t>file .</w:t>
+        <w:t xml:space="preserve"> le tempistiche impiegate da ogni algoritmo per ogni file .</w:t>
       </w:r>
       <w:proofErr w:type="spellStart"/>
       <w:r>
         <w:t>mtx</w:t>
       </w:r>
       <w:proofErr w:type="spellEnd"/>
-      <w:proofErr w:type="gramEnd"/>
       <w:r>
         <w:t xml:space="preserve"> fornito con tutte le 4 tolleranze indicate.</w:t>
       </w:r>
@@ -7169,29 +7145,66 @@
     <w:p>
       <w:pPr>
         <w:rPr>
+          <w:rFonts w:asciiTheme="majorHAnsi" w:hAnsiTheme="majorHAnsi" w:cstheme="majorHAnsi"/>
+          <w:szCs w:val="28"/>
+        </w:rPr>
+      </w:pPr>
+      <w:r>
+        <w:rPr>
           <w:rFonts w:cstheme="majorHAnsi"/>
           <w:color w:val="000000" w:themeColor="text1"/>
           <w:szCs w:val="28"/>
         </w:rPr>
-      </w:pPr>
-      <w:r>
-        <w:rPr>
-          <w:rFonts w:cstheme="majorHAnsi"/>
-          <w:color w:val="000000" w:themeColor="text1"/>
-          <w:szCs w:val="28"/>
-        </w:rPr>
-        <w:t xml:space="preserve">In generale i metodi stazionari ottengono un errore che risulta essere minore sulle </w:t>
+        <w:t xml:space="preserve">I due metodi non stazionari risultano avere tempi nettamente minori di quelli stazionari per quanto riguarda le matrici meno dense. Inoltre, tra i metodi stazionari </w:t>
       </w:r>
       <w:proofErr w:type="spellStart"/>
       <w:r>
         <w:rPr>
-          <w:rFonts w:cstheme="majorHAnsi"/>
-          <w:color w:val="000000" w:themeColor="text1"/>
+          <w:rFonts w:asciiTheme="majorHAnsi" w:hAnsiTheme="majorHAnsi" w:cstheme="majorHAnsi"/>
           <w:szCs w:val="28"/>
         </w:rPr>
-        <w:t>matric</w:t>
+        <w:t>Gauß-Seidel</w:t>
       </w:r>
       <w:proofErr w:type="spellEnd"/>
+      <w:r>
+        <w:rPr>
+          <w:rFonts w:asciiTheme="majorHAnsi" w:hAnsiTheme="majorHAnsi" w:cstheme="majorHAnsi"/>
+          <w:szCs w:val="28"/>
+        </w:rPr>
+        <w:t xml:space="preserve"> è tendenzialmente più veloce del metodo di </w:t>
+      </w:r>
+      <w:proofErr w:type="spellStart"/>
+      <w:r>
+        <w:rPr>
+          <w:rFonts w:asciiTheme="majorHAnsi" w:hAnsiTheme="majorHAnsi" w:cstheme="majorHAnsi"/>
+          <w:szCs w:val="28"/>
+        </w:rPr>
+        <w:t>Jacobi</w:t>
+      </w:r>
+      <w:proofErr w:type="spellEnd"/>
+      <w:r>
+        <w:rPr>
+          <w:rFonts w:asciiTheme="majorHAnsi" w:hAnsiTheme="majorHAnsi" w:cstheme="majorHAnsi"/>
+          <w:szCs w:val="28"/>
+        </w:rPr>
+        <w:t xml:space="preserve">, dato che utilizza immediatamente risultati già calcolati, senza dover aspettare l’iterazione successiva per poterli usare. </w:t>
+      </w:r>
+      <w:r>
+        <w:rPr>
+          <w:rFonts w:asciiTheme="majorHAnsi" w:hAnsiTheme="majorHAnsi" w:cstheme="majorHAnsi"/>
+          <w:szCs w:val="28"/>
+        </w:rPr>
+        <w:br/>
+        <w:t>Nei metodi non stazionari il metodo del Gradiente coniugato è più veloce del metodo del Gradiente, con tempi inferiori al mezzo secondo in tutti i casi, tranne per Spa2, che ha creato rallentamenti anche nel metodo del Gradiente.</w:t>
+      </w:r>
+    </w:p>
+    <w:p>
+      <w:pPr>
+        <w:rPr>
+          <w:rFonts w:asciiTheme="majorHAnsi" w:hAnsiTheme="majorHAnsi" w:cstheme="majorHAnsi"/>
+          <w:szCs w:val="28"/>
+        </w:rPr>
+      </w:pPr>
     </w:p>
     <w:p>
       <w:pPr>
@@ -7204,6 +7217,54 @@
           <w:szCs w:val="56"/>
         </w:rPr>
       </w:pPr>
+      <w:r>
+        <w:rPr>
+          <w:rFonts w:asciiTheme="majorHAnsi" w:hAnsiTheme="majorHAnsi" w:cstheme="majorHAnsi"/>
+          <w:b/>
+          <w:bCs/>
+          <w:color w:val="FFC000"/>
+          <w:sz w:val="56"/>
+          <w:szCs w:val="56"/>
+        </w:rPr>
+        <w:t>Conclusioni</w:t>
+      </w:r>
+    </w:p>
+    <w:p>
+      <w:pPr>
+        <w:rPr>
+          <w:rFonts w:asciiTheme="majorHAnsi" w:hAnsiTheme="majorHAnsi" w:cstheme="majorHAnsi"/>
+          <w:szCs w:val="28"/>
+        </w:rPr>
+      </w:pPr>
+      <w:r>
+        <w:rPr>
+          <w:rFonts w:asciiTheme="majorHAnsi" w:hAnsiTheme="majorHAnsi" w:cstheme="majorHAnsi"/>
+          <w:szCs w:val="28"/>
+        </w:rPr>
+        <w:t>Possiamo concludere che è opportuno utilizzare metodi diversi per bisogni diversi, scegliendo il metodo e la relativa tolleranza a seconda del sistema lineare da risolvere e il tempo a disposizione.</w:t>
+      </w:r>
+    </w:p>
+    <w:p>
+      <w:pPr>
+        <w:rPr>
+          <w:rFonts w:asciiTheme="majorHAnsi" w:hAnsiTheme="majorHAnsi" w:cstheme="majorHAnsi"/>
+          <w:szCs w:val="28"/>
+        </w:rPr>
+      </w:pPr>
+      <w:r>
+        <w:rPr>
+          <w:rFonts w:asciiTheme="majorHAnsi" w:hAnsiTheme="majorHAnsi" w:cstheme="majorHAnsi"/>
+          <w:szCs w:val="28"/>
+        </w:rPr>
+        <w:t>Nonostante ciò,</w:t>
+      </w:r>
+      <w:r>
+        <w:rPr>
+          <w:rFonts w:asciiTheme="majorHAnsi" w:hAnsiTheme="majorHAnsi" w:cstheme="majorHAnsi"/>
+          <w:szCs w:val="28"/>
+        </w:rPr>
+        <w:t xml:space="preserve"> abbiamo osservato che il metodo del Gradiente coniugato ha tempi di esecuzione molto bassi e errori abbastanza simili tra le varie tipologie di matrici; di conseguenza è possibile utilizzare questo metodo quando si è incerti su quale utilizzare e impostare la tolleranza ad un numero molto basso, dato che i tempi sono comunque molto contenuti.</w:t>
+      </w:r>
     </w:p>
     <w:sectPr>
       <w:footerReference w:type="default" r:id="rId22"/>

</xml_diff>

<commit_message>
modifiche relazione e aggiunta codice alla relazione.
</commit_message>
<xml_diff>
--- a/LSSolver.docx
+++ b/LSSolver.docx
@@ -1,6 +1,6 @@
 
 <file path=word/document.xml><?xml version="1.0" encoding="utf-8"?>
-<w:document xmlns:wpc="http://schemas.microsoft.com/office/word/2010/wordprocessingCanvas" xmlns:cx="http://schemas.microsoft.com/office/drawing/2014/chartex" xmlns:cx1="http://schemas.microsoft.com/office/drawing/2015/9/8/chartex" xmlns:cx2="http://schemas.microsoft.com/office/drawing/2015/10/21/chartex" xmlns:cx3="http://schemas.microsoft.com/office/drawing/2016/5/9/chartex" xmlns:cx4="http://schemas.microsoft.com/office/drawing/2016/5/10/chartex" xmlns:cx5="http://schemas.microsoft.com/office/drawing/2016/5/11/chartex" xmlns:cx6="http://schemas.microsoft.com/office/drawing/2016/5/12/chartex" xmlns:cx7="http://schemas.microsoft.com/office/drawing/2016/5/13/chartex" xmlns:cx8="http://schemas.microsoft.com/office/drawing/2016/5/14/chartex" xmlns:mc="http://schemas.openxmlformats.org/markup-compatibility/2006" xmlns:aink="http://schemas.microsoft.com/office/drawing/2016/ink" xmlns:am3d="http://schemas.microsoft.com/office/drawing/2017/model3d" xmlns:o="urn:schemas-microsoft-com:office:office" xmlns:oel="http://schemas.microsoft.com/office/2019/extlst" xmlns:r="http://schemas.openxmlformats.org/officeDocument/2006/relationships" xmlns:m="http://schemas.openxmlformats.org/officeDocument/2006/math" xmlns:v="urn:schemas-microsoft-com:vml" xmlns:wp14="http://schemas.microsoft.com/office/word/2010/wordprocessingDrawing" xmlns:wp="http://schemas.openxmlformats.org/drawingml/2006/wordprocessingDrawing" xmlns:w10="urn:schemas-microsoft-com:office:word" xmlns:w="http://schemas.openxmlformats.org/wordprocessingml/2006/main" xmlns:w14="http://schemas.microsoft.com/office/word/2010/wordml" xmlns:w15="http://schemas.microsoft.com/office/word/2012/wordml" xmlns:w16cex="http://schemas.microsoft.com/office/word/2018/wordml/cex" xmlns:w16cid="http://schemas.microsoft.com/office/word/2016/wordml/cid" xmlns:w16="http://schemas.microsoft.com/office/word/2018/wordml" xmlns:w16du="http://schemas.microsoft.com/office/word/2023/wordml/word16du" xmlns:w16sdtdh="http://schemas.microsoft.com/office/word/2020/wordml/sdtdatahash" xmlns:w16se="http://schemas.microsoft.com/office/word/2015/wordml/symex" xmlns:wpg="http://schemas.microsoft.com/office/word/2010/wordprocessingGroup" xmlns:wpi="http://schemas.microsoft.com/office/word/2010/wordprocessingInk" xmlns:wne="http://schemas.microsoft.com/office/word/2006/wordml" xmlns:wps="http://schemas.microsoft.com/office/word/2010/wordprocessingShape" mc:Ignorable="w14 w15 w16se w16cid w16 w16cex w16sdtdh wp14">
+<w:document xmlns:wpc="http://schemas.microsoft.com/office/word/2010/wordprocessingCanvas" xmlns:cx="http://schemas.microsoft.com/office/drawing/2014/chartex" xmlns:cx1="http://schemas.microsoft.com/office/drawing/2015/9/8/chartex" xmlns:cx2="http://schemas.microsoft.com/office/drawing/2015/10/21/chartex" xmlns:cx3="http://schemas.microsoft.com/office/drawing/2016/5/9/chartex" xmlns:cx4="http://schemas.microsoft.com/office/drawing/2016/5/10/chartex" xmlns:cx5="http://schemas.microsoft.com/office/drawing/2016/5/11/chartex" xmlns:cx6="http://schemas.microsoft.com/office/drawing/2016/5/12/chartex" xmlns:cx7="http://schemas.microsoft.com/office/drawing/2016/5/13/chartex" xmlns:cx8="http://schemas.microsoft.com/office/drawing/2016/5/14/chartex" xmlns:mc="http://schemas.openxmlformats.org/markup-compatibility/2006" xmlns:aink="http://schemas.microsoft.com/office/drawing/2016/ink" xmlns:am3d="http://schemas.microsoft.com/office/drawing/2017/model3d" xmlns:o="urn:schemas-microsoft-com:office:office" xmlns:oel="http://schemas.microsoft.com/office/2019/extlst" xmlns:r="http://schemas.openxmlformats.org/officeDocument/2006/relationships" xmlns:m="http://schemas.openxmlformats.org/officeDocument/2006/math" xmlns:v="urn:schemas-microsoft-com:vml" xmlns:wp14="http://schemas.microsoft.com/office/word/2010/wordprocessingDrawing" xmlns:wp="http://schemas.openxmlformats.org/drawingml/2006/wordprocessingDrawing" xmlns:w10="urn:schemas-microsoft-com:office:word" xmlns:w="http://schemas.openxmlformats.org/wordprocessingml/2006/main" xmlns:w14="http://schemas.microsoft.com/office/word/2010/wordml" xmlns:w15="http://schemas.microsoft.com/office/word/2012/wordml" xmlns:w16cex="http://schemas.microsoft.com/office/word/2018/wordml/cex" xmlns:w16cid="http://schemas.microsoft.com/office/word/2016/wordml/cid" xmlns:w16="http://schemas.microsoft.com/office/word/2018/wordml" xmlns:w16sdtdh="http://schemas.microsoft.com/office/word/2020/wordml/sdtdatahash" xmlns:w16se="http://schemas.microsoft.com/office/word/2015/wordml/symex" xmlns:wpg="http://schemas.microsoft.com/office/word/2010/wordprocessingGroup" xmlns:wpi="http://schemas.microsoft.com/office/word/2010/wordprocessingInk" xmlns:wne="http://schemas.microsoft.com/office/word/2006/wordml" xmlns:wps="http://schemas.microsoft.com/office/word/2010/wordprocessingShape" mc:Ignorable="w14 w15 w16se w16cid w16 w16cex w16sdtdh wp14">
   <w:body>
     <w:p>
       <w:pPr>
@@ -13,6 +13,8 @@
           <w:szCs w:val="96"/>
         </w:rPr>
       </w:pPr>
+      <w:bookmarkStart w:id="0" w:name="_Hlk137129993"/>
+      <w:bookmarkEnd w:id="0"/>
       <w:proofErr w:type="spellStart"/>
       <w:r>
         <w:rPr>
@@ -1093,13 +1095,7 @@
                     <w:rPr>
                       <w:rFonts w:ascii="Cambria Math" w:hAnsi="Cambria Math"/>
                     </w:rPr>
-                    <m:t xml:space="preserve">- </m:t>
-                  </m:r>
-                  <m:r>
-                    <w:rPr>
-                      <w:rFonts w:ascii="Cambria Math" w:hAnsi="Cambria Math"/>
-                    </w:rPr>
-                    <m:t>b</m:t>
+                    <m:t>- b</m:t>
                   </m:r>
                 </m:e>
               </m:d>
@@ -1160,33 +1156,709 @@
     <w:p>
       <w:pPr>
         <w:rPr>
-          <w:rFonts w:asciiTheme="majorHAnsi" w:eastAsiaTheme="majorEastAsia" w:hAnsiTheme="majorHAnsi" w:cstheme="majorBidi"/>
-          <w:spacing w:val="-10"/>
-          <w:kern w:val="28"/>
-          <w:sz w:val="56"/>
-          <w:szCs w:val="56"/>
-        </w:rPr>
-      </w:pPr>
-      <w:r>
-        <w:br w:type="page"/>
-      </w:r>
-    </w:p>
-    <w:p>
-      <w:pPr>
-        <w:pStyle w:val="Titolo"/>
-        <w:rPr>
+          <w:rFonts w:asciiTheme="majorHAnsi" w:hAnsiTheme="majorHAnsi"/>
           <w:b/>
           <w:bCs/>
           <w:color w:val="FFC000"/>
-        </w:rPr>
-      </w:pPr>
-      <w:r>
-        <w:rPr>
+          <w:sz w:val="56"/>
+          <w:szCs w:val="56"/>
+        </w:rPr>
+      </w:pPr>
+      <w:r>
+        <w:br w:type="page"/>
+      </w:r>
+      <w:r>
+        <w:rPr>
+          <w:rFonts w:asciiTheme="majorHAnsi" w:hAnsiTheme="majorHAnsi"/>
           <w:b/>
           <w:bCs/>
           <w:color w:val="FFC000"/>
+          <w:sz w:val="56"/>
+          <w:szCs w:val="56"/>
         </w:rPr>
         <w:lastRenderedPageBreak/>
+        <w:t>CODICE</w:t>
+      </w:r>
+    </w:p>
+    <w:p>
+      <w:pPr>
+        <w:rPr>
+          <w:sz w:val="36"/>
+          <w:szCs w:val="36"/>
+        </w:rPr>
+      </w:pPr>
+      <w:proofErr w:type="spellStart"/>
+      <w:r>
+        <w:rPr>
+          <w:rFonts w:asciiTheme="majorHAnsi" w:hAnsiTheme="majorHAnsi"/>
+          <w:b/>
+          <w:bCs/>
+          <w:color w:val="FFC000"/>
+          <w:sz w:val="36"/>
+          <w:szCs w:val="36"/>
+        </w:rPr>
+        <w:t>LSSolver</w:t>
+      </w:r>
+      <w:proofErr w:type="spellEnd"/>
+      <w:r>
+        <w:rPr>
+          <w:sz w:val="36"/>
+          <w:szCs w:val="36"/>
+        </w:rPr>
+        <w:t>:</w:t>
+      </w:r>
+    </w:p>
+    <w:p>
+      <w:pPr>
+        <w:rPr>
+          <w:sz w:val="36"/>
+          <w:szCs w:val="36"/>
+        </w:rPr>
+      </w:pPr>
+      <w:r>
+        <w:rPr>
+          <w:noProof/>
+          <w:sz w:val="36"/>
+          <w:szCs w:val="36"/>
+        </w:rPr>
+        <w:t xml:space="preserve"> </w:t>
+      </w:r>
+      <w:r>
+        <w:rPr>
+          <w:noProof/>
+          <w:sz w:val="36"/>
+          <w:szCs w:val="36"/>
+        </w:rPr>
+        <w:drawing>
+          <wp:inline distT="0" distB="0" distL="0" distR="0" wp14:anchorId="08A42431" wp14:editId="170366FC">
+            <wp:extent cx="3297935" cy="1889185"/>
+            <wp:effectExtent l="0" t="0" r="0" b="0"/>
+            <wp:docPr id="1633578516" name="Immagine 3"/>
+            <wp:cNvGraphicFramePr>
+              <a:graphicFrameLocks xmlns:a="http://schemas.openxmlformats.org/drawingml/2006/main" noChangeAspect="1"/>
+            </wp:cNvGraphicFramePr>
+            <a:graphic xmlns:a="http://schemas.openxmlformats.org/drawingml/2006/main">
+              <a:graphicData uri="http://schemas.openxmlformats.org/drawingml/2006/picture">
+                <pic:pic xmlns:pic="http://schemas.openxmlformats.org/drawingml/2006/picture">
+                  <pic:nvPicPr>
+                    <pic:cNvPr id="0" name="Picture 3"/>
+                    <pic:cNvPicPr>
+                      <a:picLocks noChangeAspect="1" noChangeArrowheads="1"/>
+                    </pic:cNvPicPr>
+                  </pic:nvPicPr>
+                  <pic:blipFill>
+                    <a:blip r:embed="rId10">
+                      <a:extLst>
+                        <a:ext uri="{28A0092B-C50C-407E-A947-70E740481C1C}">
+                          <a14:useLocalDpi xmlns:a14="http://schemas.microsoft.com/office/drawing/2010/main" val="0"/>
+                        </a:ext>
+                      </a:extLst>
+                    </a:blip>
+                    <a:srcRect/>
+                    <a:stretch>
+                      <a:fillRect/>
+                    </a:stretch>
+                  </pic:blipFill>
+                  <pic:spPr bwMode="auto">
+                    <a:xfrm>
+                      <a:off x="0" y="0"/>
+                      <a:ext cx="3314968" cy="1898942"/>
+                    </a:xfrm>
+                    <a:prstGeom prst="rect">
+                      <a:avLst/>
+                    </a:prstGeom>
+                    <a:noFill/>
+                    <a:ln>
+                      <a:noFill/>
+                    </a:ln>
+                  </pic:spPr>
+                </pic:pic>
+              </a:graphicData>
+            </a:graphic>
+          </wp:inline>
+        </w:drawing>
+      </w:r>
+      <w:r>
+        <w:rPr>
+          <w:noProof/>
+          <w:sz w:val="36"/>
+          <w:szCs w:val="36"/>
+        </w:rPr>
+        <w:drawing>
+          <wp:inline distT="0" distB="0" distL="0" distR="0" wp14:anchorId="47591310" wp14:editId="1E8E2CB7">
+            <wp:extent cx="6116320" cy="4131945"/>
+            <wp:effectExtent l="0" t="0" r="0" b="1905"/>
+            <wp:docPr id="1949718247" name="Immagine 4"/>
+            <wp:cNvGraphicFramePr>
+              <a:graphicFrameLocks xmlns:a="http://schemas.openxmlformats.org/drawingml/2006/main" noChangeAspect="1"/>
+            </wp:cNvGraphicFramePr>
+            <a:graphic xmlns:a="http://schemas.openxmlformats.org/drawingml/2006/main">
+              <a:graphicData uri="http://schemas.openxmlformats.org/drawingml/2006/picture">
+                <pic:pic xmlns:pic="http://schemas.openxmlformats.org/drawingml/2006/picture">
+                  <pic:nvPicPr>
+                    <pic:cNvPr id="0" name="Picture 4"/>
+                    <pic:cNvPicPr>
+                      <a:picLocks noChangeAspect="1" noChangeArrowheads="1"/>
+                    </pic:cNvPicPr>
+                  </pic:nvPicPr>
+                  <pic:blipFill>
+                    <a:blip r:embed="rId11">
+                      <a:extLst>
+                        <a:ext uri="{28A0092B-C50C-407E-A947-70E740481C1C}">
+                          <a14:useLocalDpi xmlns:a14="http://schemas.microsoft.com/office/drawing/2010/main" val="0"/>
+                        </a:ext>
+                      </a:extLst>
+                    </a:blip>
+                    <a:srcRect/>
+                    <a:stretch>
+                      <a:fillRect/>
+                    </a:stretch>
+                  </pic:blipFill>
+                  <pic:spPr bwMode="auto">
+                    <a:xfrm>
+                      <a:off x="0" y="0"/>
+                      <a:ext cx="6116320" cy="4131945"/>
+                    </a:xfrm>
+                    <a:prstGeom prst="rect">
+                      <a:avLst/>
+                    </a:prstGeom>
+                    <a:noFill/>
+                    <a:ln>
+                      <a:noFill/>
+                    </a:ln>
+                  </pic:spPr>
+                </pic:pic>
+              </a:graphicData>
+            </a:graphic>
+          </wp:inline>
+        </w:drawing>
+      </w:r>
+      <w:r>
+        <w:rPr>
+          <w:sz w:val="36"/>
+          <w:szCs w:val="36"/>
+        </w:rPr>
+        <w:t xml:space="preserve"> </w:t>
+      </w:r>
+    </w:p>
+    <w:p>
+      <w:pPr>
+        <w:rPr>
+          <w:sz w:val="36"/>
+          <w:szCs w:val="36"/>
+        </w:rPr>
+      </w:pPr>
+    </w:p>
+    <w:p>
+      <w:pPr>
+        <w:rPr>
+          <w:sz w:val="36"/>
+          <w:szCs w:val="36"/>
+        </w:rPr>
+      </w:pPr>
+      <w:r>
+        <w:rPr>
+          <w:sz w:val="36"/>
+          <w:szCs w:val="36"/>
+        </w:rPr>
+        <w:br w:type="page"/>
+      </w:r>
+    </w:p>
+    <w:p>
+      <w:pPr>
+        <w:rPr>
+          <w:sz w:val="36"/>
+          <w:szCs w:val="36"/>
+        </w:rPr>
+      </w:pPr>
+      <w:proofErr w:type="spellStart"/>
+      <w:r>
+        <w:rPr>
+          <w:rFonts w:asciiTheme="majorHAnsi" w:hAnsiTheme="majorHAnsi"/>
+          <w:b/>
+          <w:bCs/>
+          <w:color w:val="FFC000"/>
+          <w:sz w:val="36"/>
+          <w:szCs w:val="36"/>
+        </w:rPr>
+        <w:lastRenderedPageBreak/>
+        <w:t>Jacobi</w:t>
+      </w:r>
+      <w:proofErr w:type="spellEnd"/>
+      <w:r>
+        <w:rPr>
+          <w:sz w:val="36"/>
+          <w:szCs w:val="36"/>
+        </w:rPr>
+        <w:t>:</w:t>
+      </w:r>
+    </w:p>
+    <w:p>
+      <w:pPr>
+        <w:rPr>
+          <w:sz w:val="36"/>
+          <w:szCs w:val="36"/>
+        </w:rPr>
+      </w:pPr>
+      <w:r>
+        <w:rPr>
+          <w:noProof/>
+          <w:sz w:val="36"/>
+          <w:szCs w:val="36"/>
+        </w:rPr>
+        <w:drawing>
+          <wp:inline distT="0" distB="0" distL="0" distR="0" wp14:anchorId="41E9A723" wp14:editId="179F3AD4">
+            <wp:extent cx="4226944" cy="3590561"/>
+            <wp:effectExtent l="0" t="0" r="2540" b="0"/>
+            <wp:docPr id="347181493" name="Immagine 5"/>
+            <wp:cNvGraphicFramePr>
+              <a:graphicFrameLocks xmlns:a="http://schemas.openxmlformats.org/drawingml/2006/main" noChangeAspect="1"/>
+            </wp:cNvGraphicFramePr>
+            <a:graphic xmlns:a="http://schemas.openxmlformats.org/drawingml/2006/main">
+              <a:graphicData uri="http://schemas.openxmlformats.org/drawingml/2006/picture">
+                <pic:pic xmlns:pic="http://schemas.openxmlformats.org/drawingml/2006/picture">
+                  <pic:nvPicPr>
+                    <pic:cNvPr id="0" name="Picture 5"/>
+                    <pic:cNvPicPr>
+                      <a:picLocks noChangeAspect="1" noChangeArrowheads="1"/>
+                    </pic:cNvPicPr>
+                  </pic:nvPicPr>
+                  <pic:blipFill>
+                    <a:blip r:embed="rId12">
+                      <a:extLst>
+                        <a:ext uri="{28A0092B-C50C-407E-A947-70E740481C1C}">
+                          <a14:useLocalDpi xmlns:a14="http://schemas.microsoft.com/office/drawing/2010/main" val="0"/>
+                        </a:ext>
+                      </a:extLst>
+                    </a:blip>
+                    <a:srcRect/>
+                    <a:stretch>
+                      <a:fillRect/>
+                    </a:stretch>
+                  </pic:blipFill>
+                  <pic:spPr bwMode="auto">
+                    <a:xfrm>
+                      <a:off x="0" y="0"/>
+                      <a:ext cx="4248166" cy="3608588"/>
+                    </a:xfrm>
+                    <a:prstGeom prst="rect">
+                      <a:avLst/>
+                    </a:prstGeom>
+                    <a:noFill/>
+                    <a:ln>
+                      <a:noFill/>
+                    </a:ln>
+                  </pic:spPr>
+                </pic:pic>
+              </a:graphicData>
+            </a:graphic>
+          </wp:inline>
+        </w:drawing>
+      </w:r>
+    </w:p>
+    <w:p>
+      <w:pPr>
+        <w:rPr>
+          <w:sz w:val="36"/>
+          <w:szCs w:val="36"/>
+        </w:rPr>
+      </w:pPr>
+      <w:proofErr w:type="spellStart"/>
+      <w:r>
+        <w:rPr>
+          <w:rFonts w:asciiTheme="majorHAnsi" w:hAnsiTheme="majorHAnsi" w:cstheme="majorHAnsi"/>
+          <w:b/>
+          <w:bCs/>
+          <w:color w:val="FFC000"/>
+          <w:sz w:val="36"/>
+          <w:szCs w:val="36"/>
+        </w:rPr>
+        <w:t>G</w:t>
+      </w:r>
+      <w:r>
+        <w:rPr>
+          <w:rFonts w:asciiTheme="majorHAnsi" w:hAnsiTheme="majorHAnsi" w:cstheme="majorHAnsi"/>
+          <w:b/>
+          <w:bCs/>
+          <w:color w:val="FFC000"/>
+          <w:sz w:val="36"/>
+          <w:szCs w:val="36"/>
+        </w:rPr>
+        <w:t>au</w:t>
+      </w:r>
+      <w:r>
+        <w:rPr>
+          <w:rFonts w:asciiTheme="majorHAnsi" w:hAnsiTheme="majorHAnsi" w:cstheme="majorHAnsi"/>
+          <w:b/>
+          <w:bCs/>
+          <w:color w:val="FFC000"/>
+          <w:sz w:val="36"/>
+          <w:szCs w:val="36"/>
+        </w:rPr>
+        <w:t>ß-S</w:t>
+      </w:r>
+      <w:r>
+        <w:rPr>
+          <w:rFonts w:asciiTheme="majorHAnsi" w:hAnsiTheme="majorHAnsi" w:cstheme="majorHAnsi"/>
+          <w:b/>
+          <w:bCs/>
+          <w:color w:val="FFC000"/>
+          <w:sz w:val="36"/>
+          <w:szCs w:val="36"/>
+        </w:rPr>
+        <w:t>eidel</w:t>
+      </w:r>
+      <w:proofErr w:type="spellEnd"/>
+      <w:r>
+        <w:rPr>
+          <w:sz w:val="36"/>
+          <w:szCs w:val="36"/>
+        </w:rPr>
+        <w:t>:</w:t>
+      </w:r>
+      <w:r>
+        <w:rPr>
+          <w:sz w:val="36"/>
+          <w:szCs w:val="36"/>
+        </w:rPr>
+        <w:br/>
+      </w:r>
+      <w:r>
+        <w:rPr>
+          <w:sz w:val="36"/>
+          <w:szCs w:val="36"/>
+        </w:rPr>
+        <w:br/>
+      </w:r>
+      <w:r>
+        <w:rPr>
+          <w:noProof/>
+          <w:sz w:val="36"/>
+          <w:szCs w:val="36"/>
+        </w:rPr>
+        <w:drawing>
+          <wp:inline distT="0" distB="0" distL="0" distR="0" wp14:anchorId="2F5D99B2" wp14:editId="01969A75">
+            <wp:extent cx="4239509" cy="4063042"/>
+            <wp:effectExtent l="0" t="0" r="8890" b="0"/>
+            <wp:docPr id="1678108223" name="Immagine 6"/>
+            <wp:cNvGraphicFramePr>
+              <a:graphicFrameLocks xmlns:a="http://schemas.openxmlformats.org/drawingml/2006/main" noChangeAspect="1"/>
+            </wp:cNvGraphicFramePr>
+            <a:graphic xmlns:a="http://schemas.openxmlformats.org/drawingml/2006/main">
+              <a:graphicData uri="http://schemas.openxmlformats.org/drawingml/2006/picture">
+                <pic:pic xmlns:pic="http://schemas.openxmlformats.org/drawingml/2006/picture">
+                  <pic:nvPicPr>
+                    <pic:cNvPr id="0" name="Picture 6"/>
+                    <pic:cNvPicPr>
+                      <a:picLocks noChangeAspect="1" noChangeArrowheads="1"/>
+                    </pic:cNvPicPr>
+                  </pic:nvPicPr>
+                  <pic:blipFill>
+                    <a:blip r:embed="rId13">
+                      <a:extLst>
+                        <a:ext uri="{28A0092B-C50C-407E-A947-70E740481C1C}">
+                          <a14:useLocalDpi xmlns:a14="http://schemas.microsoft.com/office/drawing/2010/main" val="0"/>
+                        </a:ext>
+                      </a:extLst>
+                    </a:blip>
+                    <a:srcRect/>
+                    <a:stretch>
+                      <a:fillRect/>
+                    </a:stretch>
+                  </pic:blipFill>
+                  <pic:spPr bwMode="auto">
+                    <a:xfrm>
+                      <a:off x="0" y="0"/>
+                      <a:ext cx="4260162" cy="4082836"/>
+                    </a:xfrm>
+                    <a:prstGeom prst="rect">
+                      <a:avLst/>
+                    </a:prstGeom>
+                    <a:noFill/>
+                    <a:ln>
+                      <a:noFill/>
+                    </a:ln>
+                  </pic:spPr>
+                </pic:pic>
+              </a:graphicData>
+            </a:graphic>
+          </wp:inline>
+        </w:drawing>
+      </w:r>
+    </w:p>
+    <w:p>
+      <w:pPr>
+        <w:rPr>
+          <w:rFonts w:asciiTheme="majorHAnsi" w:hAnsiTheme="majorHAnsi"/>
+          <w:b/>
+          <w:bCs/>
+          <w:color w:val="FFC000"/>
+          <w:sz w:val="36"/>
+          <w:szCs w:val="36"/>
+        </w:rPr>
+      </w:pPr>
+      <w:r>
+        <w:rPr>
+          <w:rFonts w:asciiTheme="majorHAnsi" w:hAnsiTheme="majorHAnsi"/>
+          <w:b/>
+          <w:bCs/>
+          <w:color w:val="FFC000"/>
+          <w:sz w:val="36"/>
+          <w:szCs w:val="36"/>
+        </w:rPr>
+        <w:lastRenderedPageBreak/>
+        <w:t>Gradiente</w:t>
+      </w:r>
+      <w:r>
+        <w:rPr>
+          <w:sz w:val="36"/>
+          <w:szCs w:val="36"/>
+        </w:rPr>
+        <w:t>:</w:t>
+      </w:r>
+      <w:r>
+        <w:rPr>
+          <w:sz w:val="36"/>
+          <w:szCs w:val="36"/>
+        </w:rPr>
+        <w:br/>
+      </w:r>
+      <w:r>
+        <w:rPr>
+          <w:sz w:val="36"/>
+          <w:szCs w:val="36"/>
+        </w:rPr>
+        <w:br/>
+      </w:r>
+      <w:r>
+        <w:rPr>
+          <w:rFonts w:asciiTheme="majorHAnsi" w:hAnsiTheme="majorHAnsi"/>
+          <w:b/>
+          <w:bCs/>
+          <w:noProof/>
+          <w:color w:val="FFC000"/>
+          <w:sz w:val="36"/>
+          <w:szCs w:val="36"/>
+        </w:rPr>
+        <w:t xml:space="preserve"> </w:t>
+      </w:r>
+      <w:r>
+        <w:rPr>
+          <w:rFonts w:asciiTheme="majorHAnsi" w:hAnsiTheme="majorHAnsi"/>
+          <w:b/>
+          <w:bCs/>
+          <w:noProof/>
+          <w:color w:val="FFC000"/>
+          <w:sz w:val="36"/>
+          <w:szCs w:val="36"/>
+        </w:rPr>
+        <w:drawing>
+          <wp:inline distT="0" distB="0" distL="0" distR="0" wp14:anchorId="32030EC0" wp14:editId="679760C8">
+            <wp:extent cx="3930383" cy="2855343"/>
+            <wp:effectExtent l="0" t="0" r="0" b="2540"/>
+            <wp:docPr id="1887322944" name="Immagine 7" descr="Immagine che contiene testo, schermata, Carattere, numero&#10;&#10;Descrizione generata automaticamente"/>
+            <wp:cNvGraphicFramePr>
+              <a:graphicFrameLocks xmlns:a="http://schemas.openxmlformats.org/drawingml/2006/main" noChangeAspect="1"/>
+            </wp:cNvGraphicFramePr>
+            <a:graphic xmlns:a="http://schemas.openxmlformats.org/drawingml/2006/main">
+              <a:graphicData uri="http://schemas.openxmlformats.org/drawingml/2006/picture">
+                <pic:pic xmlns:pic="http://schemas.openxmlformats.org/drawingml/2006/picture">
+                  <pic:nvPicPr>
+                    <pic:cNvPr id="1887322944" name="Immagine 7" descr="Immagine che contiene testo, schermata, Carattere, numero&#10;&#10;Descrizione generata automaticamente"/>
+                    <pic:cNvPicPr>
+                      <a:picLocks noChangeAspect="1" noChangeArrowheads="1"/>
+                    </pic:cNvPicPr>
+                  </pic:nvPicPr>
+                  <pic:blipFill>
+                    <a:blip r:embed="rId14">
+                      <a:extLst>
+                        <a:ext uri="{28A0092B-C50C-407E-A947-70E740481C1C}">
+                          <a14:useLocalDpi xmlns:a14="http://schemas.microsoft.com/office/drawing/2010/main" val="0"/>
+                        </a:ext>
+                      </a:extLst>
+                    </a:blip>
+                    <a:srcRect/>
+                    <a:stretch>
+                      <a:fillRect/>
+                    </a:stretch>
+                  </pic:blipFill>
+                  <pic:spPr bwMode="auto">
+                    <a:xfrm>
+                      <a:off x="0" y="0"/>
+                      <a:ext cx="3960670" cy="2877346"/>
+                    </a:xfrm>
+                    <a:prstGeom prst="rect">
+                      <a:avLst/>
+                    </a:prstGeom>
+                    <a:noFill/>
+                    <a:ln>
+                      <a:noFill/>
+                    </a:ln>
+                  </pic:spPr>
+                </pic:pic>
+              </a:graphicData>
+            </a:graphic>
+          </wp:inline>
+        </w:drawing>
+      </w:r>
+      <w:r>
+        <w:rPr>
+          <w:rFonts w:asciiTheme="majorHAnsi" w:hAnsiTheme="majorHAnsi"/>
+          <w:b/>
+          <w:bCs/>
+          <w:noProof/>
+          <w:color w:val="FFC000"/>
+          <w:sz w:val="36"/>
+          <w:szCs w:val="36"/>
+        </w:rPr>
+        <w:br/>
+      </w:r>
+    </w:p>
+    <w:p>
+      <w:pPr>
+        <w:rPr>
+          <w:sz w:val="36"/>
+          <w:szCs w:val="36"/>
+        </w:rPr>
+      </w:pPr>
+      <w:r>
+        <w:rPr>
+          <w:rFonts w:asciiTheme="majorHAnsi" w:hAnsiTheme="majorHAnsi"/>
+          <w:b/>
+          <w:bCs/>
+          <w:color w:val="FFC000"/>
+          <w:sz w:val="36"/>
+          <w:szCs w:val="36"/>
+        </w:rPr>
+        <w:t>Gradiente</w:t>
+      </w:r>
+      <w:r>
+        <w:rPr>
+          <w:rFonts w:asciiTheme="majorHAnsi" w:hAnsiTheme="majorHAnsi"/>
+          <w:b/>
+          <w:bCs/>
+          <w:color w:val="FFC000"/>
+          <w:sz w:val="36"/>
+          <w:szCs w:val="36"/>
+        </w:rPr>
+        <w:t xml:space="preserve"> coniugato</w:t>
+      </w:r>
+      <w:r>
+        <w:rPr>
+          <w:sz w:val="36"/>
+          <w:szCs w:val="36"/>
+        </w:rPr>
+        <w:t>:</w:t>
+      </w:r>
+      <w:r>
+        <w:rPr>
+          <w:sz w:val="36"/>
+          <w:szCs w:val="36"/>
+        </w:rPr>
+        <w:br/>
+      </w:r>
+      <w:r>
+        <w:rPr>
+          <w:noProof/>
+          <w:sz w:val="36"/>
+          <w:szCs w:val="36"/>
+        </w:rPr>
+        <w:t xml:space="preserve"> </w:t>
+      </w:r>
+      <w:r>
+        <w:rPr>
+          <w:noProof/>
+          <w:sz w:val="36"/>
+          <w:szCs w:val="36"/>
+        </w:rPr>
+        <w:br/>
+      </w:r>
+      <w:r>
+        <w:rPr>
+          <w:noProof/>
+          <w:sz w:val="36"/>
+          <w:szCs w:val="36"/>
+        </w:rPr>
+        <w:drawing>
+          <wp:inline distT="0" distB="0" distL="0" distR="0" wp14:anchorId="0D81BB36" wp14:editId="0BA3AE0A">
+            <wp:extent cx="6480242" cy="3597215"/>
+            <wp:effectExtent l="0" t="0" r="0" b="3810"/>
+            <wp:docPr id="341596635" name="Immagine 8" descr="Immagine che contiene testo, schermata, Carattere, documento&#10;&#10;Descrizione generata automaticamente"/>
+            <wp:cNvGraphicFramePr>
+              <a:graphicFrameLocks xmlns:a="http://schemas.openxmlformats.org/drawingml/2006/main" noChangeAspect="1"/>
+            </wp:cNvGraphicFramePr>
+            <a:graphic xmlns:a="http://schemas.openxmlformats.org/drawingml/2006/main">
+              <a:graphicData uri="http://schemas.openxmlformats.org/drawingml/2006/picture">
+                <pic:pic xmlns:pic="http://schemas.openxmlformats.org/drawingml/2006/picture">
+                  <pic:nvPicPr>
+                    <pic:cNvPr id="341596635" name="Immagine 8" descr="Immagine che contiene testo, schermata, Carattere, documento&#10;&#10;Descrizione generata automaticamente"/>
+                    <pic:cNvPicPr>
+                      <a:picLocks noChangeAspect="1" noChangeArrowheads="1"/>
+                    </pic:cNvPicPr>
+                  </pic:nvPicPr>
+                  <pic:blipFill>
+                    <a:blip r:embed="rId15">
+                      <a:extLst>
+                        <a:ext uri="{28A0092B-C50C-407E-A947-70E740481C1C}">
+                          <a14:useLocalDpi xmlns:a14="http://schemas.microsoft.com/office/drawing/2010/main" val="0"/>
+                        </a:ext>
+                      </a:extLst>
+                    </a:blip>
+                    <a:srcRect/>
+                    <a:stretch>
+                      <a:fillRect/>
+                    </a:stretch>
+                  </pic:blipFill>
+                  <pic:spPr bwMode="auto">
+                    <a:xfrm>
+                      <a:off x="0" y="0"/>
+                      <a:ext cx="6486436" cy="3600654"/>
+                    </a:xfrm>
+                    <a:prstGeom prst="rect">
+                      <a:avLst/>
+                    </a:prstGeom>
+                    <a:noFill/>
+                    <a:ln>
+                      <a:noFill/>
+                    </a:ln>
+                  </pic:spPr>
+                </pic:pic>
+              </a:graphicData>
+            </a:graphic>
+          </wp:inline>
+        </w:drawing>
+      </w:r>
+      <w:r>
+        <w:rPr>
+          <w:sz w:val="36"/>
+          <w:szCs w:val="36"/>
+        </w:rPr>
+        <w:br w:type="page"/>
+      </w:r>
+    </w:p>
+    <w:p>
+      <w:pPr>
+        <w:rPr>
+          <w:sz w:val="36"/>
+          <w:szCs w:val="36"/>
+        </w:rPr>
+      </w:pPr>
+    </w:p>
+    <w:p>
+      <w:pPr>
+        <w:pStyle w:val="Titolo"/>
+        <w:rPr>
+          <w:b/>
+          <w:bCs/>
+          <w:color w:val="FFC000"/>
+        </w:rPr>
+      </w:pPr>
+      <w:r>
+        <w:rPr>
+          <w:b/>
+          <w:bCs/>
+          <w:color w:val="FFC000"/>
+        </w:rPr>
         <w:t>JACOBI</w:t>
       </w:r>
     </w:p>
@@ -1501,7 +2173,7 @@
             <wp:cNvGraphicFramePr/>
             <a:graphic xmlns:a="http://schemas.openxmlformats.org/drawingml/2006/main">
               <a:graphicData uri="http://schemas.openxmlformats.org/drawingml/2006/chart">
-                <c:chart xmlns:c="http://schemas.openxmlformats.org/drawingml/2006/chart" xmlns:r="http://schemas.openxmlformats.org/officeDocument/2006/relationships" r:id="rId10"/>
+                <c:chart xmlns:c="http://schemas.openxmlformats.org/drawingml/2006/chart" xmlns:r="http://schemas.openxmlformats.org/officeDocument/2006/relationships" r:id="rId16"/>
               </a:graphicData>
             </a:graphic>
           </wp:inline>
@@ -1520,6 +2192,7 @@
           <w:noProof/>
           <w:szCs w:val="28"/>
         </w:rPr>
+        <w:lastRenderedPageBreak/>
         <w:drawing>
           <wp:inline distT="0" distB="0" distL="0" distR="0" wp14:anchorId="78D034E0" wp14:editId="4DC24FE3">
             <wp:extent cx="5267325" cy="2847975"/>
@@ -1528,7 +2201,7 @@
             <wp:cNvGraphicFramePr/>
             <a:graphic xmlns:a="http://schemas.openxmlformats.org/drawingml/2006/main">
               <a:graphicData uri="http://schemas.openxmlformats.org/drawingml/2006/chart">
-                <c:chart xmlns:c="http://schemas.openxmlformats.org/drawingml/2006/chart" xmlns:r="http://schemas.openxmlformats.org/officeDocument/2006/relationships" r:id="rId11"/>
+                <c:chart xmlns:c="http://schemas.openxmlformats.org/drawingml/2006/chart" xmlns:r="http://schemas.openxmlformats.org/officeDocument/2006/relationships" r:id="rId17"/>
               </a:graphicData>
             </a:graphic>
           </wp:inline>
@@ -2232,13 +2905,13 @@
         <w:rPr>
           <w:szCs w:val="28"/>
         </w:rPr>
-        <w:t>Come si può notare dai grafici questo metodo performa meglio per quanto riguarda l’errore sulle matrici più piccole quali Spa1 e Spa2, inoltre per queste matrici ha un incremento minore del numero di iterazioni al diminuire della tolleranza</w:t>
+        <w:t xml:space="preserve">Come si può notare dai grafici questo metodo performa </w:t>
       </w:r>
       <w:r>
         <w:rPr>
           <w:szCs w:val="28"/>
         </w:rPr>
-        <w:t xml:space="preserve"> che risulta in una crescita più graduale dei tempi di esecuzione al diminuire della tolleranza.</w:t>
+        <w:t>in modo simile per quanto riguarda l’errore con tutte le matrici, ma ha un numero di iterazioni e dei tempi di esecuzione che crescono più velocemente nelle matrici meno dense quali Vem1 e Vem2.</w:t>
       </w:r>
       <w:r>
         <w:rPr>
@@ -2265,6 +2938,7 @@
           <w:szCs w:val="48"/>
         </w:rPr>
       </w:pPr>
+      <w:bookmarkStart w:id="1" w:name="_Hlk137128381"/>
       <w:proofErr w:type="spellStart"/>
       <w:r>
         <w:rPr>
@@ -2290,6 +2964,7 @@
         <w:t>-SEIDEL</w:t>
       </w:r>
     </w:p>
+    <w:bookmarkEnd w:id="1"/>
     <w:p>
       <w:pPr>
         <w:rPr>
@@ -2778,7 +3453,7 @@
             <wp:cNvGraphicFramePr/>
             <a:graphic xmlns:a="http://schemas.openxmlformats.org/drawingml/2006/main">
               <a:graphicData uri="http://schemas.openxmlformats.org/drawingml/2006/chart">
-                <c:chart xmlns:c="http://schemas.openxmlformats.org/drawingml/2006/chart" xmlns:r="http://schemas.openxmlformats.org/officeDocument/2006/relationships" r:id="rId12"/>
+                <c:chart xmlns:c="http://schemas.openxmlformats.org/drawingml/2006/chart" xmlns:r="http://schemas.openxmlformats.org/officeDocument/2006/relationships" r:id="rId18"/>
               </a:graphicData>
             </a:graphic>
           </wp:inline>
@@ -2816,7 +3491,7 @@
             <wp:cNvGraphicFramePr/>
             <a:graphic xmlns:a="http://schemas.openxmlformats.org/drawingml/2006/main">
               <a:graphicData uri="http://schemas.openxmlformats.org/drawingml/2006/chart">
-                <c:chart xmlns:c="http://schemas.openxmlformats.org/drawingml/2006/chart" xmlns:r="http://schemas.openxmlformats.org/officeDocument/2006/relationships" r:id="rId13"/>
+                <c:chart xmlns:c="http://schemas.openxmlformats.org/drawingml/2006/chart" xmlns:r="http://schemas.openxmlformats.org/officeDocument/2006/relationships" r:id="rId19"/>
               </a:graphicData>
             </a:graphic>
           </wp:inline>
@@ -3488,7 +4163,35 @@
           <w:rFonts w:cstheme="majorHAnsi"/>
           <w:szCs w:val="28"/>
         </w:rPr>
-        <w:t>Possiamo osservare che anche in questo caso il metodo performa meglio per la risoluzione delle matrici Spa1 e Spa2, che vengono risolte in un tempo più contenuto e con un errore migliore rispetto alle matrici più grandi; infatti, come si vede dal grafo delle iterazioni per le matrici più piccole al diminuire della tolleranza la crescita del numero delle iterazioni è meno ripida rispetto a Vem1 e Vem2.</w:t>
+        <w:t xml:space="preserve">Possiamo osservare che anche in questo caso il metodo performa meglio per la risoluzione delle matrici Spa1 e Spa2, che vengono risolte in un tempo più contenuto </w:t>
+      </w:r>
+      <w:r>
+        <w:rPr>
+          <w:rFonts w:cstheme="majorHAnsi"/>
+          <w:szCs w:val="28"/>
+        </w:rPr>
+        <w:t>anche se l’errore rimane simile su tutte le matrici;</w:t>
+      </w:r>
+      <w:r>
+        <w:rPr>
+          <w:rFonts w:cstheme="majorHAnsi"/>
+          <w:szCs w:val="28"/>
+        </w:rPr>
+        <w:t xml:space="preserve"> infatti, come si vede dal grafo delle iterazioni per le matrici più </w:t>
+      </w:r>
+      <w:r>
+        <w:rPr>
+          <w:rFonts w:cstheme="majorHAnsi"/>
+          <w:szCs w:val="28"/>
+        </w:rPr>
+        <w:t>dense</w:t>
+      </w:r>
+      <w:r>
+        <w:rPr>
+          <w:rFonts w:cstheme="majorHAnsi"/>
+          <w:szCs w:val="28"/>
+        </w:rPr>
+        <w:t xml:space="preserve"> al diminuire della tolleranza la crescita del numero delle iterazioni è meno ripida rispetto a Vem1 e Vem2.</w:t>
       </w:r>
     </w:p>
     <w:p>
@@ -4275,7 +4978,7 @@
             <wp:cNvGraphicFramePr/>
             <a:graphic xmlns:a="http://schemas.openxmlformats.org/drawingml/2006/main">
               <a:graphicData uri="http://schemas.openxmlformats.org/drawingml/2006/chart">
-                <c:chart xmlns:c="http://schemas.openxmlformats.org/drawingml/2006/chart" xmlns:r="http://schemas.openxmlformats.org/officeDocument/2006/relationships" r:id="rId14"/>
+                <c:chart xmlns:c="http://schemas.openxmlformats.org/drawingml/2006/chart" xmlns:r="http://schemas.openxmlformats.org/officeDocument/2006/relationships" r:id="rId20"/>
               </a:graphicData>
             </a:graphic>
           </wp:inline>
@@ -4312,7 +5015,7 @@
             <wp:cNvGraphicFramePr/>
             <a:graphic xmlns:a="http://schemas.openxmlformats.org/drawingml/2006/main">
               <a:graphicData uri="http://schemas.openxmlformats.org/drawingml/2006/chart">
-                <c:chart xmlns:c="http://schemas.openxmlformats.org/drawingml/2006/chart" xmlns:r="http://schemas.openxmlformats.org/officeDocument/2006/relationships" r:id="rId15"/>
+                <c:chart xmlns:c="http://schemas.openxmlformats.org/drawingml/2006/chart" xmlns:r="http://schemas.openxmlformats.org/officeDocument/2006/relationships" r:id="rId21"/>
               </a:graphicData>
             </a:graphic>
           </wp:inline>
@@ -4948,7 +5651,39 @@
           <w:rFonts w:asciiTheme="majorHAnsi" w:hAnsiTheme="majorHAnsi" w:cstheme="majorHAnsi"/>
           <w:szCs w:val="28"/>
         </w:rPr>
-        <w:t>Il gradiente è piuttosto consistente per quanto riguarda l’errore, infatti rispetto ai metodi visti in precedenza questo non cambia molto tra una matrice e l’altra. Nonostante ciò, ha tempi di esecuzione piuttosto dipendenti dalla matrice su cui viene eseguito, che lo porta ad avere un numero di iterazioni che cresce in maniera più accentuata per le matrici Spa1 e Spa2.</w:t>
+        <w:t xml:space="preserve">Il gradiente a differenza dei metodi precedentemente visti è presente una differenza significativa dell’errore relativo delle matrici più dense e quelle meno dense, con quest’ultime avente un errore minore. Inoltre, i tempi di esecuzione e la crescita delle iterazioni sono inferiori per le matrici Vem1 e Vem2 diversamente da </w:t>
+      </w:r>
+      <w:proofErr w:type="spellStart"/>
+      <w:r>
+        <w:rPr>
+          <w:rFonts w:asciiTheme="majorHAnsi" w:hAnsiTheme="majorHAnsi" w:cstheme="majorHAnsi"/>
+          <w:szCs w:val="28"/>
+        </w:rPr>
+        <w:t>jacobi</w:t>
+      </w:r>
+      <w:proofErr w:type="spellEnd"/>
+      <w:r>
+        <w:rPr>
+          <w:rFonts w:asciiTheme="majorHAnsi" w:hAnsiTheme="majorHAnsi" w:cstheme="majorHAnsi"/>
+          <w:szCs w:val="28"/>
+        </w:rPr>
+        <w:t xml:space="preserve"> e gauss-</w:t>
+      </w:r>
+      <w:proofErr w:type="spellStart"/>
+      <w:r>
+        <w:rPr>
+          <w:rFonts w:asciiTheme="majorHAnsi" w:hAnsiTheme="majorHAnsi" w:cstheme="majorHAnsi"/>
+          <w:szCs w:val="28"/>
+        </w:rPr>
+        <w:t>seidell</w:t>
+      </w:r>
+      <w:proofErr w:type="spellEnd"/>
+      <w:r>
+        <w:rPr>
+          <w:rFonts w:asciiTheme="majorHAnsi" w:hAnsiTheme="majorHAnsi" w:cstheme="majorHAnsi"/>
+          <w:szCs w:val="28"/>
+        </w:rPr>
+        <w:t>, che agivano in maniera opposta.</w:t>
       </w:r>
     </w:p>
     <w:p>
@@ -5074,7 +5809,7 @@
           <w:rFonts w:cstheme="minorHAnsi"/>
         </w:rPr>
       </w:pPr>
-      <w:bookmarkStart w:id="0" w:name="_Hlk133243474"/>
+      <w:bookmarkStart w:id="2" w:name="_Hlk133243474"/>
       <w:r>
         <w:rPr>
           <w:rFonts w:cstheme="minorHAnsi"/>
@@ -5581,7 +6316,7 @@
         </w:rPr>
       </w:pPr>
     </w:p>
-    <w:bookmarkEnd w:id="0"/>
+    <w:bookmarkEnd w:id="2"/>
     <w:p>
       <w:pPr>
         <w:rPr>
@@ -6090,7 +6825,7 @@
             <wp:cNvGraphicFramePr/>
             <a:graphic xmlns:a="http://schemas.openxmlformats.org/drawingml/2006/main">
               <a:graphicData uri="http://schemas.openxmlformats.org/drawingml/2006/chart">
-                <c:chart xmlns:c="http://schemas.openxmlformats.org/drawingml/2006/chart" xmlns:r="http://schemas.openxmlformats.org/officeDocument/2006/relationships" r:id="rId16"/>
+                <c:chart xmlns:c="http://schemas.openxmlformats.org/drawingml/2006/chart" xmlns:r="http://schemas.openxmlformats.org/officeDocument/2006/relationships" r:id="rId22"/>
               </a:graphicData>
             </a:graphic>
           </wp:inline>
@@ -6128,7 +6863,7 @@
             <wp:cNvGraphicFramePr/>
             <a:graphic xmlns:a="http://schemas.openxmlformats.org/drawingml/2006/main">
               <a:graphicData uri="http://schemas.openxmlformats.org/drawingml/2006/chart">
-                <c:chart xmlns:c="http://schemas.openxmlformats.org/drawingml/2006/chart" xmlns:r="http://schemas.openxmlformats.org/officeDocument/2006/relationships" r:id="rId17"/>
+                <c:chart xmlns:c="http://schemas.openxmlformats.org/drawingml/2006/chart" xmlns:r="http://schemas.openxmlformats.org/officeDocument/2006/relationships" r:id="rId23"/>
               </a:graphicData>
             </a:graphic>
           </wp:inline>
@@ -6842,11 +7577,9 @@
     <w:p>
       <w:r>
         <w:br/>
-        <w:t xml:space="preserve">Questo metodo è molto consistente riguardo sia i tempi di esecuzione che l’errore, avendo infatti cambiamenti minimi nei tempi di esecuzione per le quattro matrici con solo un leggero aumento nei </w:t>
-      </w:r>
-      <w:r>
-        <w:lastRenderedPageBreak/>
-        <w:t>tempi di Spa2. Anche in questo caso però si può notare una pendenza leggermente maggiore per le due matrici Spa1 e Spa2 rispetto alle altre due che però non impatta pesantemente i tempi. Gli errori rimangono simili per le tolleranze più basse, con un aumento della differenza tra le due coppie di matrici quando la tolleranza aumenta.</w:t>
+      </w:r>
+      <w:r>
+        <w:t xml:space="preserve">Questo metodo si comporta in modo simile a quello del gradiente, in quanto riporta una differenza a favore delle matrici meno dense. </w:t>
       </w:r>
     </w:p>
     <w:p>
@@ -6943,7 +7676,7 @@
           <w:color w:val="000000" w:themeColor="text1"/>
           <w:szCs w:val="28"/>
         </w:rPr>
-        <w:t xml:space="preserve">Confrontando i due metodi stazionari notiamo che per le matrici più grandi </w:t>
+        <w:t xml:space="preserve">Confrontando i due metodi stazionari notiamo che </w:t>
       </w:r>
       <w:proofErr w:type="spellStart"/>
       <w:r>
@@ -6959,23 +7692,21 @@
           <w:rFonts w:asciiTheme="majorHAnsi" w:hAnsiTheme="majorHAnsi" w:cstheme="majorHAnsi"/>
           <w:szCs w:val="28"/>
         </w:rPr>
-        <w:t xml:space="preserve"> risulti eseguire molte meno iterazioni che </w:t>
-      </w:r>
-      <w:proofErr w:type="spellStart"/>
+        <w:t xml:space="preserve"> risulti eseguire molte meno iterazioni </w:t>
+      </w:r>
       <w:r>
         <w:rPr>
           <w:rFonts w:asciiTheme="majorHAnsi" w:hAnsiTheme="majorHAnsi" w:cstheme="majorHAnsi"/>
           <w:szCs w:val="28"/>
         </w:rPr>
-        <w:t>Jacobi</w:t>
-      </w:r>
-      <w:proofErr w:type="spellEnd"/>
+        <w:t>rispetto a</w:t>
+      </w:r>
       <w:r>
         <w:rPr>
           <w:rFonts w:asciiTheme="majorHAnsi" w:hAnsiTheme="majorHAnsi" w:cstheme="majorHAnsi"/>
           <w:szCs w:val="28"/>
         </w:rPr>
-        <w:t xml:space="preserve">, questo perché durante l’esecuzione del codice di </w:t>
+        <w:t xml:space="preserve"> J</w:t>
       </w:r>
       <w:proofErr w:type="spellStart"/>
       <w:r>
@@ -6983,7 +7714,7 @@
           <w:rFonts w:asciiTheme="majorHAnsi" w:hAnsiTheme="majorHAnsi" w:cstheme="majorHAnsi"/>
           <w:szCs w:val="28"/>
         </w:rPr>
-        <w:t>Gauß-Seidel</w:t>
+        <w:t>acobi</w:t>
       </w:r>
       <w:proofErr w:type="spellEnd"/>
       <w:r>
@@ -6991,7 +7722,23 @@
           <w:rFonts w:asciiTheme="majorHAnsi" w:hAnsiTheme="majorHAnsi" w:cstheme="majorHAnsi"/>
           <w:szCs w:val="28"/>
         </w:rPr>
-        <w:t xml:space="preserve"> vengono utilizzati subito i risultati appena calcolati senza dover poi aspettare la successiva iterazione come per </w:t>
+        <w:t xml:space="preserve">, questo perché durante l’esecuzione del codice di </w:t>
+      </w:r>
+      <w:proofErr w:type="spellStart"/>
+      <w:r>
+        <w:rPr>
+          <w:rFonts w:asciiTheme="majorHAnsi" w:hAnsiTheme="majorHAnsi" w:cstheme="majorHAnsi"/>
+          <w:szCs w:val="28"/>
+        </w:rPr>
+        <w:t>Gauß-Seidel</w:t>
+      </w:r>
+      <w:proofErr w:type="spellEnd"/>
+      <w:r>
+        <w:rPr>
+          <w:rFonts w:asciiTheme="majorHAnsi" w:hAnsiTheme="majorHAnsi" w:cstheme="majorHAnsi"/>
+          <w:szCs w:val="28"/>
+        </w:rPr>
+        <w:t xml:space="preserve"> vengono utilizzati subito i risultati appena calcolati senza dover aspettare la successiva iterazione come per </w:t>
       </w:r>
       <w:proofErr w:type="spellStart"/>
       <w:r>
@@ -7024,7 +7771,15 @@
           <w:color w:val="000000" w:themeColor="text1"/>
           <w:szCs w:val="28"/>
         </w:rPr>
-        <w:t>I due metodi iterativi non stazionari invece, differiscono in maniera sostanziale per il numero di iterazioni, infatti il metodo del gradiente coniugato è un miglioramento del metodo del gradiente, il miglioramento consiste nell’eliminazione del comportamento a “zig-zag” scegliendo le direzioni di discesa A-ortogonali consentendo di calcolare la soluzione in un numero di passi &lt;= n.</w:t>
+        <w:t>I due metodi iterativi non stazionari invece, differiscono in maniera sostanziale per il numero di iterazioni, infatti il metodo del gradiente coniugato è un miglioramento del metodo del gradiente, il miglioramento consiste nell’eliminazione del comportamento a “zig-zag” scegliendo le direzioni di discesa</w:t>
+      </w:r>
+      <w:r>
+        <w:rPr>
+          <w:rFonts w:cstheme="majorHAnsi"/>
+          <w:color w:val="000000" w:themeColor="text1"/>
+          <w:szCs w:val="28"/>
+        </w:rPr>
+        <w:t>; questo porta ad una diminuzione sostanziale del numero di iterazioni.</w:t>
       </w:r>
     </w:p>
     <w:p>
@@ -7065,7 +7820,7 @@
           <w:sz w:val="36"/>
           <w:szCs w:val="36"/>
         </w:rPr>
-        <w:t>Errore assoluto e relativo</w:t>
+        <w:t>Errore relativo</w:t>
       </w:r>
     </w:p>
     <w:p>
@@ -7082,63 +7837,166 @@
           <w:color w:val="000000" w:themeColor="text1"/>
           <w:szCs w:val="28"/>
         </w:rPr>
-        <w:t>In generale i metodi stazionari ottengono un errore che risulta essere minore sulle matrici spa1 e spa2 (quelle più dense), mente per i due metodi iterativi non stazionari l’errore risulta calare per le matrici vem1 e vem2 (meno dense).</w:t>
-      </w:r>
-    </w:p>
-    <w:p>
-      <w:pPr>
-        <w:rPr>
-          <w:rFonts w:asciiTheme="majorHAnsi" w:hAnsiTheme="majorHAnsi" w:cstheme="majorHAnsi"/>
-          <w:szCs w:val="28"/>
-        </w:rPr>
-      </w:pPr>
+        <w:t xml:space="preserve">In generale i metodi </w:t>
+      </w:r>
       <w:r>
         <w:rPr>
           <w:rFonts w:cstheme="majorHAnsi"/>
           <w:color w:val="000000" w:themeColor="text1"/>
           <w:szCs w:val="28"/>
         </w:rPr>
-        <w:t xml:space="preserve">Tra </w:t>
-      </w:r>
-      <w:proofErr w:type="spellStart"/>
-      <w:r>
+        <w:t xml:space="preserve">non </w:t>
+      </w:r>
+      <w:r>
+        <w:rPr>
+          <w:rFonts w:cstheme="majorHAnsi"/>
+          <w:color w:val="000000" w:themeColor="text1"/>
+          <w:szCs w:val="28"/>
+        </w:rPr>
+        <w:t xml:space="preserve">stazionari ottengono un errore che risulta essere minore sulle matrici </w:t>
+      </w:r>
+      <w:r>
+        <w:rPr>
+          <w:rFonts w:cstheme="majorHAnsi"/>
+          <w:color w:val="000000" w:themeColor="text1"/>
+          <w:szCs w:val="28"/>
+        </w:rPr>
+        <w:t>Vem1</w:t>
+      </w:r>
+      <w:r>
+        <w:rPr>
+          <w:rFonts w:cstheme="majorHAnsi"/>
+          <w:color w:val="000000" w:themeColor="text1"/>
+          <w:szCs w:val="28"/>
+        </w:rPr>
+        <w:t xml:space="preserve"> e </w:t>
+      </w:r>
+      <w:r>
+        <w:rPr>
+          <w:rFonts w:cstheme="majorHAnsi"/>
+          <w:color w:val="000000" w:themeColor="text1"/>
+          <w:szCs w:val="28"/>
+        </w:rPr>
+        <w:t>Vem2</w:t>
+      </w:r>
+      <w:r>
+        <w:rPr>
+          <w:rFonts w:cstheme="majorHAnsi"/>
+          <w:color w:val="000000" w:themeColor="text1"/>
+          <w:szCs w:val="28"/>
+        </w:rPr>
+        <w:t xml:space="preserve"> (quelle </w:t>
+      </w:r>
+      <w:r>
+        <w:rPr>
+          <w:rFonts w:cstheme="majorHAnsi"/>
+          <w:color w:val="000000" w:themeColor="text1"/>
+          <w:szCs w:val="28"/>
+        </w:rPr>
+        <w:t>meno</w:t>
+      </w:r>
+      <w:r>
+        <w:rPr>
+          <w:rFonts w:cstheme="majorHAnsi"/>
+          <w:color w:val="000000" w:themeColor="text1"/>
+          <w:szCs w:val="28"/>
+        </w:rPr>
+        <w:t xml:space="preserve"> dense), mente per i due metodi iterativi stazionari l’errore risulta </w:t>
+      </w:r>
+      <w:r>
+        <w:rPr>
+          <w:rFonts w:cstheme="majorHAnsi"/>
+          <w:color w:val="000000" w:themeColor="text1"/>
+          <w:szCs w:val="28"/>
+        </w:rPr>
+        <w:t>essere simile per tutte le matrici.</w:t>
+      </w:r>
+    </w:p>
+    <w:p>
+      <w:pPr>
         <w:rPr>
           <w:rFonts w:asciiTheme="majorHAnsi" w:hAnsiTheme="majorHAnsi" w:cstheme="majorHAnsi"/>
           <w:szCs w:val="28"/>
         </w:rPr>
-        <w:t>Gauß-Seidel</w:t>
-      </w:r>
-      <w:proofErr w:type="spellEnd"/>
+      </w:pPr>
+      <w:r>
+        <w:rPr>
+          <w:rFonts w:cstheme="majorHAnsi"/>
+          <w:color w:val="000000" w:themeColor="text1"/>
+          <w:szCs w:val="28"/>
+        </w:rPr>
+        <w:t xml:space="preserve">Tra </w:t>
+      </w:r>
+      <w:proofErr w:type="spellStart"/>
       <w:r>
         <w:rPr>
           <w:rFonts w:asciiTheme="majorHAnsi" w:hAnsiTheme="majorHAnsi" w:cstheme="majorHAnsi"/>
           <w:szCs w:val="28"/>
         </w:rPr>
-        <w:t xml:space="preserve"> e </w:t>
-      </w:r>
-      <w:proofErr w:type="spellStart"/>
+        <w:t>Gauß-Seidel</w:t>
+      </w:r>
+      <w:proofErr w:type="spellEnd"/>
       <w:r>
         <w:rPr>
           <w:rFonts w:asciiTheme="majorHAnsi" w:hAnsiTheme="majorHAnsi" w:cstheme="majorHAnsi"/>
           <w:szCs w:val="28"/>
         </w:rPr>
-        <w:t>Jacobi</w:t>
-      </w:r>
-      <w:proofErr w:type="spellEnd"/>
+        <w:t xml:space="preserve"> e </w:t>
+      </w:r>
+      <w:proofErr w:type="spellStart"/>
       <w:r>
         <w:rPr>
           <w:rFonts w:asciiTheme="majorHAnsi" w:hAnsiTheme="majorHAnsi" w:cstheme="majorHAnsi"/>
           <w:szCs w:val="28"/>
         </w:rPr>
-        <w:t xml:space="preserve"> gli errori sono molto simili (possono quasi essere considerati uguali) anche se, osservando attentamente i due grafici possiamo notare dei leggeri vantaggi sull’errore da parte di </w:t>
-      </w:r>
+        <w:t>Jacobi</w:t>
+      </w:r>
+      <w:proofErr w:type="spellEnd"/>
       <w:r>
         <w:rPr>
           <w:rFonts w:asciiTheme="majorHAnsi" w:hAnsiTheme="majorHAnsi" w:cstheme="majorHAnsi"/>
           <w:szCs w:val="28"/>
         </w:rPr>
-        <w:lastRenderedPageBreak/>
-        <w:t>entrambi i metodi (l’uno con l’altro) dati dal tipo di matrice utilizzata e dalla tolleranza impostata.</w:t>
+        <w:t xml:space="preserve"> gli errori sono molto simili (</w:t>
+      </w:r>
+      <w:r>
+        <w:rPr>
+          <w:rFonts w:asciiTheme="majorHAnsi" w:hAnsiTheme="majorHAnsi" w:cstheme="majorHAnsi"/>
+          <w:szCs w:val="28"/>
+        </w:rPr>
+        <w:t xml:space="preserve">anche se c’è un leggero miglioramento </w:t>
+      </w:r>
+      <w:proofErr w:type="gramStart"/>
+      <w:r>
+        <w:rPr>
+          <w:rFonts w:asciiTheme="majorHAnsi" w:hAnsiTheme="majorHAnsi" w:cstheme="majorHAnsi"/>
+          <w:szCs w:val="28"/>
+        </w:rPr>
+        <w:t>si</w:t>
+      </w:r>
+      <w:proofErr w:type="gramEnd"/>
+      <w:r>
+        <w:rPr>
+          <w:rFonts w:asciiTheme="majorHAnsi" w:hAnsiTheme="majorHAnsi" w:cstheme="majorHAnsi"/>
+          <w:szCs w:val="28"/>
+        </w:rPr>
+        <w:t xml:space="preserve"> Spa1 e Spa2 per </w:t>
+      </w:r>
+      <w:proofErr w:type="spellStart"/>
+      <w:r>
+        <w:rPr>
+          <w:rFonts w:asciiTheme="majorHAnsi" w:hAnsiTheme="majorHAnsi" w:cstheme="majorHAnsi"/>
+          <w:szCs w:val="28"/>
+        </w:rPr>
+        <w:t>jacobi</w:t>
+      </w:r>
+      <w:proofErr w:type="spellEnd"/>
+      <w:r>
+        <w:rPr>
+          <w:rFonts w:asciiTheme="majorHAnsi" w:hAnsiTheme="majorHAnsi" w:cstheme="majorHAnsi"/>
+          <w:szCs w:val="28"/>
+        </w:rPr>
+        <w:t xml:space="preserve">) </w:t>
       </w:r>
     </w:p>
     <w:p>
@@ -7153,7 +8011,36 @@
           <w:rFonts w:asciiTheme="majorHAnsi" w:hAnsiTheme="majorHAnsi" w:cstheme="majorHAnsi"/>
           <w:szCs w:val="28"/>
         </w:rPr>
-        <w:t>Tra Gradiente e Gradiente coniugato invece la differenza di errore è visibilmente riconoscibile dai grafici; infatti, il secondo metodo ottiene degli errori nettamente inferiori rispetto al metodo del gradiente.</w:t>
+        <w:lastRenderedPageBreak/>
+        <w:t xml:space="preserve">Tra Gradiente e Gradiente coniugato invece la differenza di errore è visibilmente riconoscibile dai grafici; infatti, il secondo metodo ottiene degli errori </w:t>
+      </w:r>
+      <w:r>
+        <w:rPr>
+          <w:rFonts w:asciiTheme="majorHAnsi" w:hAnsiTheme="majorHAnsi" w:cstheme="majorHAnsi"/>
+          <w:szCs w:val="28"/>
+        </w:rPr>
+        <w:t>a volte</w:t>
+      </w:r>
+      <w:r>
+        <w:rPr>
+          <w:rFonts w:asciiTheme="majorHAnsi" w:hAnsiTheme="majorHAnsi" w:cstheme="majorHAnsi"/>
+          <w:szCs w:val="28"/>
+        </w:rPr>
+        <w:t xml:space="preserve"> inferiori</w:t>
+      </w:r>
+      <w:r>
+        <w:rPr>
+          <w:rFonts w:asciiTheme="majorHAnsi" w:hAnsiTheme="majorHAnsi" w:cstheme="majorHAnsi"/>
+          <w:szCs w:val="28"/>
+        </w:rPr>
+        <w:t xml:space="preserve"> di più di due ordini di grandezza</w:t>
+      </w:r>
+      <w:r>
+        <w:rPr>
+          <w:rFonts w:asciiTheme="majorHAnsi" w:hAnsiTheme="majorHAnsi" w:cstheme="majorHAnsi"/>
+          <w:szCs w:val="28"/>
+        </w:rPr>
+        <w:t xml:space="preserve"> rispetto al metodo del gradiente.</w:t>
       </w:r>
     </w:p>
     <w:p>
@@ -7210,7 +8097,55 @@
           <w:color w:val="000000" w:themeColor="text1"/>
           <w:szCs w:val="28"/>
         </w:rPr>
-        <w:t xml:space="preserve">I due metodi non stazionari risultano avere tempi nettamente minori di quelli stazionari per quanto riguarda le matrici meno dense. Inoltre, tra i metodi stazionari </w:t>
+        <w:t xml:space="preserve">I due metodi non stazionari risultano avere tempi nettamente </w:t>
+      </w:r>
+      <w:r>
+        <w:rPr>
+          <w:rFonts w:cstheme="majorHAnsi"/>
+          <w:color w:val="000000" w:themeColor="text1"/>
+          <w:szCs w:val="28"/>
+        </w:rPr>
+        <w:t>inferiori</w:t>
+      </w:r>
+      <w:r>
+        <w:rPr>
+          <w:rFonts w:cstheme="majorHAnsi"/>
+          <w:color w:val="000000" w:themeColor="text1"/>
+          <w:szCs w:val="28"/>
+        </w:rPr>
+        <w:t xml:space="preserve"> </w:t>
+      </w:r>
+      <w:r>
+        <w:rPr>
+          <w:rFonts w:cstheme="majorHAnsi"/>
+          <w:color w:val="000000" w:themeColor="text1"/>
+          <w:szCs w:val="28"/>
+        </w:rPr>
+        <w:t>a</w:t>
+      </w:r>
+      <w:r>
+        <w:rPr>
+          <w:rFonts w:cstheme="majorHAnsi"/>
+          <w:color w:val="000000" w:themeColor="text1"/>
+          <w:szCs w:val="28"/>
+        </w:rPr>
+        <w:t xml:space="preserve"> quelli stazionari per quanto riguarda le matrici meno dense. Inoltre, tra i metodi stazionari</w:t>
+      </w:r>
+      <w:r>
+        <w:rPr>
+          <w:rFonts w:cstheme="majorHAnsi"/>
+          <w:color w:val="000000" w:themeColor="text1"/>
+          <w:szCs w:val="28"/>
+        </w:rPr>
+        <w:t>,</w:t>
+      </w:r>
+      <w:r>
+        <w:rPr>
+          <w:rFonts w:cstheme="majorHAnsi"/>
+          <w:color w:val="000000" w:themeColor="text1"/>
+          <w:szCs w:val="28"/>
+        </w:rPr>
+        <w:t xml:space="preserve"> </w:t>
       </w:r>
       <w:proofErr w:type="spellStart"/>
       <w:r>
@@ -7250,7 +8185,35 @@
           <w:szCs w:val="28"/>
         </w:rPr>
         <w:br/>
-        <w:t>Nei metodi non stazionari il metodo del Gradiente coniugato è più veloce del metodo del Gradiente, con tempi inferiori al mezzo secondo in tutti i casi, tranne per Spa2, che ha creato rallentamenti anche nel metodo del Gradiente.</w:t>
+        <w:t xml:space="preserve">Nei metodi non stazionari </w:t>
+      </w:r>
+      <w:r>
+        <w:rPr>
+          <w:rFonts w:asciiTheme="majorHAnsi" w:hAnsiTheme="majorHAnsi" w:cstheme="majorHAnsi"/>
+          <w:szCs w:val="28"/>
+        </w:rPr>
+        <w:t xml:space="preserve">invece </w:t>
+      </w:r>
+      <w:r>
+        <w:rPr>
+          <w:rFonts w:asciiTheme="majorHAnsi" w:hAnsiTheme="majorHAnsi" w:cstheme="majorHAnsi"/>
+          <w:szCs w:val="28"/>
+        </w:rPr>
+        <w:t>i</w:t>
+      </w:r>
+      <w:r>
+        <w:rPr>
+          <w:rFonts w:asciiTheme="majorHAnsi" w:hAnsiTheme="majorHAnsi" w:cstheme="majorHAnsi"/>
+          <w:szCs w:val="28"/>
+        </w:rPr>
+        <w:t>l</w:t>
+      </w:r>
+      <w:r>
+        <w:rPr>
+          <w:rFonts w:asciiTheme="majorHAnsi" w:hAnsiTheme="majorHAnsi" w:cstheme="majorHAnsi"/>
+          <w:szCs w:val="28"/>
+        </w:rPr>
+        <w:t xml:space="preserve"> metodo del Gradiente coniugato è più veloce del metodo del Gradiente, con tempi inferiori al mezzo secondo in tutti i casi, tranne per Spa2, che ha creato rallentamenti anche nel metodo del Gradiente.</w:t>
       </w:r>
     </w:p>
     <w:p>
@@ -7320,25 +8283,51 @@
         </w:rPr>
         <w:t xml:space="preserve"> abbiamo osservato che il metodo del Gradiente coniugato ha tempi di esecuzione molto bassi </w:t>
       </w:r>
-      <w:proofErr w:type="gramStart"/>
       <w:r>
         <w:rPr>
           <w:rFonts w:asciiTheme="majorHAnsi" w:hAnsiTheme="majorHAnsi" w:cstheme="majorHAnsi"/>
           <w:szCs w:val="28"/>
         </w:rPr>
-        <w:t>e</w:t>
-      </w:r>
-      <w:proofErr w:type="gramEnd"/>
+        <w:t>ed</w:t>
+      </w:r>
       <w:r>
         <w:rPr>
           <w:rFonts w:asciiTheme="majorHAnsi" w:hAnsiTheme="majorHAnsi" w:cstheme="majorHAnsi"/>
           <w:szCs w:val="28"/>
         </w:rPr>
-        <w:t xml:space="preserve"> errori abbastanza simili tra le varie tipologie di matrici; di conseguenza è possibile utilizzare questo metodo quando si è incerti su quale utilizzare e impostare la tolleranza ad un numero molto basso, dato che i tempi sono comunque molto contenuti.</w:t>
+        <w:t xml:space="preserve"> errori </w:t>
+      </w:r>
+      <w:r>
+        <w:rPr>
+          <w:rFonts w:asciiTheme="majorHAnsi" w:hAnsiTheme="majorHAnsi" w:cstheme="majorHAnsi"/>
+          <w:szCs w:val="28"/>
+        </w:rPr>
+        <w:t>contenuti</w:t>
+      </w:r>
+      <w:r>
+        <w:rPr>
+          <w:rFonts w:asciiTheme="majorHAnsi" w:hAnsiTheme="majorHAnsi" w:cstheme="majorHAnsi"/>
+          <w:szCs w:val="28"/>
+        </w:rPr>
+        <w:t>; di conseguenza è possibile utilizzare questo metodo quando si è incerti su quale utilizzare e impostare la tolleranza ad un numero molto basso, dato che i tempi sono comunque molto contenuti</w:t>
+      </w:r>
+      <w:r>
+        <w:rPr>
+          <w:rFonts w:asciiTheme="majorHAnsi" w:hAnsiTheme="majorHAnsi" w:cstheme="majorHAnsi"/>
+          <w:szCs w:val="28"/>
+        </w:rPr>
+        <w:t>, per avere un risultato comunque accettabile</w:t>
+      </w:r>
+      <w:r>
+        <w:rPr>
+          <w:rFonts w:asciiTheme="majorHAnsi" w:hAnsiTheme="majorHAnsi" w:cstheme="majorHAnsi"/>
+          <w:szCs w:val="28"/>
+        </w:rPr>
+        <w:t>.</w:t>
       </w:r>
     </w:p>
     <w:sectPr>
-      <w:footerReference w:type="default" r:id="rId18"/>
+      <w:footerReference w:type="default" r:id="rId24"/>
       <w:pgSz w:w="11906" w:h="16838"/>
       <w:pgMar w:top="1417" w:right="1134" w:bottom="1134" w:left="1134" w:header="708" w:footer="708" w:gutter="0"/>
       <w:cols w:space="708"/>
@@ -7349,7 +8338,7 @@
 </file>
 
 <file path=word/endnotes.xml><?xml version="1.0" encoding="utf-8"?>
-<w:endnotes xmlns:wpc="http://schemas.microsoft.com/office/word/2010/wordprocessingCanvas" xmlns:cx="http://schemas.microsoft.com/office/drawing/2014/chartex" xmlns:cx1="http://schemas.microsoft.com/office/drawing/2015/9/8/chartex" xmlns:cx2="http://schemas.microsoft.com/office/drawing/2015/10/21/chartex" xmlns:cx3="http://schemas.microsoft.com/office/drawing/2016/5/9/chartex" xmlns:cx4="http://schemas.microsoft.com/office/drawing/2016/5/10/chartex" xmlns:cx5="http://schemas.microsoft.com/office/drawing/2016/5/11/chartex" xmlns:cx6="http://schemas.microsoft.com/office/drawing/2016/5/12/chartex" xmlns:cx7="http://schemas.microsoft.com/office/drawing/2016/5/13/chartex" xmlns:cx8="http://schemas.microsoft.com/office/drawing/2016/5/14/chartex" xmlns:mc="http://schemas.openxmlformats.org/markup-compatibility/2006" xmlns:aink="http://schemas.microsoft.com/office/drawing/2016/ink" xmlns:am3d="http://schemas.microsoft.com/office/drawing/2017/model3d" xmlns:o="urn:schemas-microsoft-com:office:office" xmlns:oel="http://schemas.microsoft.com/office/2019/extlst" xmlns:r="http://schemas.openxmlformats.org/officeDocument/2006/relationships" xmlns:m="http://schemas.openxmlformats.org/officeDocument/2006/math" xmlns:v="urn:schemas-microsoft-com:vml" xmlns:wp14="http://schemas.microsoft.com/office/word/2010/wordprocessingDrawing" xmlns:wp="http://schemas.openxmlformats.org/drawingml/2006/wordprocessingDrawing" xmlns:w10="urn:schemas-microsoft-com:office:word" xmlns:w="http://schemas.openxmlformats.org/wordprocessingml/2006/main" xmlns:w14="http://schemas.microsoft.com/office/word/2010/wordml" xmlns:w15="http://schemas.microsoft.com/office/word/2012/wordml" xmlns:w16cex="http://schemas.microsoft.com/office/word/2018/wordml/cex" xmlns:w16cid="http://schemas.microsoft.com/office/word/2016/wordml/cid" xmlns:w16="http://schemas.microsoft.com/office/word/2018/wordml" xmlns:w16du="http://schemas.microsoft.com/office/word/2023/wordml/word16du" xmlns:w16sdtdh="http://schemas.microsoft.com/office/word/2020/wordml/sdtdatahash" xmlns:w16se="http://schemas.microsoft.com/office/word/2015/wordml/symex" xmlns:wpg="http://schemas.microsoft.com/office/word/2010/wordprocessingGroup" xmlns:wpi="http://schemas.microsoft.com/office/word/2010/wordprocessingInk" xmlns:wne="http://schemas.microsoft.com/office/word/2006/wordml" xmlns:wps="http://schemas.microsoft.com/office/word/2010/wordprocessingShape" mc:Ignorable="w14 w15 w16se w16cid w16 w16cex w16sdtdh wp14">
+<w:endnotes xmlns:wpc="http://schemas.microsoft.com/office/word/2010/wordprocessingCanvas" xmlns:cx="http://schemas.microsoft.com/office/drawing/2014/chartex" xmlns:cx1="http://schemas.microsoft.com/office/drawing/2015/9/8/chartex" xmlns:cx2="http://schemas.microsoft.com/office/drawing/2015/10/21/chartex" xmlns:cx3="http://schemas.microsoft.com/office/drawing/2016/5/9/chartex" xmlns:cx4="http://schemas.microsoft.com/office/drawing/2016/5/10/chartex" xmlns:cx5="http://schemas.microsoft.com/office/drawing/2016/5/11/chartex" xmlns:cx6="http://schemas.microsoft.com/office/drawing/2016/5/12/chartex" xmlns:cx7="http://schemas.microsoft.com/office/drawing/2016/5/13/chartex" xmlns:cx8="http://schemas.microsoft.com/office/drawing/2016/5/14/chartex" xmlns:mc="http://schemas.openxmlformats.org/markup-compatibility/2006" xmlns:aink="http://schemas.microsoft.com/office/drawing/2016/ink" xmlns:am3d="http://schemas.microsoft.com/office/drawing/2017/model3d" xmlns:o="urn:schemas-microsoft-com:office:office" xmlns:oel="http://schemas.microsoft.com/office/2019/extlst" xmlns:r="http://schemas.openxmlformats.org/officeDocument/2006/relationships" xmlns:m="http://schemas.openxmlformats.org/officeDocument/2006/math" xmlns:v="urn:schemas-microsoft-com:vml" xmlns:wp14="http://schemas.microsoft.com/office/word/2010/wordprocessingDrawing" xmlns:wp="http://schemas.openxmlformats.org/drawingml/2006/wordprocessingDrawing" xmlns:w10="urn:schemas-microsoft-com:office:word" xmlns:w="http://schemas.openxmlformats.org/wordprocessingml/2006/main" xmlns:w14="http://schemas.microsoft.com/office/word/2010/wordml" xmlns:w15="http://schemas.microsoft.com/office/word/2012/wordml" xmlns:w16cex="http://schemas.microsoft.com/office/word/2018/wordml/cex" xmlns:w16cid="http://schemas.microsoft.com/office/word/2016/wordml/cid" xmlns:w16="http://schemas.microsoft.com/office/word/2018/wordml" xmlns:w16sdtdh="http://schemas.microsoft.com/office/word/2020/wordml/sdtdatahash" xmlns:w16se="http://schemas.microsoft.com/office/word/2015/wordml/symex" xmlns:wpg="http://schemas.microsoft.com/office/word/2010/wordprocessingGroup" xmlns:wpi="http://schemas.microsoft.com/office/word/2010/wordprocessingInk" xmlns:wne="http://schemas.microsoft.com/office/word/2006/wordml" xmlns:wps="http://schemas.microsoft.com/office/word/2010/wordprocessingShape" mc:Ignorable="w14 w15 w16se w16cid w16 w16cex w16sdtdh wp14">
   <w:endnote w:type="separator" w:id="-1">
     <w:p>
       <w:pPr>
@@ -7374,7 +8363,7 @@
 </file>
 
 <file path=word/footer1.xml><?xml version="1.0" encoding="utf-8"?>
-<w:ftr xmlns:wpc="http://schemas.microsoft.com/office/word/2010/wordprocessingCanvas" xmlns:cx="http://schemas.microsoft.com/office/drawing/2014/chartex" xmlns:cx1="http://schemas.microsoft.com/office/drawing/2015/9/8/chartex" xmlns:cx2="http://schemas.microsoft.com/office/drawing/2015/10/21/chartex" xmlns:cx3="http://schemas.microsoft.com/office/drawing/2016/5/9/chartex" xmlns:cx4="http://schemas.microsoft.com/office/drawing/2016/5/10/chartex" xmlns:cx5="http://schemas.microsoft.com/office/drawing/2016/5/11/chartex" xmlns:cx6="http://schemas.microsoft.com/office/drawing/2016/5/12/chartex" xmlns:cx7="http://schemas.microsoft.com/office/drawing/2016/5/13/chartex" xmlns:cx8="http://schemas.microsoft.com/office/drawing/2016/5/14/chartex" xmlns:mc="http://schemas.openxmlformats.org/markup-compatibility/2006" xmlns:aink="http://schemas.microsoft.com/office/drawing/2016/ink" xmlns:am3d="http://schemas.microsoft.com/office/drawing/2017/model3d" xmlns:o="urn:schemas-microsoft-com:office:office" xmlns:oel="http://schemas.microsoft.com/office/2019/extlst" xmlns:r="http://schemas.openxmlformats.org/officeDocument/2006/relationships" xmlns:m="http://schemas.openxmlformats.org/officeDocument/2006/math" xmlns:v="urn:schemas-microsoft-com:vml" xmlns:wp14="http://schemas.microsoft.com/office/word/2010/wordprocessingDrawing" xmlns:wp="http://schemas.openxmlformats.org/drawingml/2006/wordprocessingDrawing" xmlns:w10="urn:schemas-microsoft-com:office:word" xmlns:w="http://schemas.openxmlformats.org/wordprocessingml/2006/main" xmlns:w14="http://schemas.microsoft.com/office/word/2010/wordml" xmlns:w15="http://schemas.microsoft.com/office/word/2012/wordml" xmlns:w16cex="http://schemas.microsoft.com/office/word/2018/wordml/cex" xmlns:w16cid="http://schemas.microsoft.com/office/word/2016/wordml/cid" xmlns:w16="http://schemas.microsoft.com/office/word/2018/wordml" xmlns:w16du="http://schemas.microsoft.com/office/word/2023/wordml/word16du" xmlns:w16sdtdh="http://schemas.microsoft.com/office/word/2020/wordml/sdtdatahash" xmlns:w16se="http://schemas.microsoft.com/office/word/2015/wordml/symex" xmlns:wpg="http://schemas.microsoft.com/office/word/2010/wordprocessingGroup" xmlns:wpi="http://schemas.microsoft.com/office/word/2010/wordprocessingInk" xmlns:wne="http://schemas.microsoft.com/office/word/2006/wordml" xmlns:wps="http://schemas.microsoft.com/office/word/2010/wordprocessingShape" mc:Ignorable="w14 w15 w16se w16cid w16 w16cex w16sdtdh wp14">
+<w:ftr xmlns:wpc="http://schemas.microsoft.com/office/word/2010/wordprocessingCanvas" xmlns:cx="http://schemas.microsoft.com/office/drawing/2014/chartex" xmlns:cx1="http://schemas.microsoft.com/office/drawing/2015/9/8/chartex" xmlns:cx2="http://schemas.microsoft.com/office/drawing/2015/10/21/chartex" xmlns:cx3="http://schemas.microsoft.com/office/drawing/2016/5/9/chartex" xmlns:cx4="http://schemas.microsoft.com/office/drawing/2016/5/10/chartex" xmlns:cx5="http://schemas.microsoft.com/office/drawing/2016/5/11/chartex" xmlns:cx6="http://schemas.microsoft.com/office/drawing/2016/5/12/chartex" xmlns:cx7="http://schemas.microsoft.com/office/drawing/2016/5/13/chartex" xmlns:cx8="http://schemas.microsoft.com/office/drawing/2016/5/14/chartex" xmlns:mc="http://schemas.openxmlformats.org/markup-compatibility/2006" xmlns:aink="http://schemas.microsoft.com/office/drawing/2016/ink" xmlns:am3d="http://schemas.microsoft.com/office/drawing/2017/model3d" xmlns:o="urn:schemas-microsoft-com:office:office" xmlns:oel="http://schemas.microsoft.com/office/2019/extlst" xmlns:r="http://schemas.openxmlformats.org/officeDocument/2006/relationships" xmlns:m="http://schemas.openxmlformats.org/officeDocument/2006/math" xmlns:v="urn:schemas-microsoft-com:vml" xmlns:wp14="http://schemas.microsoft.com/office/word/2010/wordprocessingDrawing" xmlns:wp="http://schemas.openxmlformats.org/drawingml/2006/wordprocessingDrawing" xmlns:w10="urn:schemas-microsoft-com:office:word" xmlns:w="http://schemas.openxmlformats.org/wordprocessingml/2006/main" xmlns:w14="http://schemas.microsoft.com/office/word/2010/wordml" xmlns:w15="http://schemas.microsoft.com/office/word/2012/wordml" xmlns:w16cex="http://schemas.microsoft.com/office/word/2018/wordml/cex" xmlns:w16cid="http://schemas.microsoft.com/office/word/2016/wordml/cid" xmlns:w16="http://schemas.microsoft.com/office/word/2018/wordml" xmlns:w16sdtdh="http://schemas.microsoft.com/office/word/2020/wordml/sdtdatahash" xmlns:w16se="http://schemas.microsoft.com/office/word/2015/wordml/symex" xmlns:wpg="http://schemas.microsoft.com/office/word/2010/wordprocessingGroup" xmlns:wpi="http://schemas.microsoft.com/office/word/2010/wordprocessingInk" xmlns:wne="http://schemas.microsoft.com/office/word/2006/wordml" xmlns:wps="http://schemas.microsoft.com/office/word/2010/wordprocessingShape" mc:Ignorable="w14 w15 w16se w16cid w16 w16cex w16sdtdh wp14">
   <w:p>
     <w:pPr>
       <w:pStyle w:val="Pidipagina"/>
@@ -7438,7 +8427,7 @@
 </file>
 
 <file path=word/footnotes.xml><?xml version="1.0" encoding="utf-8"?>
-<w:footnotes xmlns:wpc="http://schemas.microsoft.com/office/word/2010/wordprocessingCanvas" xmlns:cx="http://schemas.microsoft.com/office/drawing/2014/chartex" xmlns:cx1="http://schemas.microsoft.com/office/drawing/2015/9/8/chartex" xmlns:cx2="http://schemas.microsoft.com/office/drawing/2015/10/21/chartex" xmlns:cx3="http://schemas.microsoft.com/office/drawing/2016/5/9/chartex" xmlns:cx4="http://schemas.microsoft.com/office/drawing/2016/5/10/chartex" xmlns:cx5="http://schemas.microsoft.com/office/drawing/2016/5/11/chartex" xmlns:cx6="http://schemas.microsoft.com/office/drawing/2016/5/12/chartex" xmlns:cx7="http://schemas.microsoft.com/office/drawing/2016/5/13/chartex" xmlns:cx8="http://schemas.microsoft.com/office/drawing/2016/5/14/chartex" xmlns:mc="http://schemas.openxmlformats.org/markup-compatibility/2006" xmlns:aink="http://schemas.microsoft.com/office/drawing/2016/ink" xmlns:am3d="http://schemas.microsoft.com/office/drawing/2017/model3d" xmlns:o="urn:schemas-microsoft-com:office:office" xmlns:oel="http://schemas.microsoft.com/office/2019/extlst" xmlns:r="http://schemas.openxmlformats.org/officeDocument/2006/relationships" xmlns:m="http://schemas.openxmlformats.org/officeDocument/2006/math" xmlns:v="urn:schemas-microsoft-com:vml" xmlns:wp14="http://schemas.microsoft.com/office/word/2010/wordprocessingDrawing" xmlns:wp="http://schemas.openxmlformats.org/drawingml/2006/wordprocessingDrawing" xmlns:w10="urn:schemas-microsoft-com:office:word" xmlns:w="http://schemas.openxmlformats.org/wordprocessingml/2006/main" xmlns:w14="http://schemas.microsoft.com/office/word/2010/wordml" xmlns:w15="http://schemas.microsoft.com/office/word/2012/wordml" xmlns:w16cex="http://schemas.microsoft.com/office/word/2018/wordml/cex" xmlns:w16cid="http://schemas.microsoft.com/office/word/2016/wordml/cid" xmlns:w16="http://schemas.microsoft.com/office/word/2018/wordml" xmlns:w16du="http://schemas.microsoft.com/office/word/2023/wordml/word16du" xmlns:w16sdtdh="http://schemas.microsoft.com/office/word/2020/wordml/sdtdatahash" xmlns:w16se="http://schemas.microsoft.com/office/word/2015/wordml/symex" xmlns:wpg="http://schemas.microsoft.com/office/word/2010/wordprocessingGroup" xmlns:wpi="http://schemas.microsoft.com/office/word/2010/wordprocessingInk" xmlns:wne="http://schemas.microsoft.com/office/word/2006/wordml" xmlns:wps="http://schemas.microsoft.com/office/word/2010/wordprocessingShape" mc:Ignorable="w14 w15 w16se w16cid w16 w16cex w16sdtdh wp14">
+<w:footnotes xmlns:wpc="http://schemas.microsoft.com/office/word/2010/wordprocessingCanvas" xmlns:cx="http://schemas.microsoft.com/office/drawing/2014/chartex" xmlns:cx1="http://schemas.microsoft.com/office/drawing/2015/9/8/chartex" xmlns:cx2="http://schemas.microsoft.com/office/drawing/2015/10/21/chartex" xmlns:cx3="http://schemas.microsoft.com/office/drawing/2016/5/9/chartex" xmlns:cx4="http://schemas.microsoft.com/office/drawing/2016/5/10/chartex" xmlns:cx5="http://schemas.microsoft.com/office/drawing/2016/5/11/chartex" xmlns:cx6="http://schemas.microsoft.com/office/drawing/2016/5/12/chartex" xmlns:cx7="http://schemas.microsoft.com/office/drawing/2016/5/13/chartex" xmlns:cx8="http://schemas.microsoft.com/office/drawing/2016/5/14/chartex" xmlns:mc="http://schemas.openxmlformats.org/markup-compatibility/2006" xmlns:aink="http://schemas.microsoft.com/office/drawing/2016/ink" xmlns:am3d="http://schemas.microsoft.com/office/drawing/2017/model3d" xmlns:o="urn:schemas-microsoft-com:office:office" xmlns:oel="http://schemas.microsoft.com/office/2019/extlst" xmlns:r="http://schemas.openxmlformats.org/officeDocument/2006/relationships" xmlns:m="http://schemas.openxmlformats.org/officeDocument/2006/math" xmlns:v="urn:schemas-microsoft-com:vml" xmlns:wp14="http://schemas.microsoft.com/office/word/2010/wordprocessingDrawing" xmlns:wp="http://schemas.openxmlformats.org/drawingml/2006/wordprocessingDrawing" xmlns:w10="urn:schemas-microsoft-com:office:word" xmlns:w="http://schemas.openxmlformats.org/wordprocessingml/2006/main" xmlns:w14="http://schemas.microsoft.com/office/word/2010/wordml" xmlns:w15="http://schemas.microsoft.com/office/word/2012/wordml" xmlns:w16cex="http://schemas.microsoft.com/office/word/2018/wordml/cex" xmlns:w16cid="http://schemas.microsoft.com/office/word/2016/wordml/cid" xmlns:w16="http://schemas.microsoft.com/office/word/2018/wordml" xmlns:w16sdtdh="http://schemas.microsoft.com/office/word/2020/wordml/sdtdatahash" xmlns:w16se="http://schemas.microsoft.com/office/word/2015/wordml/symex" xmlns:wpg="http://schemas.microsoft.com/office/word/2010/wordprocessingGroup" xmlns:wpi="http://schemas.microsoft.com/office/word/2010/wordprocessingInk" xmlns:wne="http://schemas.microsoft.com/office/word/2006/wordml" xmlns:wps="http://schemas.microsoft.com/office/word/2010/wordprocessingShape" mc:Ignorable="w14 w15 w16se w16cid w16 w16cex w16sdtdh wp14">
   <w:footnote w:type="separator" w:id="-1">
     <w:p>
       <w:pPr>
@@ -7463,7 +8452,7 @@
 </file>
 
 <file path=word/numbering.xml><?xml version="1.0" encoding="utf-8"?>
-<w:numbering xmlns:wpc="http://schemas.microsoft.com/office/word/2010/wordprocessingCanvas" xmlns:cx="http://schemas.microsoft.com/office/drawing/2014/chartex" xmlns:cx1="http://schemas.microsoft.com/office/drawing/2015/9/8/chartex" xmlns:cx2="http://schemas.microsoft.com/office/drawing/2015/10/21/chartex" xmlns:cx3="http://schemas.microsoft.com/office/drawing/2016/5/9/chartex" xmlns:cx4="http://schemas.microsoft.com/office/drawing/2016/5/10/chartex" xmlns:cx5="http://schemas.microsoft.com/office/drawing/2016/5/11/chartex" xmlns:cx6="http://schemas.microsoft.com/office/drawing/2016/5/12/chartex" xmlns:cx7="http://schemas.microsoft.com/office/drawing/2016/5/13/chartex" xmlns:cx8="http://schemas.microsoft.com/office/drawing/2016/5/14/chartex" xmlns:mc="http://schemas.openxmlformats.org/markup-compatibility/2006" xmlns:aink="http://schemas.microsoft.com/office/drawing/2016/ink" xmlns:am3d="http://schemas.microsoft.com/office/drawing/2017/model3d" xmlns:o="urn:schemas-microsoft-com:office:office" xmlns:oel="http://schemas.microsoft.com/office/2019/extlst" xmlns:r="http://schemas.openxmlformats.org/officeDocument/2006/relationships" xmlns:m="http://schemas.openxmlformats.org/officeDocument/2006/math" xmlns:v="urn:schemas-microsoft-com:vml" xmlns:wp14="http://schemas.microsoft.com/office/word/2010/wordprocessingDrawing" xmlns:wp="http://schemas.openxmlformats.org/drawingml/2006/wordprocessingDrawing" xmlns:w10="urn:schemas-microsoft-com:office:word" xmlns:w="http://schemas.openxmlformats.org/wordprocessingml/2006/main" xmlns:w14="http://schemas.microsoft.com/office/word/2010/wordml" xmlns:w15="http://schemas.microsoft.com/office/word/2012/wordml" xmlns:w16cex="http://schemas.microsoft.com/office/word/2018/wordml/cex" xmlns:w16cid="http://schemas.microsoft.com/office/word/2016/wordml/cid" xmlns:w16="http://schemas.microsoft.com/office/word/2018/wordml" xmlns:w16du="http://schemas.microsoft.com/office/word/2023/wordml/word16du" xmlns:w16sdtdh="http://schemas.microsoft.com/office/word/2020/wordml/sdtdatahash" xmlns:w16se="http://schemas.microsoft.com/office/word/2015/wordml/symex" xmlns:wpg="http://schemas.microsoft.com/office/word/2010/wordprocessingGroup" xmlns:wpi="http://schemas.microsoft.com/office/word/2010/wordprocessingInk" xmlns:wne="http://schemas.microsoft.com/office/word/2006/wordml" xmlns:wps="http://schemas.microsoft.com/office/word/2010/wordprocessingShape" mc:Ignorable="w14 w15 w16se w16cid w16 w16cex w16sdtdh wp14">
+<w:numbering xmlns:wpc="http://schemas.microsoft.com/office/word/2010/wordprocessingCanvas" xmlns:cx="http://schemas.microsoft.com/office/drawing/2014/chartex" xmlns:cx1="http://schemas.microsoft.com/office/drawing/2015/9/8/chartex" xmlns:cx2="http://schemas.microsoft.com/office/drawing/2015/10/21/chartex" xmlns:cx3="http://schemas.microsoft.com/office/drawing/2016/5/9/chartex" xmlns:cx4="http://schemas.microsoft.com/office/drawing/2016/5/10/chartex" xmlns:cx5="http://schemas.microsoft.com/office/drawing/2016/5/11/chartex" xmlns:cx6="http://schemas.microsoft.com/office/drawing/2016/5/12/chartex" xmlns:cx7="http://schemas.microsoft.com/office/drawing/2016/5/13/chartex" xmlns:cx8="http://schemas.microsoft.com/office/drawing/2016/5/14/chartex" xmlns:mc="http://schemas.openxmlformats.org/markup-compatibility/2006" xmlns:aink="http://schemas.microsoft.com/office/drawing/2016/ink" xmlns:am3d="http://schemas.microsoft.com/office/drawing/2017/model3d" xmlns:o="urn:schemas-microsoft-com:office:office" xmlns:oel="http://schemas.microsoft.com/office/2019/extlst" xmlns:r="http://schemas.openxmlformats.org/officeDocument/2006/relationships" xmlns:m="http://schemas.openxmlformats.org/officeDocument/2006/math" xmlns:v="urn:schemas-microsoft-com:vml" xmlns:wp14="http://schemas.microsoft.com/office/word/2010/wordprocessingDrawing" xmlns:wp="http://schemas.openxmlformats.org/drawingml/2006/wordprocessingDrawing" xmlns:w10="urn:schemas-microsoft-com:office:word" xmlns:w="http://schemas.openxmlformats.org/wordprocessingml/2006/main" xmlns:w14="http://schemas.microsoft.com/office/word/2010/wordml" xmlns:w15="http://schemas.microsoft.com/office/word/2012/wordml" xmlns:w16cex="http://schemas.microsoft.com/office/word/2018/wordml/cex" xmlns:w16cid="http://schemas.microsoft.com/office/word/2016/wordml/cid" xmlns:w16="http://schemas.microsoft.com/office/word/2018/wordml" xmlns:w16sdtdh="http://schemas.microsoft.com/office/word/2020/wordml/sdtdatahash" xmlns:w16se="http://schemas.microsoft.com/office/word/2015/wordml/symex" xmlns:wpg="http://schemas.microsoft.com/office/word/2010/wordprocessingGroup" xmlns:wpi="http://schemas.microsoft.com/office/word/2010/wordprocessingInk" xmlns:wne="http://schemas.microsoft.com/office/word/2006/wordml" xmlns:wps="http://schemas.microsoft.com/office/word/2010/wordprocessingShape" mc:Ignorable="w14 w15 w16se w16cid w16 w16cex w16sdtdh wp14">
   <w:abstractNum w:abstractNumId="0" w15:restartNumberingAfterBreak="0">
     <w:nsid w:val="000612EA"/>
     <w:multiLevelType w:val="hybridMultilevel"/>
@@ -8802,6 +9791,28 @@
       <w:sz w:val="28"/>
     </w:rPr>
   </w:style>
+  <w:style w:type="paragraph" w:styleId="Titolo2">
+    <w:name w:val="heading 2"/>
+    <w:basedOn w:val="Normale"/>
+    <w:next w:val="Normale"/>
+    <w:link w:val="Titolo2Carattere"/>
+    <w:uiPriority w:val="9"/>
+    <w:unhideWhenUsed/>
+    <w:qFormat/>
+    <w:rsid w:val="0080417B"/>
+    <w:pPr>
+      <w:keepNext/>
+      <w:keepLines/>
+      <w:spacing w:before="40" w:after="0"/>
+      <w:outlineLvl w:val="1"/>
+    </w:pPr>
+    <w:rPr>
+      <w:rFonts w:asciiTheme="majorHAnsi" w:eastAsiaTheme="majorEastAsia" w:hAnsiTheme="majorHAnsi" w:cstheme="majorBidi"/>
+      <w:color w:val="7B230C" w:themeColor="accent1" w:themeShade="BF"/>
+      <w:sz w:val="26"/>
+      <w:szCs w:val="26"/>
+    </w:rPr>
+  </w:style>
   <w:style w:type="character" w:default="1" w:styleId="Carpredefinitoparagrafo">
     <w:name w:val="Default Paragraph Font"/>
     <w:uiPriority w:val="1"/>
@@ -9258,6 +10269,42 @@
         <w:insideV w:val="single" w:sz="4" w:space="0" w:color="BFBFBF" w:themeColor="background1" w:themeShade="BF"/>
       </w:tblBorders>
     </w:tblPr>
+  </w:style>
+  <w:style w:type="character" w:styleId="Collegamentoipertestuale">
+    <w:name w:val="Hyperlink"/>
+    <w:basedOn w:val="Carpredefinitoparagrafo"/>
+    <w:uiPriority w:val="99"/>
+    <w:unhideWhenUsed/>
+    <w:rsid w:val="0080417B"/>
+    <w:rPr>
+      <w:color w:val="FB4A18" w:themeColor="hyperlink"/>
+      <w:u w:val="single"/>
+    </w:rPr>
+  </w:style>
+  <w:style w:type="character" w:styleId="Menzionenonrisolta">
+    <w:name w:val="Unresolved Mention"/>
+    <w:basedOn w:val="Carpredefinitoparagrafo"/>
+    <w:uiPriority w:val="99"/>
+    <w:semiHidden/>
+    <w:unhideWhenUsed/>
+    <w:rsid w:val="0080417B"/>
+    <w:rPr>
+      <w:color w:val="605E5C"/>
+      <w:shd w:val="clear" w:color="auto" w:fill="E1DFDD"/>
+    </w:rPr>
+  </w:style>
+  <w:style w:type="character" w:customStyle="1" w:styleId="Titolo2Carattere">
+    <w:name w:val="Titolo 2 Carattere"/>
+    <w:basedOn w:val="Carpredefinitoparagrafo"/>
+    <w:link w:val="Titolo2"/>
+    <w:uiPriority w:val="9"/>
+    <w:rsid w:val="0080417B"/>
+    <w:rPr>
+      <w:rFonts w:asciiTheme="majorHAnsi" w:eastAsiaTheme="majorEastAsia" w:hAnsiTheme="majorHAnsi" w:cstheme="majorBidi"/>
+      <w:color w:val="7B230C" w:themeColor="accent1" w:themeShade="BF"/>
+      <w:sz w:val="26"/>
+      <w:szCs w:val="26"/>
+    </w:rPr>
   </w:style>
 </w:styles>
 </file>

</xml_diff>